<commit_message>
Set out structure of Final Report.
</commit_message>
<xml_diff>
--- a/FinalDocs/Final Report.docx
+++ b/FinalDocs/Final Report.docx
@@ -45,29 +45,50 @@
           <w:sz w:val="26"/>
           <w:szCs w:val="26"/>
         </w:rPr>
-        <w:t xml:space="preserve">Group 05 </w:t>
-      </w:r>
-      <w:r>
+        <w:t>Group 05 Final Report</w:t>
+      </w:r>
+    </w:p>
+    <w:p>
+      <w:pPr>
+        <w:pStyle w:val="Standard"/>
+        <w:ind w:left="2836"/>
         <w:rPr>
           <w:rFonts w:ascii="Arial" w:hAnsi="Arial" w:cs="Arial"/>
           <w:b/>
           <w:bCs/>
-          <w:sz w:val="26"/>
-          <w:szCs w:val="26"/>
-        </w:rPr>
-        <w:t>Final Report</w:t>
-      </w:r>
+        </w:rPr>
+      </w:pPr>
     </w:p>
     <w:p>
       <w:pPr>
         <w:pStyle w:val="Standard"/>
-        <w:ind w:left="2836"/>
+        <w:ind w:left="2127"/>
         <w:rPr>
           <w:rFonts w:ascii="Arial" w:hAnsi="Arial" w:cs="Arial"/>
           <w:b/>
           <w:bCs/>
         </w:rPr>
       </w:pPr>
+      <w:r>
+        <w:rPr>
+          <w:rFonts w:ascii="Arial" w:hAnsi="Arial" w:cs="Arial"/>
+          <w:b/>
+          <w:bCs/>
+        </w:rPr>
+        <w:t xml:space="preserve">Author: </w:t>
+      </w:r>
+      <w:r>
+        <w:rPr>
+          <w:rFonts w:ascii="Arial" w:hAnsi="Arial" w:cs="Arial"/>
+        </w:rPr>
+        <w:t>Chris Savill</w:t>
+      </w:r>
+      <w:r>
+        <w:rPr>
+          <w:rFonts w:ascii="Arial" w:hAnsi="Arial" w:cs="Arial"/>
+        </w:rPr>
+        <w:t xml:space="preserve"> – chs17</w:t>
+      </w:r>
     </w:p>
     <w:p>
       <w:pPr>
@@ -75,37 +96,31 @@
         <w:ind w:left="2127"/>
         <w:rPr>
           <w:rFonts w:ascii="Arial" w:hAnsi="Arial" w:cs="Arial"/>
+        </w:rPr>
+      </w:pPr>
+      <w:proofErr w:type="spellStart"/>
+      <w:r>
+        <w:rPr>
+          <w:rFonts w:ascii="Arial" w:hAnsi="Arial" w:cs="Arial"/>
           <w:b/>
           <w:bCs/>
         </w:rPr>
-      </w:pPr>
+        <w:t>Config</w:t>
+      </w:r>
+      <w:proofErr w:type="spellEnd"/>
       <w:r>
         <w:rPr>
           <w:rFonts w:ascii="Arial" w:hAnsi="Arial" w:cs="Arial"/>
           <w:b/>
           <w:bCs/>
         </w:rPr>
-        <w:t xml:space="preserve">Author: </w:t>
-      </w:r>
-      <w:r>
-        <w:rPr>
-          <w:rFonts w:ascii="Arial" w:hAnsi="Arial" w:cs="Arial"/>
-        </w:rPr>
-        <w:t>Chris Savill</w:t>
-      </w:r>
-      <w:r>
-        <w:rPr>
-          <w:rFonts w:ascii="Arial" w:hAnsi="Arial" w:cs="Arial"/>
-        </w:rPr>
-        <w:t xml:space="preserve"> – ch</w:t>
-      </w:r>
-      <w:bookmarkStart w:id="0" w:name="_GoBack"/>
-      <w:bookmarkEnd w:id="0"/>
-      <w:r>
-        <w:rPr>
-          <w:rFonts w:ascii="Arial" w:hAnsi="Arial" w:cs="Arial"/>
-        </w:rPr>
-        <w:t>s17</w:t>
+        <w:t xml:space="preserve"> Ref: </w:t>
+      </w:r>
+      <w:r>
+        <w:rPr>
+          <w:rFonts w:ascii="Arial" w:hAnsi="Arial" w:cs="Arial"/>
+        </w:rPr>
+        <w:t>SE.05.DS Group 5</w:t>
       </w:r>
     </w:p>
     <w:p>
@@ -114,31 +129,36 @@
         <w:ind w:left="2127"/>
         <w:rPr>
           <w:rFonts w:ascii="Arial" w:hAnsi="Arial" w:cs="Arial"/>
-        </w:rPr>
-      </w:pPr>
-      <w:proofErr w:type="spellStart"/>
-      <w:r>
-        <w:rPr>
-          <w:rFonts w:ascii="Arial" w:hAnsi="Arial" w:cs="Arial"/>
           <w:b/>
           <w:bCs/>
         </w:rPr>
-        <w:t>Config</w:t>
-      </w:r>
-      <w:proofErr w:type="spellEnd"/>
+      </w:pPr>
       <w:r>
         <w:rPr>
           <w:rFonts w:ascii="Arial" w:hAnsi="Arial" w:cs="Arial"/>
           <w:b/>
           <w:bCs/>
         </w:rPr>
-        <w:t xml:space="preserve"> Ref: </w:t>
-      </w:r>
-      <w:r>
-        <w:rPr>
-          <w:rFonts w:ascii="Arial" w:hAnsi="Arial" w:cs="Arial"/>
-        </w:rPr>
-        <w:t>SE.05.DS Group 5</w:t>
+        <w:t xml:space="preserve">Date: </w:t>
+      </w:r>
+      <w:r>
+        <w:rPr>
+          <w:rFonts w:ascii="Arial" w:hAnsi="Arial" w:cs="Arial"/>
+        </w:rPr>
+        <w:t>28</w:t>
+      </w:r>
+      <w:r>
+        <w:rPr>
+          <w:rFonts w:ascii="Arial" w:hAnsi="Arial" w:cs="Arial"/>
+          <w:vertAlign w:val="superscript"/>
+        </w:rPr>
+        <w:t>th</w:t>
+      </w:r>
+      <w:r>
+        <w:rPr>
+          <w:rFonts w:ascii="Arial" w:hAnsi="Arial" w:cs="Arial"/>
+        </w:rPr>
+        <w:t xml:space="preserve"> January 2013</w:t>
       </w:r>
     </w:p>
     <w:p>
@@ -157,26 +177,13 @@
           <w:b/>
           <w:bCs/>
         </w:rPr>
-        <w:t xml:space="preserve">Date: </w:t>
-      </w:r>
-      <w:r>
-        <w:rPr>
-          <w:rFonts w:ascii="Arial" w:hAnsi="Arial" w:cs="Arial"/>
-        </w:rPr>
-        <w:t>28</w:t>
-      </w:r>
-      <w:r>
-        <w:rPr>
-          <w:rFonts w:ascii="Arial" w:hAnsi="Arial" w:cs="Arial"/>
-          <w:vertAlign w:val="superscript"/>
-        </w:rPr>
-        <w:t>th</w:t>
-      </w:r>
-      <w:r>
-        <w:rPr>
-          <w:rFonts w:ascii="Arial" w:hAnsi="Arial" w:cs="Arial"/>
-        </w:rPr>
-        <w:t xml:space="preserve"> January 2013</w:t>
+        <w:t xml:space="preserve">Version: </w:t>
+      </w:r>
+      <w:r>
+        <w:rPr>
+          <w:rFonts w:ascii="Arial" w:hAnsi="Arial" w:cs="Arial"/>
+        </w:rPr>
+        <w:t>1.0</w:t>
       </w:r>
     </w:p>
     <w:p>
@@ -185,23 +192,21 @@
         <w:ind w:left="2127"/>
         <w:rPr>
           <w:rFonts w:ascii="Arial" w:hAnsi="Arial" w:cs="Arial"/>
+        </w:rPr>
+      </w:pPr>
+      <w:r>
+        <w:rPr>
+          <w:rFonts w:ascii="Arial" w:hAnsi="Arial" w:cs="Arial"/>
           <w:b/>
           <w:bCs/>
         </w:rPr>
-      </w:pPr>
-      <w:r>
-        <w:rPr>
-          <w:rFonts w:ascii="Arial" w:hAnsi="Arial" w:cs="Arial"/>
-          <w:b/>
-          <w:bCs/>
-        </w:rPr>
-        <w:t xml:space="preserve">Version: </w:t>
-      </w:r>
-      <w:r>
-        <w:rPr>
-          <w:rFonts w:ascii="Arial" w:hAnsi="Arial" w:cs="Arial"/>
-        </w:rPr>
-        <w:t>1.0</w:t>
+        <w:t xml:space="preserve">Status: </w:t>
+      </w:r>
+      <w:r>
+        <w:rPr>
+          <w:rFonts w:ascii="Arial" w:hAnsi="Arial" w:cs="Arial"/>
+        </w:rPr>
+        <w:t>Draft</w:t>
       </w:r>
     </w:p>
     <w:p>
@@ -212,20 +217,6 @@
           <w:rFonts w:ascii="Arial" w:hAnsi="Arial" w:cs="Arial"/>
         </w:rPr>
       </w:pPr>
-      <w:r>
-        <w:rPr>
-          <w:rFonts w:ascii="Arial" w:hAnsi="Arial" w:cs="Arial"/>
-          <w:b/>
-          <w:bCs/>
-        </w:rPr>
-        <w:t xml:space="preserve">Status: </w:t>
-      </w:r>
-      <w:r>
-        <w:rPr>
-          <w:rFonts w:ascii="Arial" w:hAnsi="Arial" w:cs="Arial"/>
-        </w:rPr>
-        <w:t>Draft</w:t>
-      </w:r>
     </w:p>
     <w:p>
       <w:pPr>
@@ -442,6 +433,12 @@
           <w:rFonts w:ascii="Arial" w:hAnsi="Arial" w:cs="Arial"/>
         </w:rPr>
       </w:pPr>
+      <w:r>
+        <w:rPr>
+          <w:rFonts w:ascii="Arial" w:hAnsi="Arial" w:cs="Arial"/>
+        </w:rPr>
+        <w:t>Group 05</w:t>
+      </w:r>
     </w:p>
     <w:p>
       <w:pPr>
@@ -455,7 +452,7 @@
         <w:rPr>
           <w:rFonts w:ascii="Arial" w:hAnsi="Arial" w:cs="Arial"/>
         </w:rPr>
-        <w:t>Group 05</w:t>
+        <w:t>Aberystwyth University</w:t>
       </w:r>
     </w:p>
     <w:p>
@@ -470,7 +467,7 @@
         <w:rPr>
           <w:rFonts w:ascii="Arial" w:hAnsi="Arial" w:cs="Arial"/>
         </w:rPr>
-        <w:t>Aberystwyth University</w:t>
+        <w:t>Aberystwyth</w:t>
       </w:r>
     </w:p>
     <w:p>
@@ -485,7 +482,7 @@
         <w:rPr>
           <w:rFonts w:ascii="Arial" w:hAnsi="Arial" w:cs="Arial"/>
         </w:rPr>
-        <w:t>Aberystwyth</w:t>
+        <w:t>Ceredigion</w:t>
       </w:r>
     </w:p>
     <w:p>
@@ -500,7 +497,7 @@
         <w:rPr>
           <w:rFonts w:ascii="Arial" w:hAnsi="Arial" w:cs="Arial"/>
         </w:rPr>
-        <w:t>Ceredigion</w:t>
+        <w:t>SY23 3DB</w:t>
       </w:r>
     </w:p>
     <w:p>
@@ -515,30 +512,3202 @@
         <w:rPr>
           <w:rFonts w:ascii="Arial" w:hAnsi="Arial" w:cs="Arial"/>
         </w:rPr>
-        <w:t>SY23 3DB</w:t>
-      </w:r>
-    </w:p>
-    <w:p>
-      <w:pPr>
-        <w:pStyle w:val="Standard"/>
-        <w:ind w:left="2127"/>
-        <w:rPr>
-          <w:rFonts w:ascii="Arial" w:hAnsi="Arial" w:cs="Arial"/>
-        </w:rPr>
-      </w:pPr>
-      <w:r>
-        <w:rPr>
-          <w:rFonts w:ascii="Arial" w:hAnsi="Arial" w:cs="Arial"/>
-        </w:rPr>
         <w:t>Copyright © Aberystwyth University 2012</w:t>
       </w:r>
     </w:p>
     <w:p>
-      <w:r>
+      <w:pPr>
+        <w:rPr>
+          <w:rFonts w:cs="Arial"/>
+        </w:rPr>
+      </w:pPr>
+      <w:r>
+        <w:rPr>
+          <w:rFonts w:cs="Arial"/>
+        </w:rPr>
         <w:br w:type="page"/>
       </w:r>
     </w:p>
-    <w:p/>
+    <w:p>
+      <w:pPr>
+        <w:rPr>
+          <w:rFonts w:eastAsiaTheme="majorEastAsia" w:cs="Arial"/>
+          <w:color w:val="1B1D3D" w:themeColor="text2" w:themeShade="BF"/>
+          <w:spacing w:val="5"/>
+          <w:kern w:val="28"/>
+          <w:sz w:val="52"/>
+          <w:szCs w:val="52"/>
+        </w:rPr>
+      </w:pPr>
+      <w:r>
+        <w:rPr>
+          <w:rFonts w:cs="Arial"/>
+        </w:rPr>
+        <w:lastRenderedPageBreak/>
+        <w:br w:type="page"/>
+      </w:r>
+    </w:p>
+    <w:sdt>
+      <w:sdtPr>
+        <w:rPr>
+          <w:rFonts w:ascii="Arial" w:hAnsi="Arial" w:cs="Arial"/>
+        </w:rPr>
+        <w:id w:val="-1004121180"/>
+        <w:docPartObj>
+          <w:docPartGallery w:val="Table of Contents"/>
+          <w:docPartUnique/>
+        </w:docPartObj>
+      </w:sdtPr>
+      <w:sdtEndPr>
+        <w:rPr>
+          <w:rFonts w:eastAsiaTheme="minorHAnsi"/>
+          <w:noProof/>
+          <w:color w:val="auto"/>
+          <w:sz w:val="22"/>
+          <w:szCs w:val="22"/>
+          <w:lang w:val="en-GB" w:eastAsia="en-US"/>
+        </w:rPr>
+      </w:sdtEndPr>
+      <w:sdtContent>
+        <w:p>
+          <w:pPr>
+            <w:pStyle w:val="TOCHeading"/>
+            <w:rPr>
+              <w:rFonts w:ascii="Arial" w:hAnsi="Arial" w:cs="Arial"/>
+            </w:rPr>
+          </w:pPr>
+          <w:r>
+            <w:rPr>
+              <w:rFonts w:ascii="Arial" w:hAnsi="Arial" w:cs="Arial"/>
+            </w:rPr>
+            <w:t>Table of Contents</w:t>
+          </w:r>
+        </w:p>
+        <w:p>
+          <w:pPr>
+            <w:rPr>
+              <w:b/>
+              <w:lang w:val="en-US" w:eastAsia="ja-JP"/>
+            </w:rPr>
+          </w:pPr>
+          <w:r>
+            <w:rPr>
+              <w:b/>
+              <w:lang w:val="en-US" w:eastAsia="ja-JP"/>
+            </w:rPr>
+            <w:t>Project Plan:</w:t>
+          </w:r>
+        </w:p>
+        <w:p>
+          <w:pPr>
+            <w:rPr>
+              <w:b/>
+              <w:lang w:val="en-US" w:eastAsia="ja-JP"/>
+            </w:rPr>
+          </w:pPr>
+          <w:r>
+            <w:rPr>
+              <w:b/>
+              <w:lang w:val="en-US" w:eastAsia="ja-JP"/>
+            </w:rPr>
+            <w:t>Test Specification:</w:t>
+          </w:r>
+        </w:p>
+        <w:p>
+          <w:pPr>
+            <w:rPr>
+              <w:b/>
+              <w:lang w:val="en-US" w:eastAsia="ja-JP"/>
+            </w:rPr>
+          </w:pPr>
+          <w:r>
+            <w:rPr>
+              <w:b/>
+              <w:lang w:val="en-US" w:eastAsia="ja-JP"/>
+            </w:rPr>
+            <w:t>Design Specification:</w:t>
+          </w:r>
+        </w:p>
+        <w:p>
+          <w:pPr>
+            <w:rPr>
+              <w:b/>
+              <w:lang w:val="en-US" w:eastAsia="ja-JP"/>
+            </w:rPr>
+          </w:pPr>
+          <w:r>
+            <w:rPr>
+              <w:b/>
+              <w:lang w:val="en-US" w:eastAsia="ja-JP"/>
+            </w:rPr>
+            <w:t>End-Of-Project Report:</w:t>
+          </w:r>
+        </w:p>
+        <w:p>
+          <w:pPr>
+            <w:pStyle w:val="TOC1"/>
+            <w:tabs>
+              <w:tab w:val="right" w:leader="dot" w:pos="9016"/>
+            </w:tabs>
+            <w:rPr>
+              <w:rFonts w:cs="Arial"/>
+              <w:noProof/>
+            </w:rPr>
+          </w:pPr>
+          <w:r>
+            <w:rPr>
+              <w:rFonts w:cs="Arial"/>
+            </w:rPr>
+            <w:fldChar w:fldCharType="begin"/>
+          </w:r>
+          <w:r>
+            <w:rPr>
+              <w:rFonts w:cs="Arial"/>
+            </w:rPr>
+            <w:instrText xml:space="preserve"> TOC \o "1-3" \h \z \u </w:instrText>
+          </w:r>
+          <w:r>
+            <w:rPr>
+              <w:rFonts w:cs="Arial"/>
+            </w:rPr>
+            <w:fldChar w:fldCharType="separate"/>
+          </w:r>
+          <w:hyperlink w:anchor="_Toc347144206" w:history="1">
+            <w:r>
+              <w:rPr>
+                <w:rStyle w:val="Hyperlink"/>
+                <w:rFonts w:cs="Arial"/>
+                <w:noProof/>
+              </w:rPr>
+              <w:t>Management Summary</w:t>
+            </w:r>
+            <w:r>
+              <w:rPr>
+                <w:rFonts w:cs="Arial"/>
+                <w:noProof/>
+                <w:webHidden/>
+              </w:rPr>
+              <w:tab/>
+            </w:r>
+            <w:r>
+              <w:rPr>
+                <w:rFonts w:cs="Arial"/>
+                <w:noProof/>
+                <w:webHidden/>
+              </w:rPr>
+              <w:fldChar w:fldCharType="begin"/>
+            </w:r>
+            <w:r>
+              <w:rPr>
+                <w:rFonts w:cs="Arial"/>
+                <w:noProof/>
+                <w:webHidden/>
+              </w:rPr>
+              <w:instrText xml:space="preserve"> PAGEREF _Toc347144206 \h </w:instrText>
+            </w:r>
+            <w:r>
+              <w:rPr>
+                <w:rFonts w:cs="Arial"/>
+                <w:noProof/>
+                <w:webHidden/>
+              </w:rPr>
+            </w:r>
+            <w:r>
+              <w:rPr>
+                <w:rFonts w:cs="Arial"/>
+                <w:noProof/>
+                <w:webHidden/>
+              </w:rPr>
+              <w:fldChar w:fldCharType="separate"/>
+            </w:r>
+            <w:r>
+              <w:rPr>
+                <w:rFonts w:cs="Arial"/>
+                <w:noProof/>
+                <w:webHidden/>
+              </w:rPr>
+              <w:t>7</w:t>
+            </w:r>
+            <w:r>
+              <w:rPr>
+                <w:rFonts w:cs="Arial"/>
+                <w:noProof/>
+                <w:webHidden/>
+              </w:rPr>
+              <w:fldChar w:fldCharType="end"/>
+            </w:r>
+          </w:hyperlink>
+        </w:p>
+        <w:p>
+          <w:pPr>
+            <w:pStyle w:val="TOC1"/>
+            <w:tabs>
+              <w:tab w:val="right" w:leader="dot" w:pos="9016"/>
+            </w:tabs>
+            <w:rPr>
+              <w:rFonts w:cs="Arial"/>
+              <w:noProof/>
+            </w:rPr>
+          </w:pPr>
+          <w:hyperlink w:anchor="_Toc347144207" w:history="1">
+            <w:r>
+              <w:rPr>
+                <w:rStyle w:val="Hyperlink"/>
+                <w:rFonts w:cs="Arial"/>
+                <w:noProof/>
+              </w:rPr>
+              <w:t>Historical Account of Project</w:t>
+            </w:r>
+            <w:r>
+              <w:rPr>
+                <w:rFonts w:cs="Arial"/>
+                <w:noProof/>
+                <w:webHidden/>
+              </w:rPr>
+              <w:tab/>
+            </w:r>
+            <w:r>
+              <w:rPr>
+                <w:rFonts w:cs="Arial"/>
+                <w:noProof/>
+                <w:webHidden/>
+              </w:rPr>
+              <w:fldChar w:fldCharType="begin"/>
+            </w:r>
+            <w:r>
+              <w:rPr>
+                <w:rFonts w:cs="Arial"/>
+                <w:noProof/>
+                <w:webHidden/>
+              </w:rPr>
+              <w:instrText xml:space="preserve"> PAGEREF _Toc347144207 \h </w:instrText>
+            </w:r>
+            <w:r>
+              <w:rPr>
+                <w:rFonts w:cs="Arial"/>
+                <w:noProof/>
+                <w:webHidden/>
+              </w:rPr>
+            </w:r>
+            <w:r>
+              <w:rPr>
+                <w:rFonts w:cs="Arial"/>
+                <w:noProof/>
+                <w:webHidden/>
+              </w:rPr>
+              <w:fldChar w:fldCharType="separate"/>
+            </w:r>
+            <w:r>
+              <w:rPr>
+                <w:rFonts w:cs="Arial"/>
+                <w:noProof/>
+                <w:webHidden/>
+              </w:rPr>
+              <w:t>7</w:t>
+            </w:r>
+            <w:r>
+              <w:rPr>
+                <w:rFonts w:cs="Arial"/>
+                <w:noProof/>
+                <w:webHidden/>
+              </w:rPr>
+              <w:fldChar w:fldCharType="end"/>
+            </w:r>
+          </w:hyperlink>
+        </w:p>
+        <w:p>
+          <w:pPr>
+            <w:pStyle w:val="TOC1"/>
+            <w:tabs>
+              <w:tab w:val="right" w:leader="dot" w:pos="9016"/>
+            </w:tabs>
+            <w:rPr>
+              <w:rFonts w:cs="Arial"/>
+              <w:noProof/>
+            </w:rPr>
+          </w:pPr>
+          <w:hyperlink w:anchor="_Toc347144208" w:history="1">
+            <w:r>
+              <w:rPr>
+                <w:rStyle w:val="Hyperlink"/>
+                <w:rFonts w:cs="Arial"/>
+                <w:noProof/>
+              </w:rPr>
+              <w:t>Performance of Team</w:t>
+            </w:r>
+            <w:r>
+              <w:rPr>
+                <w:rFonts w:cs="Arial"/>
+                <w:noProof/>
+                <w:webHidden/>
+              </w:rPr>
+              <w:tab/>
+            </w:r>
+            <w:r>
+              <w:rPr>
+                <w:rFonts w:cs="Arial"/>
+                <w:noProof/>
+                <w:webHidden/>
+              </w:rPr>
+              <w:fldChar w:fldCharType="begin"/>
+            </w:r>
+            <w:r>
+              <w:rPr>
+                <w:rFonts w:cs="Arial"/>
+                <w:noProof/>
+                <w:webHidden/>
+              </w:rPr>
+              <w:instrText xml:space="preserve"> PAGEREF _Toc347144208 \h </w:instrText>
+            </w:r>
+            <w:r>
+              <w:rPr>
+                <w:rFonts w:cs="Arial"/>
+                <w:noProof/>
+                <w:webHidden/>
+              </w:rPr>
+            </w:r>
+            <w:r>
+              <w:rPr>
+                <w:rFonts w:cs="Arial"/>
+                <w:noProof/>
+                <w:webHidden/>
+              </w:rPr>
+              <w:fldChar w:fldCharType="separate"/>
+            </w:r>
+            <w:r>
+              <w:rPr>
+                <w:rFonts w:cs="Arial"/>
+                <w:noProof/>
+                <w:webHidden/>
+              </w:rPr>
+              <w:t>7</w:t>
+            </w:r>
+            <w:r>
+              <w:rPr>
+                <w:rFonts w:cs="Arial"/>
+                <w:noProof/>
+                <w:webHidden/>
+              </w:rPr>
+              <w:fldChar w:fldCharType="end"/>
+            </w:r>
+          </w:hyperlink>
+        </w:p>
+        <w:p>
+          <w:pPr>
+            <w:pStyle w:val="TOC1"/>
+            <w:tabs>
+              <w:tab w:val="right" w:leader="dot" w:pos="9016"/>
+            </w:tabs>
+            <w:rPr>
+              <w:rFonts w:cs="Arial"/>
+              <w:noProof/>
+            </w:rPr>
+          </w:pPr>
+          <w:hyperlink w:anchor="_Toc347144209" w:history="1">
+            <w:r>
+              <w:rPr>
+                <w:rStyle w:val="Hyperlink"/>
+                <w:rFonts w:cs="Arial"/>
+                <w:noProof/>
+              </w:rPr>
+              <w:t>Critical Evaluation of Team and Project</w:t>
+            </w:r>
+            <w:r>
+              <w:rPr>
+                <w:rFonts w:cs="Arial"/>
+                <w:noProof/>
+                <w:webHidden/>
+              </w:rPr>
+              <w:tab/>
+            </w:r>
+            <w:r>
+              <w:rPr>
+                <w:rFonts w:cs="Arial"/>
+                <w:noProof/>
+                <w:webHidden/>
+              </w:rPr>
+              <w:fldChar w:fldCharType="begin"/>
+            </w:r>
+            <w:r>
+              <w:rPr>
+                <w:rFonts w:cs="Arial"/>
+                <w:noProof/>
+                <w:webHidden/>
+              </w:rPr>
+              <w:instrText xml:space="preserve"> PAGEREF _Toc347144209 \h </w:instrText>
+            </w:r>
+            <w:r>
+              <w:rPr>
+                <w:rFonts w:cs="Arial"/>
+                <w:noProof/>
+                <w:webHidden/>
+              </w:rPr>
+            </w:r>
+            <w:r>
+              <w:rPr>
+                <w:rFonts w:cs="Arial"/>
+                <w:noProof/>
+                <w:webHidden/>
+              </w:rPr>
+              <w:fldChar w:fldCharType="separate"/>
+            </w:r>
+            <w:r>
+              <w:rPr>
+                <w:rFonts w:cs="Arial"/>
+                <w:noProof/>
+                <w:webHidden/>
+              </w:rPr>
+              <w:t>7</w:t>
+            </w:r>
+            <w:r>
+              <w:rPr>
+                <w:rFonts w:cs="Arial"/>
+                <w:noProof/>
+                <w:webHidden/>
+              </w:rPr>
+              <w:fldChar w:fldCharType="end"/>
+            </w:r>
+          </w:hyperlink>
+        </w:p>
+        <w:p>
+          <w:pPr>
+            <w:rPr>
+              <w:rStyle w:val="Hyperlink"/>
+              <w:rFonts w:cs="Arial"/>
+              <w:b/>
+              <w:noProof/>
+              <w:color w:val="auto"/>
+              <w:u w:val="none"/>
+            </w:rPr>
+          </w:pPr>
+          <w:r>
+            <w:rPr>
+              <w:rStyle w:val="Hyperlink"/>
+              <w:rFonts w:cs="Arial"/>
+              <w:b/>
+              <w:noProof/>
+              <w:color w:val="auto"/>
+              <w:u w:val="none"/>
+            </w:rPr>
+            <w:t>Appendicies:</w:t>
+          </w:r>
+        </w:p>
+        <w:p>
+          <w:pPr>
+            <w:pStyle w:val="TOC1"/>
+            <w:tabs>
+              <w:tab w:val="right" w:leader="dot" w:pos="9016"/>
+            </w:tabs>
+            <w:rPr>
+              <w:rFonts w:cs="Arial"/>
+              <w:noProof/>
+            </w:rPr>
+          </w:pPr>
+          <w:hyperlink w:anchor="_Toc347144210" w:history="1">
+            <w:r>
+              <w:rPr>
+                <w:rStyle w:val="Hyperlink"/>
+                <w:rFonts w:cs="Arial"/>
+                <w:noProof/>
+              </w:rPr>
+              <w:t>Test Report</w:t>
+            </w:r>
+            <w:r>
+              <w:rPr>
+                <w:rFonts w:cs="Arial"/>
+                <w:noProof/>
+                <w:webHidden/>
+              </w:rPr>
+              <w:tab/>
+            </w:r>
+            <w:r>
+              <w:rPr>
+                <w:rFonts w:cs="Arial"/>
+                <w:noProof/>
+                <w:webHidden/>
+              </w:rPr>
+              <w:fldChar w:fldCharType="begin"/>
+            </w:r>
+            <w:r>
+              <w:rPr>
+                <w:rFonts w:cs="Arial"/>
+                <w:noProof/>
+                <w:webHidden/>
+              </w:rPr>
+              <w:instrText xml:space="preserve"> PAGEREF _Toc347144210 \h </w:instrText>
+            </w:r>
+            <w:r>
+              <w:rPr>
+                <w:rFonts w:cs="Arial"/>
+                <w:noProof/>
+                <w:webHidden/>
+              </w:rPr>
+            </w:r>
+            <w:r>
+              <w:rPr>
+                <w:rFonts w:cs="Arial"/>
+                <w:noProof/>
+                <w:webHidden/>
+              </w:rPr>
+              <w:fldChar w:fldCharType="separate"/>
+            </w:r>
+            <w:r>
+              <w:rPr>
+                <w:rFonts w:cs="Arial"/>
+                <w:noProof/>
+                <w:webHidden/>
+              </w:rPr>
+              <w:t>8</w:t>
+            </w:r>
+            <w:r>
+              <w:rPr>
+                <w:rFonts w:cs="Arial"/>
+                <w:noProof/>
+                <w:webHidden/>
+              </w:rPr>
+              <w:fldChar w:fldCharType="end"/>
+            </w:r>
+          </w:hyperlink>
+        </w:p>
+        <w:p>
+          <w:pPr>
+            <w:pStyle w:val="TOC2"/>
+            <w:tabs>
+              <w:tab w:val="right" w:leader="dot" w:pos="9016"/>
+            </w:tabs>
+            <w:rPr>
+              <w:rFonts w:cs="Arial"/>
+              <w:noProof/>
+            </w:rPr>
+          </w:pPr>
+          <w:hyperlink w:anchor="_Toc347144211" w:history="1">
+            <w:r>
+              <w:rPr>
+                <w:rStyle w:val="Hyperlink"/>
+                <w:rFonts w:cs="Arial"/>
+                <w:noProof/>
+              </w:rPr>
+              <w:t>Test table</w:t>
+            </w:r>
+            <w:r>
+              <w:rPr>
+                <w:rFonts w:cs="Arial"/>
+                <w:noProof/>
+                <w:webHidden/>
+              </w:rPr>
+              <w:tab/>
+            </w:r>
+            <w:r>
+              <w:rPr>
+                <w:rFonts w:cs="Arial"/>
+                <w:noProof/>
+                <w:webHidden/>
+              </w:rPr>
+              <w:fldChar w:fldCharType="begin"/>
+            </w:r>
+            <w:r>
+              <w:rPr>
+                <w:rFonts w:cs="Arial"/>
+                <w:noProof/>
+                <w:webHidden/>
+              </w:rPr>
+              <w:instrText xml:space="preserve"> PAGEREF _Toc347144211 \h </w:instrText>
+            </w:r>
+            <w:r>
+              <w:rPr>
+                <w:rFonts w:cs="Arial"/>
+                <w:noProof/>
+                <w:webHidden/>
+              </w:rPr>
+            </w:r>
+            <w:r>
+              <w:rPr>
+                <w:rFonts w:cs="Arial"/>
+                <w:noProof/>
+                <w:webHidden/>
+              </w:rPr>
+              <w:fldChar w:fldCharType="separate"/>
+            </w:r>
+            <w:r>
+              <w:rPr>
+                <w:rFonts w:cs="Arial"/>
+                <w:noProof/>
+                <w:webHidden/>
+              </w:rPr>
+              <w:t>8</w:t>
+            </w:r>
+            <w:r>
+              <w:rPr>
+                <w:rFonts w:cs="Arial"/>
+                <w:noProof/>
+                <w:webHidden/>
+              </w:rPr>
+              <w:fldChar w:fldCharType="end"/>
+            </w:r>
+          </w:hyperlink>
+        </w:p>
+        <w:p>
+          <w:pPr>
+            <w:pStyle w:val="TOC2"/>
+            <w:tabs>
+              <w:tab w:val="right" w:leader="dot" w:pos="9016"/>
+            </w:tabs>
+            <w:rPr>
+              <w:rFonts w:cs="Arial"/>
+              <w:noProof/>
+            </w:rPr>
+          </w:pPr>
+          <w:hyperlink w:anchor="_Toc347144212" w:history="1">
+            <w:r>
+              <w:rPr>
+                <w:rStyle w:val="Hyperlink"/>
+                <w:rFonts w:cs="Arial"/>
+                <w:noProof/>
+              </w:rPr>
+              <w:t>Failed tests</w:t>
+            </w:r>
+            <w:r>
+              <w:rPr>
+                <w:rFonts w:cs="Arial"/>
+                <w:noProof/>
+                <w:webHidden/>
+              </w:rPr>
+              <w:tab/>
+            </w:r>
+            <w:r>
+              <w:rPr>
+                <w:rFonts w:cs="Arial"/>
+                <w:noProof/>
+                <w:webHidden/>
+              </w:rPr>
+              <w:fldChar w:fldCharType="begin"/>
+            </w:r>
+            <w:r>
+              <w:rPr>
+                <w:rFonts w:cs="Arial"/>
+                <w:noProof/>
+                <w:webHidden/>
+              </w:rPr>
+              <w:instrText xml:space="preserve"> PAGEREF _Toc347144212 \h </w:instrText>
+            </w:r>
+            <w:r>
+              <w:rPr>
+                <w:rFonts w:cs="Arial"/>
+                <w:noProof/>
+                <w:webHidden/>
+              </w:rPr>
+            </w:r>
+            <w:r>
+              <w:rPr>
+                <w:rFonts w:cs="Arial"/>
+                <w:noProof/>
+                <w:webHidden/>
+              </w:rPr>
+              <w:fldChar w:fldCharType="separate"/>
+            </w:r>
+            <w:r>
+              <w:rPr>
+                <w:rFonts w:cs="Arial"/>
+                <w:noProof/>
+                <w:webHidden/>
+              </w:rPr>
+              <w:t>8</w:t>
+            </w:r>
+            <w:r>
+              <w:rPr>
+                <w:rFonts w:cs="Arial"/>
+                <w:noProof/>
+                <w:webHidden/>
+              </w:rPr>
+              <w:fldChar w:fldCharType="end"/>
+            </w:r>
+          </w:hyperlink>
+        </w:p>
+        <w:p>
+          <w:pPr>
+            <w:pStyle w:val="TOC1"/>
+            <w:tabs>
+              <w:tab w:val="right" w:leader="dot" w:pos="9016"/>
+            </w:tabs>
+            <w:rPr>
+              <w:rFonts w:cs="Arial"/>
+              <w:noProof/>
+            </w:rPr>
+          </w:pPr>
+          <w:hyperlink w:anchor="_Toc347144213" w:history="1">
+            <w:r>
+              <w:rPr>
+                <w:rStyle w:val="Hyperlink"/>
+                <w:rFonts w:cs="Arial"/>
+                <w:noProof/>
+              </w:rPr>
+              <w:t>Maintenance Manual</w:t>
+            </w:r>
+            <w:r>
+              <w:rPr>
+                <w:rFonts w:cs="Arial"/>
+                <w:noProof/>
+                <w:webHidden/>
+              </w:rPr>
+              <w:tab/>
+            </w:r>
+            <w:r>
+              <w:rPr>
+                <w:rFonts w:cs="Arial"/>
+                <w:noProof/>
+                <w:webHidden/>
+              </w:rPr>
+              <w:fldChar w:fldCharType="begin"/>
+            </w:r>
+            <w:r>
+              <w:rPr>
+                <w:rFonts w:cs="Arial"/>
+                <w:noProof/>
+                <w:webHidden/>
+              </w:rPr>
+              <w:instrText xml:space="preserve"> PAGEREF _Toc347144213 \h </w:instrText>
+            </w:r>
+            <w:r>
+              <w:rPr>
+                <w:rFonts w:cs="Arial"/>
+                <w:noProof/>
+                <w:webHidden/>
+              </w:rPr>
+            </w:r>
+            <w:r>
+              <w:rPr>
+                <w:rFonts w:cs="Arial"/>
+                <w:noProof/>
+                <w:webHidden/>
+              </w:rPr>
+              <w:fldChar w:fldCharType="separate"/>
+            </w:r>
+            <w:r>
+              <w:rPr>
+                <w:rFonts w:cs="Arial"/>
+                <w:noProof/>
+                <w:webHidden/>
+              </w:rPr>
+              <w:t>8</w:t>
+            </w:r>
+            <w:r>
+              <w:rPr>
+                <w:rFonts w:cs="Arial"/>
+                <w:noProof/>
+                <w:webHidden/>
+              </w:rPr>
+              <w:fldChar w:fldCharType="end"/>
+            </w:r>
+          </w:hyperlink>
+        </w:p>
+        <w:p>
+          <w:pPr>
+            <w:pStyle w:val="TOC2"/>
+            <w:tabs>
+              <w:tab w:val="right" w:leader="dot" w:pos="9016"/>
+            </w:tabs>
+            <w:rPr>
+              <w:rFonts w:cs="Arial"/>
+              <w:noProof/>
+            </w:rPr>
+          </w:pPr>
+          <w:hyperlink w:anchor="_Toc347144214" w:history="1">
+            <w:r>
+              <w:rPr>
+                <w:rStyle w:val="Hyperlink"/>
+                <w:rFonts w:cs="Arial"/>
+                <w:noProof/>
+              </w:rPr>
+              <w:t>Program description</w:t>
+            </w:r>
+            <w:r>
+              <w:rPr>
+                <w:rFonts w:cs="Arial"/>
+                <w:noProof/>
+                <w:webHidden/>
+              </w:rPr>
+              <w:tab/>
+            </w:r>
+            <w:r>
+              <w:rPr>
+                <w:rFonts w:cs="Arial"/>
+                <w:noProof/>
+                <w:webHidden/>
+              </w:rPr>
+              <w:fldChar w:fldCharType="begin"/>
+            </w:r>
+            <w:r>
+              <w:rPr>
+                <w:rFonts w:cs="Arial"/>
+                <w:noProof/>
+                <w:webHidden/>
+              </w:rPr>
+              <w:instrText xml:space="preserve"> PAGEREF _Toc347144214 \h </w:instrText>
+            </w:r>
+            <w:r>
+              <w:rPr>
+                <w:rFonts w:cs="Arial"/>
+                <w:noProof/>
+                <w:webHidden/>
+              </w:rPr>
+            </w:r>
+            <w:r>
+              <w:rPr>
+                <w:rFonts w:cs="Arial"/>
+                <w:noProof/>
+                <w:webHidden/>
+              </w:rPr>
+              <w:fldChar w:fldCharType="separate"/>
+            </w:r>
+            <w:r>
+              <w:rPr>
+                <w:rFonts w:cs="Arial"/>
+                <w:noProof/>
+                <w:webHidden/>
+              </w:rPr>
+              <w:t>8</w:t>
+            </w:r>
+            <w:r>
+              <w:rPr>
+                <w:rFonts w:cs="Arial"/>
+                <w:noProof/>
+                <w:webHidden/>
+              </w:rPr>
+              <w:fldChar w:fldCharType="end"/>
+            </w:r>
+          </w:hyperlink>
+        </w:p>
+        <w:p>
+          <w:pPr>
+            <w:pStyle w:val="TOC2"/>
+            <w:tabs>
+              <w:tab w:val="right" w:leader="dot" w:pos="9016"/>
+            </w:tabs>
+            <w:rPr>
+              <w:rFonts w:cs="Arial"/>
+              <w:noProof/>
+            </w:rPr>
+          </w:pPr>
+          <w:hyperlink w:anchor="_Toc347144215" w:history="1">
+            <w:r>
+              <w:rPr>
+                <w:rStyle w:val="Hyperlink"/>
+                <w:rFonts w:cs="Arial"/>
+                <w:noProof/>
+              </w:rPr>
+              <w:t>Program structure</w:t>
+            </w:r>
+            <w:r>
+              <w:rPr>
+                <w:rFonts w:cs="Arial"/>
+                <w:noProof/>
+                <w:webHidden/>
+              </w:rPr>
+              <w:tab/>
+            </w:r>
+            <w:r>
+              <w:rPr>
+                <w:rFonts w:cs="Arial"/>
+                <w:noProof/>
+                <w:webHidden/>
+              </w:rPr>
+              <w:fldChar w:fldCharType="begin"/>
+            </w:r>
+            <w:r>
+              <w:rPr>
+                <w:rFonts w:cs="Arial"/>
+                <w:noProof/>
+                <w:webHidden/>
+              </w:rPr>
+              <w:instrText xml:space="preserve"> PAGEREF _Toc347144215 \h </w:instrText>
+            </w:r>
+            <w:r>
+              <w:rPr>
+                <w:rFonts w:cs="Arial"/>
+                <w:noProof/>
+                <w:webHidden/>
+              </w:rPr>
+            </w:r>
+            <w:r>
+              <w:rPr>
+                <w:rFonts w:cs="Arial"/>
+                <w:noProof/>
+                <w:webHidden/>
+              </w:rPr>
+              <w:fldChar w:fldCharType="separate"/>
+            </w:r>
+            <w:r>
+              <w:rPr>
+                <w:rFonts w:cs="Arial"/>
+                <w:noProof/>
+                <w:webHidden/>
+              </w:rPr>
+              <w:t>8</w:t>
+            </w:r>
+            <w:r>
+              <w:rPr>
+                <w:rFonts w:cs="Arial"/>
+                <w:noProof/>
+                <w:webHidden/>
+              </w:rPr>
+              <w:fldChar w:fldCharType="end"/>
+            </w:r>
+          </w:hyperlink>
+        </w:p>
+        <w:p>
+          <w:pPr>
+            <w:pStyle w:val="TOC2"/>
+            <w:tabs>
+              <w:tab w:val="right" w:leader="dot" w:pos="9016"/>
+            </w:tabs>
+            <w:rPr>
+              <w:rFonts w:cs="Arial"/>
+              <w:noProof/>
+            </w:rPr>
+          </w:pPr>
+          <w:hyperlink w:anchor="_Toc347144216" w:history="1">
+            <w:r>
+              <w:rPr>
+                <w:rStyle w:val="Hyperlink"/>
+                <w:rFonts w:cs="Arial"/>
+                <w:noProof/>
+              </w:rPr>
+              <w:t>Algorithms</w:t>
+            </w:r>
+            <w:r>
+              <w:rPr>
+                <w:rFonts w:cs="Arial"/>
+                <w:noProof/>
+                <w:webHidden/>
+              </w:rPr>
+              <w:tab/>
+            </w:r>
+            <w:r>
+              <w:rPr>
+                <w:rFonts w:cs="Arial"/>
+                <w:noProof/>
+                <w:webHidden/>
+              </w:rPr>
+              <w:fldChar w:fldCharType="begin"/>
+            </w:r>
+            <w:r>
+              <w:rPr>
+                <w:rFonts w:cs="Arial"/>
+                <w:noProof/>
+                <w:webHidden/>
+              </w:rPr>
+              <w:instrText xml:space="preserve"> PAGEREF _Toc347144216 \h </w:instrText>
+            </w:r>
+            <w:r>
+              <w:rPr>
+                <w:rFonts w:cs="Arial"/>
+                <w:noProof/>
+                <w:webHidden/>
+              </w:rPr>
+            </w:r>
+            <w:r>
+              <w:rPr>
+                <w:rFonts w:cs="Arial"/>
+                <w:noProof/>
+                <w:webHidden/>
+              </w:rPr>
+              <w:fldChar w:fldCharType="separate"/>
+            </w:r>
+            <w:r>
+              <w:rPr>
+                <w:rFonts w:cs="Arial"/>
+                <w:noProof/>
+                <w:webHidden/>
+              </w:rPr>
+              <w:t>8</w:t>
+            </w:r>
+            <w:r>
+              <w:rPr>
+                <w:rFonts w:cs="Arial"/>
+                <w:noProof/>
+                <w:webHidden/>
+              </w:rPr>
+              <w:fldChar w:fldCharType="end"/>
+            </w:r>
+          </w:hyperlink>
+        </w:p>
+        <w:p>
+          <w:pPr>
+            <w:pStyle w:val="TOC2"/>
+            <w:tabs>
+              <w:tab w:val="right" w:leader="dot" w:pos="9016"/>
+            </w:tabs>
+            <w:rPr>
+              <w:rFonts w:cs="Arial"/>
+              <w:noProof/>
+            </w:rPr>
+          </w:pPr>
+          <w:hyperlink w:anchor="_Toc347144217" w:history="1">
+            <w:r>
+              <w:rPr>
+                <w:rStyle w:val="Hyperlink"/>
+                <w:rFonts w:cs="Arial"/>
+                <w:noProof/>
+              </w:rPr>
+              <w:t>Main data areas</w:t>
+            </w:r>
+            <w:r>
+              <w:rPr>
+                <w:rFonts w:cs="Arial"/>
+                <w:noProof/>
+                <w:webHidden/>
+              </w:rPr>
+              <w:tab/>
+            </w:r>
+            <w:r>
+              <w:rPr>
+                <w:rFonts w:cs="Arial"/>
+                <w:noProof/>
+                <w:webHidden/>
+              </w:rPr>
+              <w:fldChar w:fldCharType="begin"/>
+            </w:r>
+            <w:r>
+              <w:rPr>
+                <w:rFonts w:cs="Arial"/>
+                <w:noProof/>
+                <w:webHidden/>
+              </w:rPr>
+              <w:instrText xml:space="preserve"> PAGEREF _Toc347144217 \h </w:instrText>
+            </w:r>
+            <w:r>
+              <w:rPr>
+                <w:rFonts w:cs="Arial"/>
+                <w:noProof/>
+                <w:webHidden/>
+              </w:rPr>
+            </w:r>
+            <w:r>
+              <w:rPr>
+                <w:rFonts w:cs="Arial"/>
+                <w:noProof/>
+                <w:webHidden/>
+              </w:rPr>
+              <w:fldChar w:fldCharType="separate"/>
+            </w:r>
+            <w:r>
+              <w:rPr>
+                <w:rFonts w:cs="Arial"/>
+                <w:noProof/>
+                <w:webHidden/>
+              </w:rPr>
+              <w:t>8</w:t>
+            </w:r>
+            <w:r>
+              <w:rPr>
+                <w:rFonts w:cs="Arial"/>
+                <w:noProof/>
+                <w:webHidden/>
+              </w:rPr>
+              <w:fldChar w:fldCharType="end"/>
+            </w:r>
+          </w:hyperlink>
+          <w:bookmarkStart w:id="0" w:name="_GoBack"/>
+          <w:bookmarkEnd w:id="0"/>
+        </w:p>
+        <w:p>
+          <w:pPr>
+            <w:pStyle w:val="TOC2"/>
+            <w:tabs>
+              <w:tab w:val="right" w:leader="dot" w:pos="9016"/>
+            </w:tabs>
+            <w:rPr>
+              <w:rFonts w:cs="Arial"/>
+              <w:noProof/>
+            </w:rPr>
+          </w:pPr>
+          <w:hyperlink w:anchor="_Toc347144218" w:history="1">
+            <w:r>
+              <w:rPr>
+                <w:rStyle w:val="Hyperlink"/>
+                <w:rFonts w:cs="Arial"/>
+                <w:noProof/>
+              </w:rPr>
+              <w:t>Files</w:t>
+            </w:r>
+            <w:r>
+              <w:rPr>
+                <w:rFonts w:cs="Arial"/>
+                <w:noProof/>
+                <w:webHidden/>
+              </w:rPr>
+              <w:tab/>
+            </w:r>
+            <w:r>
+              <w:rPr>
+                <w:rFonts w:cs="Arial"/>
+                <w:noProof/>
+                <w:webHidden/>
+              </w:rPr>
+              <w:fldChar w:fldCharType="begin"/>
+            </w:r>
+            <w:r>
+              <w:rPr>
+                <w:rFonts w:cs="Arial"/>
+                <w:noProof/>
+                <w:webHidden/>
+              </w:rPr>
+              <w:instrText xml:space="preserve"> PAGEREF _Toc347144218 \h </w:instrText>
+            </w:r>
+            <w:r>
+              <w:rPr>
+                <w:rFonts w:cs="Arial"/>
+                <w:noProof/>
+                <w:webHidden/>
+              </w:rPr>
+            </w:r>
+            <w:r>
+              <w:rPr>
+                <w:rFonts w:cs="Arial"/>
+                <w:noProof/>
+                <w:webHidden/>
+              </w:rPr>
+              <w:fldChar w:fldCharType="separate"/>
+            </w:r>
+            <w:r>
+              <w:rPr>
+                <w:rFonts w:cs="Arial"/>
+                <w:noProof/>
+                <w:webHidden/>
+              </w:rPr>
+              <w:t>8</w:t>
+            </w:r>
+            <w:r>
+              <w:rPr>
+                <w:rFonts w:cs="Arial"/>
+                <w:noProof/>
+                <w:webHidden/>
+              </w:rPr>
+              <w:fldChar w:fldCharType="end"/>
+            </w:r>
+          </w:hyperlink>
+        </w:p>
+        <w:p>
+          <w:pPr>
+            <w:pStyle w:val="TOC2"/>
+            <w:tabs>
+              <w:tab w:val="right" w:leader="dot" w:pos="9016"/>
+            </w:tabs>
+            <w:rPr>
+              <w:rFonts w:cs="Arial"/>
+              <w:noProof/>
+            </w:rPr>
+          </w:pPr>
+          <w:hyperlink w:anchor="_Toc347144219" w:history="1">
+            <w:r>
+              <w:rPr>
+                <w:rStyle w:val="Hyperlink"/>
+                <w:rFonts w:cs="Arial"/>
+                <w:noProof/>
+              </w:rPr>
+              <w:t>Interfaces</w:t>
+            </w:r>
+            <w:r>
+              <w:rPr>
+                <w:rFonts w:cs="Arial"/>
+                <w:noProof/>
+                <w:webHidden/>
+              </w:rPr>
+              <w:tab/>
+            </w:r>
+            <w:r>
+              <w:rPr>
+                <w:rFonts w:cs="Arial"/>
+                <w:noProof/>
+                <w:webHidden/>
+              </w:rPr>
+              <w:fldChar w:fldCharType="begin"/>
+            </w:r>
+            <w:r>
+              <w:rPr>
+                <w:rFonts w:cs="Arial"/>
+                <w:noProof/>
+                <w:webHidden/>
+              </w:rPr>
+              <w:instrText xml:space="preserve"> PAGEREF _Toc347144219 \h </w:instrText>
+            </w:r>
+            <w:r>
+              <w:rPr>
+                <w:rFonts w:cs="Arial"/>
+                <w:noProof/>
+                <w:webHidden/>
+              </w:rPr>
+            </w:r>
+            <w:r>
+              <w:rPr>
+                <w:rFonts w:cs="Arial"/>
+                <w:noProof/>
+                <w:webHidden/>
+              </w:rPr>
+              <w:fldChar w:fldCharType="separate"/>
+            </w:r>
+            <w:r>
+              <w:rPr>
+                <w:rFonts w:cs="Arial"/>
+                <w:noProof/>
+                <w:webHidden/>
+              </w:rPr>
+              <w:t>8</w:t>
+            </w:r>
+            <w:r>
+              <w:rPr>
+                <w:rFonts w:cs="Arial"/>
+                <w:noProof/>
+                <w:webHidden/>
+              </w:rPr>
+              <w:fldChar w:fldCharType="end"/>
+            </w:r>
+          </w:hyperlink>
+        </w:p>
+        <w:p>
+          <w:pPr>
+            <w:pStyle w:val="TOC2"/>
+            <w:tabs>
+              <w:tab w:val="right" w:leader="dot" w:pos="9016"/>
+            </w:tabs>
+            <w:rPr>
+              <w:rFonts w:cs="Arial"/>
+              <w:noProof/>
+            </w:rPr>
+          </w:pPr>
+          <w:hyperlink w:anchor="_Toc347144220" w:history="1">
+            <w:r>
+              <w:rPr>
+                <w:rStyle w:val="Hyperlink"/>
+                <w:rFonts w:cs="Arial"/>
+                <w:noProof/>
+              </w:rPr>
+              <w:t>Suggestions for improvements</w:t>
+            </w:r>
+            <w:r>
+              <w:rPr>
+                <w:rFonts w:cs="Arial"/>
+                <w:noProof/>
+                <w:webHidden/>
+              </w:rPr>
+              <w:tab/>
+            </w:r>
+            <w:r>
+              <w:rPr>
+                <w:rFonts w:cs="Arial"/>
+                <w:noProof/>
+                <w:webHidden/>
+              </w:rPr>
+              <w:fldChar w:fldCharType="begin"/>
+            </w:r>
+            <w:r>
+              <w:rPr>
+                <w:rFonts w:cs="Arial"/>
+                <w:noProof/>
+                <w:webHidden/>
+              </w:rPr>
+              <w:instrText xml:space="preserve"> PAGEREF _Toc347144220 \h </w:instrText>
+            </w:r>
+            <w:r>
+              <w:rPr>
+                <w:rFonts w:cs="Arial"/>
+                <w:noProof/>
+                <w:webHidden/>
+              </w:rPr>
+            </w:r>
+            <w:r>
+              <w:rPr>
+                <w:rFonts w:cs="Arial"/>
+                <w:noProof/>
+                <w:webHidden/>
+              </w:rPr>
+              <w:fldChar w:fldCharType="separate"/>
+            </w:r>
+            <w:r>
+              <w:rPr>
+                <w:rFonts w:cs="Arial"/>
+                <w:noProof/>
+                <w:webHidden/>
+              </w:rPr>
+              <w:t>8</w:t>
+            </w:r>
+            <w:r>
+              <w:rPr>
+                <w:rFonts w:cs="Arial"/>
+                <w:noProof/>
+                <w:webHidden/>
+              </w:rPr>
+              <w:fldChar w:fldCharType="end"/>
+            </w:r>
+          </w:hyperlink>
+        </w:p>
+        <w:p>
+          <w:pPr>
+            <w:pStyle w:val="TOC2"/>
+            <w:tabs>
+              <w:tab w:val="right" w:leader="dot" w:pos="9016"/>
+            </w:tabs>
+            <w:rPr>
+              <w:rFonts w:cs="Arial"/>
+              <w:noProof/>
+            </w:rPr>
+          </w:pPr>
+          <w:hyperlink w:anchor="_Toc347144221" w:history="1">
+            <w:r>
+              <w:rPr>
+                <w:rStyle w:val="Hyperlink"/>
+                <w:rFonts w:cs="Arial"/>
+                <w:noProof/>
+              </w:rPr>
+              <w:t>Things to watch when making changes</w:t>
+            </w:r>
+            <w:r>
+              <w:rPr>
+                <w:rFonts w:cs="Arial"/>
+                <w:noProof/>
+                <w:webHidden/>
+              </w:rPr>
+              <w:tab/>
+            </w:r>
+            <w:r>
+              <w:rPr>
+                <w:rFonts w:cs="Arial"/>
+                <w:noProof/>
+                <w:webHidden/>
+              </w:rPr>
+              <w:fldChar w:fldCharType="begin"/>
+            </w:r>
+            <w:r>
+              <w:rPr>
+                <w:rFonts w:cs="Arial"/>
+                <w:noProof/>
+                <w:webHidden/>
+              </w:rPr>
+              <w:instrText xml:space="preserve"> PAGEREF _Toc347144221 \h </w:instrText>
+            </w:r>
+            <w:r>
+              <w:rPr>
+                <w:rFonts w:cs="Arial"/>
+                <w:noProof/>
+                <w:webHidden/>
+              </w:rPr>
+            </w:r>
+            <w:r>
+              <w:rPr>
+                <w:rFonts w:cs="Arial"/>
+                <w:noProof/>
+                <w:webHidden/>
+              </w:rPr>
+              <w:fldChar w:fldCharType="separate"/>
+            </w:r>
+            <w:r>
+              <w:rPr>
+                <w:rFonts w:cs="Arial"/>
+                <w:noProof/>
+                <w:webHidden/>
+              </w:rPr>
+              <w:t>8</w:t>
+            </w:r>
+            <w:r>
+              <w:rPr>
+                <w:rFonts w:cs="Arial"/>
+                <w:noProof/>
+                <w:webHidden/>
+              </w:rPr>
+              <w:fldChar w:fldCharType="end"/>
+            </w:r>
+          </w:hyperlink>
+        </w:p>
+        <w:p>
+          <w:pPr>
+            <w:pStyle w:val="TOC2"/>
+            <w:tabs>
+              <w:tab w:val="right" w:leader="dot" w:pos="9016"/>
+            </w:tabs>
+            <w:rPr>
+              <w:rFonts w:cs="Arial"/>
+              <w:noProof/>
+            </w:rPr>
+          </w:pPr>
+          <w:hyperlink w:anchor="_Toc347144222" w:history="1">
+            <w:r>
+              <w:rPr>
+                <w:rStyle w:val="Hyperlink"/>
+                <w:rFonts w:cs="Arial"/>
+                <w:noProof/>
+              </w:rPr>
+              <w:t>Physical limitations of program</w:t>
+            </w:r>
+            <w:r>
+              <w:rPr>
+                <w:rFonts w:cs="Arial"/>
+                <w:noProof/>
+                <w:webHidden/>
+              </w:rPr>
+              <w:tab/>
+            </w:r>
+            <w:r>
+              <w:rPr>
+                <w:rFonts w:cs="Arial"/>
+                <w:noProof/>
+                <w:webHidden/>
+              </w:rPr>
+              <w:fldChar w:fldCharType="begin"/>
+            </w:r>
+            <w:r>
+              <w:rPr>
+                <w:rFonts w:cs="Arial"/>
+                <w:noProof/>
+                <w:webHidden/>
+              </w:rPr>
+              <w:instrText xml:space="preserve"> PAGEREF _Toc347144222 \h </w:instrText>
+            </w:r>
+            <w:r>
+              <w:rPr>
+                <w:rFonts w:cs="Arial"/>
+                <w:noProof/>
+                <w:webHidden/>
+              </w:rPr>
+            </w:r>
+            <w:r>
+              <w:rPr>
+                <w:rFonts w:cs="Arial"/>
+                <w:noProof/>
+                <w:webHidden/>
+              </w:rPr>
+              <w:fldChar w:fldCharType="separate"/>
+            </w:r>
+            <w:r>
+              <w:rPr>
+                <w:rFonts w:cs="Arial"/>
+                <w:noProof/>
+                <w:webHidden/>
+              </w:rPr>
+              <w:t>8</w:t>
+            </w:r>
+            <w:r>
+              <w:rPr>
+                <w:rFonts w:cs="Arial"/>
+                <w:noProof/>
+                <w:webHidden/>
+              </w:rPr>
+              <w:fldChar w:fldCharType="end"/>
+            </w:r>
+          </w:hyperlink>
+        </w:p>
+        <w:p>
+          <w:pPr>
+            <w:pStyle w:val="TOC2"/>
+            <w:tabs>
+              <w:tab w:val="right" w:leader="dot" w:pos="9016"/>
+            </w:tabs>
+            <w:rPr>
+              <w:rFonts w:cs="Arial"/>
+              <w:noProof/>
+            </w:rPr>
+          </w:pPr>
+          <w:hyperlink w:anchor="_Toc347144223" w:history="1">
+            <w:r>
+              <w:rPr>
+                <w:rStyle w:val="Hyperlink"/>
+                <w:rFonts w:cs="Arial"/>
+                <w:noProof/>
+              </w:rPr>
+              <w:t>Rebuilding and testing</w:t>
+            </w:r>
+            <w:r>
+              <w:rPr>
+                <w:rFonts w:cs="Arial"/>
+                <w:noProof/>
+                <w:webHidden/>
+              </w:rPr>
+              <w:tab/>
+            </w:r>
+            <w:r>
+              <w:rPr>
+                <w:rFonts w:cs="Arial"/>
+                <w:noProof/>
+                <w:webHidden/>
+              </w:rPr>
+              <w:fldChar w:fldCharType="begin"/>
+            </w:r>
+            <w:r>
+              <w:rPr>
+                <w:rFonts w:cs="Arial"/>
+                <w:noProof/>
+                <w:webHidden/>
+              </w:rPr>
+              <w:instrText xml:space="preserve"> PAGEREF _Toc347144223 \h </w:instrText>
+            </w:r>
+            <w:r>
+              <w:rPr>
+                <w:rFonts w:cs="Arial"/>
+                <w:noProof/>
+                <w:webHidden/>
+              </w:rPr>
+            </w:r>
+            <w:r>
+              <w:rPr>
+                <w:rFonts w:cs="Arial"/>
+                <w:noProof/>
+                <w:webHidden/>
+              </w:rPr>
+              <w:fldChar w:fldCharType="separate"/>
+            </w:r>
+            <w:r>
+              <w:rPr>
+                <w:rFonts w:cs="Arial"/>
+                <w:noProof/>
+                <w:webHidden/>
+              </w:rPr>
+              <w:t>8</w:t>
+            </w:r>
+            <w:r>
+              <w:rPr>
+                <w:rFonts w:cs="Arial"/>
+                <w:noProof/>
+                <w:webHidden/>
+              </w:rPr>
+              <w:fldChar w:fldCharType="end"/>
+            </w:r>
+          </w:hyperlink>
+        </w:p>
+        <w:p>
+          <w:pPr>
+            <w:pStyle w:val="TOC1"/>
+            <w:tabs>
+              <w:tab w:val="right" w:leader="dot" w:pos="9016"/>
+            </w:tabs>
+            <w:rPr>
+              <w:rFonts w:cs="Arial"/>
+              <w:noProof/>
+            </w:rPr>
+          </w:pPr>
+          <w:hyperlink w:anchor="_Toc347144224" w:history="1">
+            <w:r>
+              <w:rPr>
+                <w:rStyle w:val="Hyperlink"/>
+                <w:rFonts w:cs="Arial"/>
+                <w:noProof/>
+              </w:rPr>
+              <w:t>Personal Reflective Reports</w:t>
+            </w:r>
+            <w:r>
+              <w:rPr>
+                <w:rFonts w:cs="Arial"/>
+                <w:noProof/>
+                <w:webHidden/>
+              </w:rPr>
+              <w:tab/>
+            </w:r>
+            <w:r>
+              <w:rPr>
+                <w:rFonts w:cs="Arial"/>
+                <w:noProof/>
+                <w:webHidden/>
+              </w:rPr>
+              <w:fldChar w:fldCharType="begin"/>
+            </w:r>
+            <w:r>
+              <w:rPr>
+                <w:rFonts w:cs="Arial"/>
+                <w:noProof/>
+                <w:webHidden/>
+              </w:rPr>
+              <w:instrText xml:space="preserve"> PAGEREF _Toc347144224 \h </w:instrText>
+            </w:r>
+            <w:r>
+              <w:rPr>
+                <w:rFonts w:cs="Arial"/>
+                <w:noProof/>
+                <w:webHidden/>
+              </w:rPr>
+            </w:r>
+            <w:r>
+              <w:rPr>
+                <w:rFonts w:cs="Arial"/>
+                <w:noProof/>
+                <w:webHidden/>
+              </w:rPr>
+              <w:fldChar w:fldCharType="separate"/>
+            </w:r>
+            <w:r>
+              <w:rPr>
+                <w:rFonts w:cs="Arial"/>
+                <w:noProof/>
+                <w:webHidden/>
+              </w:rPr>
+              <w:t>9</w:t>
+            </w:r>
+            <w:r>
+              <w:rPr>
+                <w:rFonts w:cs="Arial"/>
+                <w:noProof/>
+                <w:webHidden/>
+              </w:rPr>
+              <w:fldChar w:fldCharType="end"/>
+            </w:r>
+          </w:hyperlink>
+        </w:p>
+        <w:p>
+          <w:pPr>
+            <w:pStyle w:val="TOC2"/>
+            <w:tabs>
+              <w:tab w:val="right" w:leader="dot" w:pos="9016"/>
+            </w:tabs>
+            <w:rPr>
+              <w:rFonts w:cs="Arial"/>
+              <w:noProof/>
+            </w:rPr>
+          </w:pPr>
+          <w:hyperlink w:anchor="_Toc347144225" w:history="1">
+            <w:r>
+              <w:rPr>
+                <w:rStyle w:val="Hyperlink"/>
+                <w:rFonts w:cs="Arial"/>
+                <w:noProof/>
+              </w:rPr>
+              <w:t>Chris Savill – chs17</w:t>
+            </w:r>
+            <w:r>
+              <w:rPr>
+                <w:rFonts w:cs="Arial"/>
+                <w:noProof/>
+                <w:webHidden/>
+              </w:rPr>
+              <w:tab/>
+            </w:r>
+            <w:r>
+              <w:rPr>
+                <w:rFonts w:cs="Arial"/>
+                <w:noProof/>
+                <w:webHidden/>
+              </w:rPr>
+              <w:fldChar w:fldCharType="begin"/>
+            </w:r>
+            <w:r>
+              <w:rPr>
+                <w:rFonts w:cs="Arial"/>
+                <w:noProof/>
+                <w:webHidden/>
+              </w:rPr>
+              <w:instrText xml:space="preserve"> PAGEREF _Toc347144225 \h </w:instrText>
+            </w:r>
+            <w:r>
+              <w:rPr>
+                <w:rFonts w:cs="Arial"/>
+                <w:noProof/>
+                <w:webHidden/>
+              </w:rPr>
+            </w:r>
+            <w:r>
+              <w:rPr>
+                <w:rFonts w:cs="Arial"/>
+                <w:noProof/>
+                <w:webHidden/>
+              </w:rPr>
+              <w:fldChar w:fldCharType="separate"/>
+            </w:r>
+            <w:r>
+              <w:rPr>
+                <w:rFonts w:cs="Arial"/>
+                <w:noProof/>
+                <w:webHidden/>
+              </w:rPr>
+              <w:t>9</w:t>
+            </w:r>
+            <w:r>
+              <w:rPr>
+                <w:rFonts w:cs="Arial"/>
+                <w:noProof/>
+                <w:webHidden/>
+              </w:rPr>
+              <w:fldChar w:fldCharType="end"/>
+            </w:r>
+          </w:hyperlink>
+        </w:p>
+        <w:p>
+          <w:pPr>
+            <w:pStyle w:val="TOC2"/>
+            <w:tabs>
+              <w:tab w:val="right" w:leader="dot" w:pos="9016"/>
+            </w:tabs>
+            <w:rPr>
+              <w:rFonts w:cs="Arial"/>
+              <w:noProof/>
+            </w:rPr>
+          </w:pPr>
+          <w:hyperlink w:anchor="_Toc347144226" w:history="1">
+            <w:r>
+              <w:rPr>
+                <w:rStyle w:val="Hyperlink"/>
+                <w:rFonts w:cs="Arial"/>
+                <w:noProof/>
+              </w:rPr>
+              <w:t>Richard Gray – rig6</w:t>
+            </w:r>
+            <w:r>
+              <w:rPr>
+                <w:rFonts w:cs="Arial"/>
+                <w:noProof/>
+                <w:webHidden/>
+              </w:rPr>
+              <w:tab/>
+            </w:r>
+            <w:r>
+              <w:rPr>
+                <w:rFonts w:cs="Arial"/>
+                <w:noProof/>
+                <w:webHidden/>
+              </w:rPr>
+              <w:fldChar w:fldCharType="begin"/>
+            </w:r>
+            <w:r>
+              <w:rPr>
+                <w:rFonts w:cs="Arial"/>
+                <w:noProof/>
+                <w:webHidden/>
+              </w:rPr>
+              <w:instrText xml:space="preserve"> PAGEREF _Toc347144226 \h </w:instrText>
+            </w:r>
+            <w:r>
+              <w:rPr>
+                <w:rFonts w:cs="Arial"/>
+                <w:noProof/>
+                <w:webHidden/>
+              </w:rPr>
+            </w:r>
+            <w:r>
+              <w:rPr>
+                <w:rFonts w:cs="Arial"/>
+                <w:noProof/>
+                <w:webHidden/>
+              </w:rPr>
+              <w:fldChar w:fldCharType="separate"/>
+            </w:r>
+            <w:r>
+              <w:rPr>
+                <w:rFonts w:cs="Arial"/>
+                <w:noProof/>
+                <w:webHidden/>
+              </w:rPr>
+              <w:t>10</w:t>
+            </w:r>
+            <w:r>
+              <w:rPr>
+                <w:rFonts w:cs="Arial"/>
+                <w:noProof/>
+                <w:webHidden/>
+              </w:rPr>
+              <w:fldChar w:fldCharType="end"/>
+            </w:r>
+          </w:hyperlink>
+        </w:p>
+        <w:p>
+          <w:pPr>
+            <w:pStyle w:val="TOC2"/>
+            <w:tabs>
+              <w:tab w:val="right" w:leader="dot" w:pos="9016"/>
+            </w:tabs>
+            <w:rPr>
+              <w:rFonts w:cs="Arial"/>
+              <w:noProof/>
+            </w:rPr>
+          </w:pPr>
+          <w:hyperlink w:anchor="_Toc347144227" w:history="1">
+            <w:r>
+              <w:rPr>
+                <w:rStyle w:val="Hyperlink"/>
+                <w:rFonts w:cs="Arial"/>
+                <w:noProof/>
+              </w:rPr>
+              <w:t>Edward Davies – edd14</w:t>
+            </w:r>
+            <w:r>
+              <w:rPr>
+                <w:rFonts w:cs="Arial"/>
+                <w:noProof/>
+                <w:webHidden/>
+              </w:rPr>
+              <w:tab/>
+            </w:r>
+            <w:r>
+              <w:rPr>
+                <w:rFonts w:cs="Arial"/>
+                <w:noProof/>
+                <w:webHidden/>
+              </w:rPr>
+              <w:fldChar w:fldCharType="begin"/>
+            </w:r>
+            <w:r>
+              <w:rPr>
+                <w:rFonts w:cs="Arial"/>
+                <w:noProof/>
+                <w:webHidden/>
+              </w:rPr>
+              <w:instrText xml:space="preserve"> PAGEREF _Toc347144227 \h </w:instrText>
+            </w:r>
+            <w:r>
+              <w:rPr>
+                <w:rFonts w:cs="Arial"/>
+                <w:noProof/>
+                <w:webHidden/>
+              </w:rPr>
+            </w:r>
+            <w:r>
+              <w:rPr>
+                <w:rFonts w:cs="Arial"/>
+                <w:noProof/>
+                <w:webHidden/>
+              </w:rPr>
+              <w:fldChar w:fldCharType="separate"/>
+            </w:r>
+            <w:r>
+              <w:rPr>
+                <w:rFonts w:cs="Arial"/>
+                <w:noProof/>
+                <w:webHidden/>
+              </w:rPr>
+              <w:t>11</w:t>
+            </w:r>
+            <w:r>
+              <w:rPr>
+                <w:rFonts w:cs="Arial"/>
+                <w:noProof/>
+                <w:webHidden/>
+              </w:rPr>
+              <w:fldChar w:fldCharType="end"/>
+            </w:r>
+          </w:hyperlink>
+        </w:p>
+        <w:p>
+          <w:pPr>
+            <w:pStyle w:val="TOC2"/>
+            <w:tabs>
+              <w:tab w:val="right" w:leader="dot" w:pos="9016"/>
+            </w:tabs>
+            <w:rPr>
+              <w:rFonts w:cs="Arial"/>
+              <w:noProof/>
+            </w:rPr>
+          </w:pPr>
+          <w:hyperlink w:anchor="_Toc347144228" w:history="1">
+            <w:r>
+              <w:rPr>
+                <w:rStyle w:val="Hyperlink"/>
+                <w:rFonts w:cs="Arial"/>
+                <w:noProof/>
+              </w:rPr>
+              <w:t>Sam Morrison – sjm16</w:t>
+            </w:r>
+            <w:r>
+              <w:rPr>
+                <w:rFonts w:cs="Arial"/>
+                <w:noProof/>
+                <w:webHidden/>
+              </w:rPr>
+              <w:tab/>
+            </w:r>
+            <w:r>
+              <w:rPr>
+                <w:rFonts w:cs="Arial"/>
+                <w:noProof/>
+                <w:webHidden/>
+              </w:rPr>
+              <w:fldChar w:fldCharType="begin"/>
+            </w:r>
+            <w:r>
+              <w:rPr>
+                <w:rFonts w:cs="Arial"/>
+                <w:noProof/>
+                <w:webHidden/>
+              </w:rPr>
+              <w:instrText xml:space="preserve"> PAGEREF _Toc347144228 \h </w:instrText>
+            </w:r>
+            <w:r>
+              <w:rPr>
+                <w:rFonts w:cs="Arial"/>
+                <w:noProof/>
+                <w:webHidden/>
+              </w:rPr>
+            </w:r>
+            <w:r>
+              <w:rPr>
+                <w:rFonts w:cs="Arial"/>
+                <w:noProof/>
+                <w:webHidden/>
+              </w:rPr>
+              <w:fldChar w:fldCharType="separate"/>
+            </w:r>
+            <w:r>
+              <w:rPr>
+                <w:rFonts w:cs="Arial"/>
+                <w:noProof/>
+                <w:webHidden/>
+              </w:rPr>
+              <w:t>12</w:t>
+            </w:r>
+            <w:r>
+              <w:rPr>
+                <w:rFonts w:cs="Arial"/>
+                <w:noProof/>
+                <w:webHidden/>
+              </w:rPr>
+              <w:fldChar w:fldCharType="end"/>
+            </w:r>
+          </w:hyperlink>
+        </w:p>
+        <w:p>
+          <w:pPr>
+            <w:pStyle w:val="TOC2"/>
+            <w:tabs>
+              <w:tab w:val="right" w:leader="dot" w:pos="9016"/>
+            </w:tabs>
+            <w:rPr>
+              <w:rFonts w:cs="Arial"/>
+              <w:noProof/>
+            </w:rPr>
+          </w:pPr>
+          <w:hyperlink w:anchor="_Toc347144229" w:history="1">
+            <w:r>
+              <w:rPr>
+                <w:rStyle w:val="Hyperlink"/>
+                <w:rFonts w:cs="Arial"/>
+                <w:noProof/>
+              </w:rPr>
+              <w:t>Jacob Smith – jas32</w:t>
+            </w:r>
+            <w:r>
+              <w:rPr>
+                <w:rFonts w:cs="Arial"/>
+                <w:noProof/>
+                <w:webHidden/>
+              </w:rPr>
+              <w:tab/>
+            </w:r>
+            <w:r>
+              <w:rPr>
+                <w:rFonts w:cs="Arial"/>
+                <w:noProof/>
+                <w:webHidden/>
+              </w:rPr>
+              <w:fldChar w:fldCharType="begin"/>
+            </w:r>
+            <w:r>
+              <w:rPr>
+                <w:rFonts w:cs="Arial"/>
+                <w:noProof/>
+                <w:webHidden/>
+              </w:rPr>
+              <w:instrText xml:space="preserve"> PAGEREF _Toc347144229 \h </w:instrText>
+            </w:r>
+            <w:r>
+              <w:rPr>
+                <w:rFonts w:cs="Arial"/>
+                <w:noProof/>
+                <w:webHidden/>
+              </w:rPr>
+            </w:r>
+            <w:r>
+              <w:rPr>
+                <w:rFonts w:cs="Arial"/>
+                <w:noProof/>
+                <w:webHidden/>
+              </w:rPr>
+              <w:fldChar w:fldCharType="separate"/>
+            </w:r>
+            <w:r>
+              <w:rPr>
+                <w:rFonts w:cs="Arial"/>
+                <w:noProof/>
+                <w:webHidden/>
+              </w:rPr>
+              <w:t>13</w:t>
+            </w:r>
+            <w:r>
+              <w:rPr>
+                <w:rFonts w:cs="Arial"/>
+                <w:noProof/>
+                <w:webHidden/>
+              </w:rPr>
+              <w:fldChar w:fldCharType="end"/>
+            </w:r>
+          </w:hyperlink>
+        </w:p>
+        <w:p>
+          <w:pPr>
+            <w:pStyle w:val="TOC2"/>
+            <w:tabs>
+              <w:tab w:val="right" w:leader="dot" w:pos="9016"/>
+            </w:tabs>
+            <w:rPr>
+              <w:rFonts w:cs="Arial"/>
+              <w:noProof/>
+            </w:rPr>
+          </w:pPr>
+          <w:hyperlink w:anchor="_Toc347144230" w:history="1">
+            <w:r>
+              <w:rPr>
+                <w:rStyle w:val="Hyperlink"/>
+                <w:rFonts w:cs="Arial"/>
+                <w:noProof/>
+              </w:rPr>
+              <w:t>Ivan Cholakov – ivc</w:t>
+            </w:r>
+            <w:r>
+              <w:rPr>
+                <w:rFonts w:cs="Arial"/>
+                <w:noProof/>
+                <w:webHidden/>
+              </w:rPr>
+              <w:tab/>
+            </w:r>
+            <w:r>
+              <w:rPr>
+                <w:rFonts w:cs="Arial"/>
+                <w:noProof/>
+                <w:webHidden/>
+              </w:rPr>
+              <w:fldChar w:fldCharType="begin"/>
+            </w:r>
+            <w:r>
+              <w:rPr>
+                <w:rFonts w:cs="Arial"/>
+                <w:noProof/>
+                <w:webHidden/>
+              </w:rPr>
+              <w:instrText xml:space="preserve"> PAGEREF _Toc347144230 \h </w:instrText>
+            </w:r>
+            <w:r>
+              <w:rPr>
+                <w:rFonts w:cs="Arial"/>
+                <w:noProof/>
+                <w:webHidden/>
+              </w:rPr>
+            </w:r>
+            <w:r>
+              <w:rPr>
+                <w:rFonts w:cs="Arial"/>
+                <w:noProof/>
+                <w:webHidden/>
+              </w:rPr>
+              <w:fldChar w:fldCharType="separate"/>
+            </w:r>
+            <w:r>
+              <w:rPr>
+                <w:rFonts w:cs="Arial"/>
+                <w:noProof/>
+                <w:webHidden/>
+              </w:rPr>
+              <w:t>14</w:t>
+            </w:r>
+            <w:r>
+              <w:rPr>
+                <w:rFonts w:cs="Arial"/>
+                <w:noProof/>
+                <w:webHidden/>
+              </w:rPr>
+              <w:fldChar w:fldCharType="end"/>
+            </w:r>
+          </w:hyperlink>
+        </w:p>
+        <w:p>
+          <w:pPr>
+            <w:pStyle w:val="TOC2"/>
+            <w:tabs>
+              <w:tab w:val="right" w:leader="dot" w:pos="9016"/>
+            </w:tabs>
+            <w:rPr>
+              <w:rFonts w:cs="Arial"/>
+              <w:noProof/>
+            </w:rPr>
+          </w:pPr>
+          <w:hyperlink w:anchor="_Toc347144231" w:history="1">
+            <w:r>
+              <w:rPr>
+                <w:rStyle w:val="Hyperlink"/>
+                <w:rFonts w:cs="Arial"/>
+                <w:noProof/>
+              </w:rPr>
+              <w:t>Katherine Rose Farmer – krf</w:t>
+            </w:r>
+            <w:r>
+              <w:rPr>
+                <w:rFonts w:cs="Arial"/>
+                <w:noProof/>
+                <w:webHidden/>
+              </w:rPr>
+              <w:tab/>
+            </w:r>
+            <w:r>
+              <w:rPr>
+                <w:rFonts w:cs="Arial"/>
+                <w:noProof/>
+                <w:webHidden/>
+              </w:rPr>
+              <w:fldChar w:fldCharType="begin"/>
+            </w:r>
+            <w:r>
+              <w:rPr>
+                <w:rFonts w:cs="Arial"/>
+                <w:noProof/>
+                <w:webHidden/>
+              </w:rPr>
+              <w:instrText xml:space="preserve"> PAGEREF _Toc347144231 \h </w:instrText>
+            </w:r>
+            <w:r>
+              <w:rPr>
+                <w:rFonts w:cs="Arial"/>
+                <w:noProof/>
+                <w:webHidden/>
+              </w:rPr>
+            </w:r>
+            <w:r>
+              <w:rPr>
+                <w:rFonts w:cs="Arial"/>
+                <w:noProof/>
+                <w:webHidden/>
+              </w:rPr>
+              <w:fldChar w:fldCharType="separate"/>
+            </w:r>
+            <w:r>
+              <w:rPr>
+                <w:rFonts w:cs="Arial"/>
+                <w:noProof/>
+                <w:webHidden/>
+              </w:rPr>
+              <w:t>15</w:t>
+            </w:r>
+            <w:r>
+              <w:rPr>
+                <w:rFonts w:cs="Arial"/>
+                <w:noProof/>
+                <w:webHidden/>
+              </w:rPr>
+              <w:fldChar w:fldCharType="end"/>
+            </w:r>
+          </w:hyperlink>
+        </w:p>
+        <w:p>
+          <w:pPr>
+            <w:pStyle w:val="TOC2"/>
+            <w:tabs>
+              <w:tab w:val="right" w:leader="dot" w:pos="9016"/>
+            </w:tabs>
+            <w:rPr>
+              <w:rFonts w:cs="Arial"/>
+              <w:noProof/>
+            </w:rPr>
+          </w:pPr>
+          <w:hyperlink w:anchor="_Toc347144232" w:history="1">
+            <w:r>
+              <w:rPr>
+                <w:rStyle w:val="Hyperlink"/>
+                <w:rFonts w:cs="Arial"/>
+                <w:noProof/>
+              </w:rPr>
+              <w:t>Oliver Roe – olr1</w:t>
+            </w:r>
+            <w:r>
+              <w:rPr>
+                <w:rFonts w:cs="Arial"/>
+                <w:noProof/>
+                <w:webHidden/>
+              </w:rPr>
+              <w:tab/>
+            </w:r>
+            <w:r>
+              <w:rPr>
+                <w:rFonts w:cs="Arial"/>
+                <w:noProof/>
+                <w:webHidden/>
+              </w:rPr>
+              <w:fldChar w:fldCharType="begin"/>
+            </w:r>
+            <w:r>
+              <w:rPr>
+                <w:rFonts w:cs="Arial"/>
+                <w:noProof/>
+                <w:webHidden/>
+              </w:rPr>
+              <w:instrText xml:space="preserve"> PAGEREF _Toc347144232 \h </w:instrText>
+            </w:r>
+            <w:r>
+              <w:rPr>
+                <w:rFonts w:cs="Arial"/>
+                <w:noProof/>
+                <w:webHidden/>
+              </w:rPr>
+            </w:r>
+            <w:r>
+              <w:rPr>
+                <w:rFonts w:cs="Arial"/>
+                <w:noProof/>
+                <w:webHidden/>
+              </w:rPr>
+              <w:fldChar w:fldCharType="separate"/>
+            </w:r>
+            <w:r>
+              <w:rPr>
+                <w:rFonts w:cs="Arial"/>
+                <w:noProof/>
+                <w:webHidden/>
+              </w:rPr>
+              <w:t>16</w:t>
+            </w:r>
+            <w:r>
+              <w:rPr>
+                <w:rFonts w:cs="Arial"/>
+                <w:noProof/>
+                <w:webHidden/>
+              </w:rPr>
+              <w:fldChar w:fldCharType="end"/>
+            </w:r>
+          </w:hyperlink>
+        </w:p>
+        <w:p>
+          <w:pPr>
+            <w:rPr>
+              <w:rFonts w:cs="Arial"/>
+            </w:rPr>
+          </w:pPr>
+          <w:r>
+            <w:rPr>
+              <w:rFonts w:cs="Arial"/>
+              <w:b/>
+              <w:bCs/>
+              <w:noProof/>
+            </w:rPr>
+            <w:fldChar w:fldCharType="end"/>
+          </w:r>
+        </w:p>
+      </w:sdtContent>
+    </w:sdt>
+    <w:p>
+      <w:pPr>
+        <w:rPr>
+          <w:rFonts w:eastAsiaTheme="majorEastAsia" w:cs="Arial"/>
+          <w:color w:val="1B1D3D" w:themeColor="text2" w:themeShade="BF"/>
+          <w:spacing w:val="5"/>
+          <w:kern w:val="28"/>
+          <w:sz w:val="52"/>
+          <w:szCs w:val="52"/>
+        </w:rPr>
+      </w:pPr>
+      <w:r>
+        <w:rPr>
+          <w:rFonts w:eastAsiaTheme="majorEastAsia" w:cs="Arial"/>
+          <w:color w:val="1B1D3D" w:themeColor="text2" w:themeShade="BF"/>
+          <w:spacing w:val="5"/>
+          <w:kern w:val="28"/>
+          <w:sz w:val="52"/>
+          <w:szCs w:val="52"/>
+        </w:rPr>
+        <w:lastRenderedPageBreak/>
+        <w:br w:type="page"/>
+      </w:r>
+    </w:p>
+    <w:p>
+      <w:pPr>
+        <w:pStyle w:val="Title"/>
+        <w:rPr>
+          <w:rFonts w:cs="Arial"/>
+        </w:rPr>
+      </w:pPr>
+      <w:r>
+        <w:rPr>
+          <w:rFonts w:cs="Arial"/>
+        </w:rPr>
+        <w:lastRenderedPageBreak/>
+        <w:t>Project Plan</w:t>
+      </w:r>
+    </w:p>
+    <w:p>
+      <w:pPr>
+        <w:rPr>
+          <w:rFonts w:cs="Arial"/>
+        </w:rPr>
+      </w:pPr>
+      <w:r>
+        <w:rPr>
+          <w:rFonts w:cs="Arial"/>
+        </w:rPr>
+        <w:br w:type="page"/>
+      </w:r>
+    </w:p>
+    <w:p>
+      <w:pPr>
+        <w:pStyle w:val="Title"/>
+        <w:rPr>
+          <w:rFonts w:cs="Arial"/>
+        </w:rPr>
+      </w:pPr>
+      <w:r>
+        <w:rPr>
+          <w:rFonts w:cs="Arial"/>
+        </w:rPr>
+        <w:lastRenderedPageBreak/>
+        <w:t>Test Specification</w:t>
+      </w:r>
+    </w:p>
+    <w:p>
+      <w:pPr>
+        <w:rPr>
+          <w:rFonts w:eastAsiaTheme="majorEastAsia" w:cs="Arial"/>
+          <w:color w:val="1B1D3D" w:themeColor="text2" w:themeShade="BF"/>
+          <w:spacing w:val="5"/>
+          <w:kern w:val="28"/>
+          <w:sz w:val="52"/>
+          <w:szCs w:val="52"/>
+        </w:rPr>
+      </w:pPr>
+      <w:r>
+        <w:rPr>
+          <w:rFonts w:cs="Arial"/>
+        </w:rPr>
+        <w:br w:type="page"/>
+      </w:r>
+    </w:p>
+    <w:p>
+      <w:pPr>
+        <w:pStyle w:val="Title"/>
+        <w:rPr>
+          <w:rFonts w:cs="Arial"/>
+        </w:rPr>
+      </w:pPr>
+      <w:r>
+        <w:rPr>
+          <w:rFonts w:cs="Arial"/>
+        </w:rPr>
+        <w:lastRenderedPageBreak/>
+        <w:t>Design Specification</w:t>
+      </w:r>
+    </w:p>
+    <w:p>
+      <w:pPr>
+        <w:rPr>
+          <w:rFonts w:cs="Arial"/>
+        </w:rPr>
+      </w:pPr>
+      <w:r>
+        <w:rPr>
+          <w:rFonts w:cs="Arial"/>
+        </w:rPr>
+        <w:br w:type="page"/>
+      </w:r>
+    </w:p>
+    <w:p>
+      <w:pPr>
+        <w:rPr>
+          <w:rFonts w:cs="Arial"/>
+        </w:rPr>
+      </w:pPr>
+      <w:r>
+        <w:rPr>
+          <w:rFonts w:cs="Arial"/>
+        </w:rPr>
+        <w:lastRenderedPageBreak/>
+        <w:br w:type="page"/>
+      </w:r>
+    </w:p>
+    <w:p>
+      <w:pPr>
+        <w:pStyle w:val="Title"/>
+        <w:rPr>
+          <w:rFonts w:cs="Arial"/>
+        </w:rPr>
+      </w:pPr>
+      <w:r>
+        <w:rPr>
+          <w:rFonts w:cs="Arial"/>
+        </w:rPr>
+        <w:lastRenderedPageBreak/>
+        <w:t>End-Of-Project Report</w:t>
+      </w:r>
+    </w:p>
+    <w:p>
+      <w:pPr>
+        <w:pStyle w:val="Heading1"/>
+        <w:rPr>
+          <w:rFonts w:cs="Arial"/>
+        </w:rPr>
+      </w:pPr>
+      <w:bookmarkStart w:id="1" w:name="_Toc347144206"/>
+      <w:r>
+        <w:rPr>
+          <w:rFonts w:cs="Arial"/>
+        </w:rPr>
+        <w:t>Management Summary</w:t>
+      </w:r>
+      <w:bookmarkEnd w:id="1"/>
+    </w:p>
+    <w:p>
+      <w:pPr>
+        <w:rPr>
+          <w:rFonts w:cs="Arial"/>
+        </w:rPr>
+      </w:pPr>
+    </w:p>
+    <w:p>
+      <w:pPr>
+        <w:pStyle w:val="Heading1"/>
+        <w:rPr>
+          <w:rFonts w:cs="Arial"/>
+        </w:rPr>
+      </w:pPr>
+      <w:bookmarkStart w:id="2" w:name="_Toc347144207"/>
+      <w:r>
+        <w:rPr>
+          <w:rFonts w:cs="Arial"/>
+        </w:rPr>
+        <w:t>Historical Account of Project</w:t>
+      </w:r>
+      <w:bookmarkEnd w:id="2"/>
+    </w:p>
+    <w:p>
+      <w:pPr>
+        <w:rPr>
+          <w:rFonts w:cs="Arial"/>
+        </w:rPr>
+      </w:pPr>
+    </w:p>
+    <w:p>
+      <w:pPr>
+        <w:pStyle w:val="Heading1"/>
+        <w:rPr>
+          <w:rFonts w:cs="Arial"/>
+        </w:rPr>
+      </w:pPr>
+      <w:bookmarkStart w:id="3" w:name="_Toc347144208"/>
+      <w:r>
+        <w:rPr>
+          <w:rFonts w:cs="Arial"/>
+        </w:rPr>
+        <w:t>Performance of Team</w:t>
+      </w:r>
+      <w:bookmarkEnd w:id="3"/>
+    </w:p>
+    <w:p>
+      <w:pPr>
+        <w:rPr>
+          <w:rFonts w:cs="Arial"/>
+        </w:rPr>
+      </w:pPr>
+    </w:p>
+    <w:p>
+      <w:pPr>
+        <w:pStyle w:val="Heading1"/>
+        <w:rPr>
+          <w:rFonts w:cs="Arial"/>
+        </w:rPr>
+      </w:pPr>
+      <w:bookmarkStart w:id="4" w:name="_Toc347144209"/>
+      <w:r>
+        <w:rPr>
+          <w:rFonts w:cs="Arial"/>
+        </w:rPr>
+        <w:t>Critical Evaluation of Team and Project</w:t>
+      </w:r>
+      <w:bookmarkEnd w:id="4"/>
+    </w:p>
+    <w:p>
+      <w:pPr>
+        <w:rPr>
+          <w:rFonts w:cs="Arial"/>
+        </w:rPr>
+      </w:pPr>
+      <w:r>
+        <w:rPr>
+          <w:rFonts w:cs="Arial"/>
+        </w:rPr>
+        <w:br w:type="page"/>
+      </w:r>
+    </w:p>
+    <w:p>
+      <w:pPr>
+        <w:pStyle w:val="Title"/>
+        <w:rPr>
+          <w:rFonts w:cs="Arial"/>
+        </w:rPr>
+      </w:pPr>
+      <w:r>
+        <w:rPr>
+          <w:rFonts w:cs="Arial"/>
+        </w:rPr>
+        <w:lastRenderedPageBreak/>
+        <w:t>Appendices</w:t>
+      </w:r>
+    </w:p>
+    <w:p>
+      <w:pPr>
+        <w:pStyle w:val="Heading1"/>
+        <w:rPr>
+          <w:rFonts w:cs="Arial"/>
+        </w:rPr>
+      </w:pPr>
+      <w:bookmarkStart w:id="5" w:name="_Toc347144210"/>
+      <w:r>
+        <w:rPr>
+          <w:rFonts w:cs="Arial"/>
+        </w:rPr>
+        <w:t>Test Report</w:t>
+      </w:r>
+      <w:bookmarkEnd w:id="5"/>
+    </w:p>
+    <w:p>
+      <w:pPr>
+        <w:pStyle w:val="Heading2"/>
+        <w:rPr>
+          <w:rFonts w:cs="Arial"/>
+        </w:rPr>
+      </w:pPr>
+      <w:bookmarkStart w:id="6" w:name="_Toc347144211"/>
+      <w:r>
+        <w:rPr>
+          <w:rFonts w:cs="Arial"/>
+        </w:rPr>
+        <w:t>Test table</w:t>
+      </w:r>
+      <w:bookmarkEnd w:id="6"/>
+    </w:p>
+    <w:p>
+      <w:pPr>
+        <w:rPr>
+          <w:rFonts w:cs="Arial"/>
+        </w:rPr>
+      </w:pPr>
+    </w:p>
+    <w:p>
+      <w:pPr>
+        <w:pStyle w:val="Heading2"/>
+        <w:rPr>
+          <w:rFonts w:cs="Arial"/>
+        </w:rPr>
+      </w:pPr>
+      <w:bookmarkStart w:id="7" w:name="_Toc347144212"/>
+      <w:r>
+        <w:rPr>
+          <w:rFonts w:cs="Arial"/>
+        </w:rPr>
+        <w:t>Failed tests</w:t>
+      </w:r>
+      <w:bookmarkEnd w:id="7"/>
+    </w:p>
+    <w:p>
+      <w:pPr>
+        <w:pStyle w:val="Heading1"/>
+        <w:rPr>
+          <w:rFonts w:cs="Arial"/>
+        </w:rPr>
+      </w:pPr>
+      <w:bookmarkStart w:id="8" w:name="_Toc347144213"/>
+      <w:r>
+        <w:rPr>
+          <w:rFonts w:cs="Arial"/>
+        </w:rPr>
+        <w:t>Mainten</w:t>
+      </w:r>
+      <w:r>
+        <w:rPr>
+          <w:rFonts w:cs="Arial"/>
+        </w:rPr>
+        <w:t>ance Manual</w:t>
+      </w:r>
+      <w:bookmarkEnd w:id="8"/>
+    </w:p>
+    <w:p>
+      <w:pPr>
+        <w:pStyle w:val="Heading2"/>
+        <w:rPr>
+          <w:rFonts w:cs="Arial"/>
+        </w:rPr>
+      </w:pPr>
+      <w:bookmarkStart w:id="9" w:name="_Toc347144214"/>
+      <w:r>
+        <w:rPr>
+          <w:rFonts w:cs="Arial"/>
+        </w:rPr>
+        <w:t>Program description</w:t>
+      </w:r>
+      <w:bookmarkEnd w:id="9"/>
+    </w:p>
+    <w:p>
+      <w:pPr>
+        <w:rPr>
+          <w:rFonts w:cs="Arial"/>
+        </w:rPr>
+      </w:pPr>
+    </w:p>
+    <w:p>
+      <w:pPr>
+        <w:pStyle w:val="Heading2"/>
+        <w:rPr>
+          <w:rFonts w:cs="Arial"/>
+        </w:rPr>
+      </w:pPr>
+      <w:bookmarkStart w:id="10" w:name="_Toc347144215"/>
+      <w:r>
+        <w:rPr>
+          <w:rFonts w:cs="Arial"/>
+        </w:rPr>
+        <w:t>Program structure</w:t>
+      </w:r>
+      <w:bookmarkEnd w:id="10"/>
+    </w:p>
+    <w:p>
+      <w:pPr>
+        <w:rPr>
+          <w:rFonts w:cs="Arial"/>
+        </w:rPr>
+      </w:pPr>
+    </w:p>
+    <w:p>
+      <w:pPr>
+        <w:pStyle w:val="Heading2"/>
+        <w:rPr>
+          <w:rFonts w:cs="Arial"/>
+        </w:rPr>
+      </w:pPr>
+      <w:bookmarkStart w:id="11" w:name="_Toc347144216"/>
+      <w:r>
+        <w:rPr>
+          <w:rFonts w:cs="Arial"/>
+        </w:rPr>
+        <w:t>Algorithms</w:t>
+      </w:r>
+      <w:bookmarkEnd w:id="11"/>
+    </w:p>
+    <w:p>
+      <w:pPr>
+        <w:rPr>
+          <w:rFonts w:cs="Arial"/>
+        </w:rPr>
+      </w:pPr>
+    </w:p>
+    <w:p>
+      <w:pPr>
+        <w:pStyle w:val="Heading2"/>
+        <w:rPr>
+          <w:rFonts w:cs="Arial"/>
+        </w:rPr>
+      </w:pPr>
+      <w:bookmarkStart w:id="12" w:name="_Toc347144217"/>
+      <w:r>
+        <w:rPr>
+          <w:rFonts w:cs="Arial"/>
+        </w:rPr>
+        <w:t>Main data areas</w:t>
+      </w:r>
+      <w:bookmarkEnd w:id="12"/>
+    </w:p>
+    <w:p>
+      <w:pPr>
+        <w:rPr>
+          <w:rFonts w:cs="Arial"/>
+        </w:rPr>
+      </w:pPr>
+    </w:p>
+    <w:p>
+      <w:pPr>
+        <w:pStyle w:val="Heading2"/>
+        <w:rPr>
+          <w:rFonts w:cs="Arial"/>
+        </w:rPr>
+      </w:pPr>
+      <w:bookmarkStart w:id="13" w:name="_Toc347144218"/>
+      <w:r>
+        <w:rPr>
+          <w:rFonts w:cs="Arial"/>
+        </w:rPr>
+        <w:t>Files</w:t>
+      </w:r>
+      <w:bookmarkEnd w:id="13"/>
+    </w:p>
+    <w:p>
+      <w:pPr>
+        <w:rPr>
+          <w:rFonts w:cs="Arial"/>
+        </w:rPr>
+      </w:pPr>
+    </w:p>
+    <w:p>
+      <w:pPr>
+        <w:pStyle w:val="Heading2"/>
+        <w:rPr>
+          <w:rFonts w:cs="Arial"/>
+        </w:rPr>
+      </w:pPr>
+      <w:bookmarkStart w:id="14" w:name="_Toc347144219"/>
+      <w:r>
+        <w:rPr>
+          <w:rFonts w:cs="Arial"/>
+        </w:rPr>
+        <w:t>Interfaces</w:t>
+      </w:r>
+      <w:bookmarkEnd w:id="14"/>
+    </w:p>
+    <w:p>
+      <w:pPr>
+        <w:rPr>
+          <w:rFonts w:cs="Arial"/>
+        </w:rPr>
+      </w:pPr>
+    </w:p>
+    <w:p>
+      <w:pPr>
+        <w:pStyle w:val="Heading2"/>
+        <w:rPr>
+          <w:rFonts w:cs="Arial"/>
+        </w:rPr>
+      </w:pPr>
+      <w:bookmarkStart w:id="15" w:name="_Toc347144220"/>
+      <w:r>
+        <w:rPr>
+          <w:rFonts w:cs="Arial"/>
+        </w:rPr>
+        <w:t>Suggestions for improvements</w:t>
+      </w:r>
+      <w:bookmarkEnd w:id="15"/>
+    </w:p>
+    <w:p>
+      <w:pPr>
+        <w:rPr>
+          <w:rFonts w:cs="Arial"/>
+        </w:rPr>
+      </w:pPr>
+    </w:p>
+    <w:p>
+      <w:pPr>
+        <w:pStyle w:val="Heading2"/>
+        <w:rPr>
+          <w:rFonts w:cs="Arial"/>
+        </w:rPr>
+      </w:pPr>
+      <w:bookmarkStart w:id="16" w:name="_Toc347144221"/>
+      <w:r>
+        <w:rPr>
+          <w:rFonts w:cs="Arial"/>
+        </w:rPr>
+        <w:t>Things to watch when making changes</w:t>
+      </w:r>
+      <w:bookmarkEnd w:id="16"/>
+    </w:p>
+    <w:p>
+      <w:pPr>
+        <w:rPr>
+          <w:rFonts w:cs="Arial"/>
+        </w:rPr>
+      </w:pPr>
+    </w:p>
+    <w:p>
+      <w:pPr>
+        <w:pStyle w:val="Heading2"/>
+        <w:rPr>
+          <w:rFonts w:cs="Arial"/>
+        </w:rPr>
+      </w:pPr>
+      <w:bookmarkStart w:id="17" w:name="_Toc347144222"/>
+      <w:r>
+        <w:rPr>
+          <w:rFonts w:cs="Arial"/>
+        </w:rPr>
+        <w:t>Physical limitations of program</w:t>
+      </w:r>
+      <w:bookmarkEnd w:id="17"/>
+    </w:p>
+    <w:p>
+      <w:pPr>
+        <w:rPr>
+          <w:rFonts w:cs="Arial"/>
+        </w:rPr>
+      </w:pPr>
+    </w:p>
+    <w:p>
+      <w:pPr>
+        <w:pStyle w:val="Heading2"/>
+        <w:rPr>
+          <w:rFonts w:cs="Arial"/>
+        </w:rPr>
+      </w:pPr>
+      <w:bookmarkStart w:id="18" w:name="_Toc347144223"/>
+      <w:r>
+        <w:rPr>
+          <w:rFonts w:cs="Arial"/>
+        </w:rPr>
+        <w:t>Rebuilding and testing</w:t>
+      </w:r>
+      <w:bookmarkEnd w:id="18"/>
+    </w:p>
+    <w:p>
+      <w:pPr>
+        <w:rPr>
+          <w:rFonts w:cs="Arial"/>
+        </w:rPr>
+      </w:pPr>
+    </w:p>
+    <w:p>
+      <w:pPr>
+        <w:rPr>
+          <w:rFonts w:cs="Arial"/>
+        </w:rPr>
+      </w:pPr>
+      <w:r>
+        <w:rPr>
+          <w:rFonts w:cs="Arial"/>
+        </w:rPr>
+        <w:br w:type="page"/>
+      </w:r>
+    </w:p>
+    <w:p>
+      <w:pPr>
+        <w:pStyle w:val="Heading1"/>
+        <w:rPr>
+          <w:rFonts w:cs="Arial"/>
+        </w:rPr>
+      </w:pPr>
+      <w:bookmarkStart w:id="19" w:name="_Toc347144224"/>
+      <w:r>
+        <w:rPr>
+          <w:rFonts w:cs="Arial"/>
+        </w:rPr>
+        <w:lastRenderedPageBreak/>
+        <w:t>Personal Reflective Reports</w:t>
+      </w:r>
+      <w:bookmarkEnd w:id="19"/>
+    </w:p>
+    <w:p>
+      <w:pPr>
+        <w:rPr>
+          <w:rFonts w:cs="Arial"/>
+        </w:rPr>
+      </w:pPr>
+    </w:p>
+    <w:p>
+      <w:pPr>
+        <w:pStyle w:val="Heading2"/>
+        <w:rPr>
+          <w:rFonts w:cs="Arial"/>
+        </w:rPr>
+      </w:pPr>
+      <w:bookmarkStart w:id="20" w:name="_Toc347144225"/>
+      <w:r>
+        <w:rPr>
+          <w:rFonts w:cs="Arial"/>
+        </w:rPr>
+        <w:t>Chris Savill – chs17</w:t>
+      </w:r>
+      <w:bookmarkEnd w:id="20"/>
+    </w:p>
+    <w:p>
+      <w:pPr>
+        <w:rPr>
+          <w:rFonts w:cs="Arial"/>
+        </w:rPr>
+      </w:pPr>
+      <w:r>
+        <w:rPr>
+          <w:rFonts w:cs="Arial"/>
+        </w:rPr>
+        <w:br w:type="page"/>
+      </w:r>
+    </w:p>
+    <w:p>
+      <w:pPr>
+        <w:pStyle w:val="Heading2"/>
+        <w:rPr>
+          <w:rFonts w:cs="Arial"/>
+        </w:rPr>
+      </w:pPr>
+      <w:bookmarkStart w:id="21" w:name="_Toc347144226"/>
+      <w:r>
+        <w:rPr>
+          <w:rFonts w:cs="Arial"/>
+        </w:rPr>
+        <w:lastRenderedPageBreak/>
+        <w:t xml:space="preserve">Richard </w:t>
+      </w:r>
+      <w:proofErr w:type="spellStart"/>
+      <w:r>
+        <w:rPr>
+          <w:rFonts w:cs="Arial"/>
+        </w:rPr>
+        <w:t>Gray</w:t>
+      </w:r>
+      <w:proofErr w:type="spellEnd"/>
+      <w:r>
+        <w:rPr>
+          <w:rFonts w:cs="Arial"/>
+        </w:rPr>
+        <w:t xml:space="preserve"> – rig6</w:t>
+      </w:r>
+      <w:bookmarkEnd w:id="21"/>
+    </w:p>
+    <w:p>
+      <w:pPr>
+        <w:rPr>
+          <w:rFonts w:cs="Arial"/>
+        </w:rPr>
+      </w:pPr>
+    </w:p>
+    <w:p>
+      <w:pPr>
+        <w:rPr>
+          <w:rFonts w:cs="Arial"/>
+        </w:rPr>
+      </w:pPr>
+      <w:r>
+        <w:rPr>
+          <w:rFonts w:cs="Arial"/>
+        </w:rPr>
+        <w:br w:type="page"/>
+      </w:r>
+    </w:p>
+    <w:p>
+      <w:pPr>
+        <w:pStyle w:val="Heading2"/>
+        <w:rPr>
+          <w:rFonts w:cs="Arial"/>
+        </w:rPr>
+      </w:pPr>
+      <w:bookmarkStart w:id="22" w:name="_Toc347144227"/>
+      <w:r>
+        <w:rPr>
+          <w:rFonts w:cs="Arial"/>
+        </w:rPr>
+        <w:lastRenderedPageBreak/>
+        <w:t>Edward Davies – edd14</w:t>
+      </w:r>
+      <w:bookmarkEnd w:id="22"/>
+    </w:p>
+    <w:p>
+      <w:pPr>
+        <w:rPr>
+          <w:rFonts w:cs="Arial"/>
+        </w:rPr>
+      </w:pPr>
+    </w:p>
+    <w:p>
+      <w:pPr>
+        <w:rPr>
+          <w:rFonts w:cs="Arial"/>
+        </w:rPr>
+      </w:pPr>
+      <w:r>
+        <w:rPr>
+          <w:rFonts w:cs="Arial"/>
+        </w:rPr>
+        <w:br w:type="page"/>
+      </w:r>
+    </w:p>
+    <w:p>
+      <w:pPr>
+        <w:pStyle w:val="Heading2"/>
+        <w:rPr>
+          <w:rFonts w:cs="Arial"/>
+        </w:rPr>
+      </w:pPr>
+      <w:bookmarkStart w:id="23" w:name="_Toc347144228"/>
+      <w:r>
+        <w:rPr>
+          <w:rFonts w:cs="Arial"/>
+        </w:rPr>
+        <w:lastRenderedPageBreak/>
+        <w:t>Sam Morrison – sjm16</w:t>
+      </w:r>
+      <w:bookmarkEnd w:id="23"/>
+    </w:p>
+    <w:p>
+      <w:pPr>
+        <w:rPr>
+          <w:rFonts w:cs="Arial"/>
+        </w:rPr>
+      </w:pPr>
+    </w:p>
+    <w:p>
+      <w:pPr>
+        <w:rPr>
+          <w:rFonts w:cs="Arial"/>
+        </w:rPr>
+      </w:pPr>
+      <w:r>
+        <w:rPr>
+          <w:rFonts w:cs="Arial"/>
+        </w:rPr>
+        <w:br w:type="page"/>
+      </w:r>
+    </w:p>
+    <w:p>
+      <w:pPr>
+        <w:pStyle w:val="Heading2"/>
+        <w:rPr>
+          <w:rFonts w:cs="Arial"/>
+        </w:rPr>
+      </w:pPr>
+      <w:bookmarkStart w:id="24" w:name="_Toc347144229"/>
+      <w:r>
+        <w:rPr>
+          <w:rFonts w:cs="Arial"/>
+        </w:rPr>
+        <w:lastRenderedPageBreak/>
+        <w:t>Jacob Smith – jas32</w:t>
+      </w:r>
+      <w:bookmarkEnd w:id="24"/>
+    </w:p>
+    <w:p>
+      <w:pPr>
+        <w:rPr>
+          <w:rFonts w:cs="Arial"/>
+        </w:rPr>
+      </w:pPr>
+    </w:p>
+    <w:p>
+      <w:pPr>
+        <w:rPr>
+          <w:rFonts w:cs="Arial"/>
+        </w:rPr>
+      </w:pPr>
+      <w:r>
+        <w:rPr>
+          <w:rFonts w:cs="Arial"/>
+        </w:rPr>
+        <w:br w:type="page"/>
+      </w:r>
+    </w:p>
+    <w:p>
+      <w:pPr>
+        <w:pStyle w:val="Heading2"/>
+        <w:rPr>
+          <w:rFonts w:cs="Arial"/>
+        </w:rPr>
+      </w:pPr>
+      <w:bookmarkStart w:id="25" w:name="_Toc347144230"/>
+      <w:r>
+        <w:rPr>
+          <w:rFonts w:cs="Arial"/>
+        </w:rPr>
+        <w:lastRenderedPageBreak/>
+        <w:t xml:space="preserve">Ivan </w:t>
+      </w:r>
+      <w:proofErr w:type="spellStart"/>
+      <w:r>
+        <w:rPr>
+          <w:rFonts w:cs="Arial"/>
+        </w:rPr>
+        <w:t>Cholakov</w:t>
+      </w:r>
+      <w:proofErr w:type="spellEnd"/>
+      <w:r>
+        <w:rPr>
+          <w:rFonts w:cs="Arial"/>
+        </w:rPr>
+        <w:t xml:space="preserve"> – </w:t>
+      </w:r>
+      <w:proofErr w:type="spellStart"/>
+      <w:r>
+        <w:rPr>
+          <w:rFonts w:cs="Arial"/>
+        </w:rPr>
+        <w:t>ivc</w:t>
+      </w:r>
+      <w:bookmarkEnd w:id="25"/>
+      <w:proofErr w:type="spellEnd"/>
+    </w:p>
+    <w:p>
+      <w:pPr>
+        <w:rPr>
+          <w:rFonts w:cs="Arial"/>
+        </w:rPr>
+      </w:pPr>
+    </w:p>
+    <w:p>
+      <w:pPr>
+        <w:rPr>
+          <w:rFonts w:cs="Arial"/>
+        </w:rPr>
+      </w:pPr>
+      <w:r>
+        <w:rPr>
+          <w:rFonts w:cs="Arial"/>
+        </w:rPr>
+        <w:br w:type="page"/>
+      </w:r>
+    </w:p>
+    <w:p>
+      <w:pPr>
+        <w:pStyle w:val="Heading2"/>
+        <w:rPr>
+          <w:rFonts w:cs="Arial"/>
+        </w:rPr>
+      </w:pPr>
+      <w:bookmarkStart w:id="26" w:name="_Toc347144231"/>
+      <w:r>
+        <w:rPr>
+          <w:rFonts w:cs="Arial"/>
+        </w:rPr>
+        <w:lastRenderedPageBreak/>
+        <w:t xml:space="preserve">Katherine Rose Farmer – </w:t>
+      </w:r>
+      <w:proofErr w:type="spellStart"/>
+      <w:r>
+        <w:rPr>
+          <w:rFonts w:cs="Arial"/>
+        </w:rPr>
+        <w:t>krf</w:t>
+      </w:r>
+      <w:bookmarkEnd w:id="26"/>
+      <w:proofErr w:type="spellEnd"/>
+    </w:p>
+    <w:p>
+      <w:pPr>
+        <w:rPr>
+          <w:rFonts w:cs="Arial"/>
+        </w:rPr>
+      </w:pPr>
+    </w:p>
+    <w:p>
+      <w:pPr>
+        <w:rPr>
+          <w:rFonts w:cs="Arial"/>
+        </w:rPr>
+      </w:pPr>
+      <w:r>
+        <w:rPr>
+          <w:rFonts w:cs="Arial"/>
+        </w:rPr>
+        <w:br w:type="page"/>
+      </w:r>
+    </w:p>
+    <w:p>
+      <w:pPr>
+        <w:pStyle w:val="Heading2"/>
+        <w:rPr>
+          <w:rFonts w:cs="Arial"/>
+        </w:rPr>
+      </w:pPr>
+      <w:bookmarkStart w:id="27" w:name="_Toc347144232"/>
+      <w:r>
+        <w:rPr>
+          <w:rFonts w:cs="Arial"/>
+        </w:rPr>
+        <w:lastRenderedPageBreak/>
+        <w:t>Oliver Roe – olr1</w:t>
+      </w:r>
+      <w:bookmarkEnd w:id="27"/>
+    </w:p>
+    <w:p>
+      <w:pPr>
+        <w:rPr>
+          <w:rFonts w:cs="Arial"/>
+        </w:rPr>
+      </w:pPr>
+    </w:p>
+    <w:p>
+      <w:pPr>
+        <w:rPr>
+          <w:rFonts w:cs="Arial"/>
+        </w:rPr>
+      </w:pPr>
+    </w:p>
     <w:sectPr>
       <w:footerReference w:type="default" r:id="rId8"/>
       <w:pgSz w:w="11906" w:h="16838"/>
@@ -596,7 +3765,7 @@
         <w:tcPr>
           <w:tcW w:w="2250" w:type="pct"/>
           <w:tcBorders>
-            <w:bottom w:val="single" w:sz="4" w:space="0" w:color="6F6F74" w:themeColor="accent1"/>
+            <w:bottom w:val="single" w:sz="4" w:space="0" w:color="629DD1" w:themeColor="accent1"/>
           </w:tcBorders>
         </w:tcPr>
         <w:p>
@@ -638,7 +3807,7 @@
             <w:rPr>
               <w:noProof/>
             </w:rPr>
-            <w:t>1</w:t>
+            <w:t>3</w:t>
           </w:r>
           <w:r>
             <w:fldChar w:fldCharType="end"/>
@@ -646,21 +3815,34 @@
           <w:r>
             <w:t xml:space="preserve"> of </w:t>
           </w:r>
-          <w:fldSimple w:instr=" NUMPAGES  \* Arabic  \* MERGEFORMAT ">
-            <w:r>
-              <w:rPr>
-                <w:noProof/>
-              </w:rPr>
-              <w:t>2</w:t>
-            </w:r>
-          </w:fldSimple>
+          <w:r>
+            <w:fldChar w:fldCharType="begin"/>
+          </w:r>
+          <w:r>
+            <w:instrText xml:space="preserve"> NUMPAGES  \* Arabic  \* MERGEFORMAT </w:instrText>
+          </w:r>
+          <w:r>
+            <w:fldChar w:fldCharType="separate"/>
+          </w:r>
+          <w:r>
+            <w:rPr>
+              <w:noProof/>
+            </w:rPr>
+            <w:t>18</w:t>
+          </w:r>
+          <w:r>
+            <w:rPr>
+              <w:noProof/>
+            </w:rPr>
+            <w:fldChar w:fldCharType="end"/>
+          </w:r>
         </w:p>
       </w:tc>
       <w:tc>
         <w:tcPr>
           <w:tcW w:w="2250" w:type="pct"/>
           <w:tcBorders>
-            <w:bottom w:val="single" w:sz="4" w:space="0" w:color="6F6F74" w:themeColor="accent1"/>
+            <w:bottom w:val="single" w:sz="4" w:space="0" w:color="629DD1" w:themeColor="accent1"/>
           </w:tcBorders>
         </w:tcPr>
         <w:p>
@@ -683,7 +3865,7 @@
         <w:tcPr>
           <w:tcW w:w="2250" w:type="pct"/>
           <w:tcBorders>
-            <w:top w:val="single" w:sz="4" w:space="0" w:color="6F6F74" w:themeColor="accent1"/>
+            <w:top w:val="single" w:sz="4" w:space="0" w:color="629DD1" w:themeColor="accent1"/>
           </w:tcBorders>
         </w:tcPr>
         <w:p>
@@ -718,7 +3900,7 @@
         <w:tcPr>
           <w:tcW w:w="2250" w:type="pct"/>
           <w:tcBorders>
-            <w:top w:val="single" w:sz="4" w:space="0" w:color="6F6F74" w:themeColor="accent1"/>
+            <w:top w:val="single" w:sz="4" w:space="0" w:color="629DD1" w:themeColor="accent1"/>
           </w:tcBorders>
         </w:tcPr>
         <w:p>
@@ -950,7 +4132,7 @@
       <w:rFonts w:eastAsiaTheme="majorEastAsia" w:cstheme="majorBidi"/>
       <w:b/>
       <w:bCs/>
-      <w:color w:val="535356" w:themeColor="accent1" w:themeShade="BF"/>
+      <w:color w:val="3476B1" w:themeColor="accent1" w:themeShade="BF"/>
       <w:sz w:val="28"/>
       <w:szCs w:val="28"/>
     </w:rPr>
@@ -962,7 +4144,6 @@
     <w:link w:val="Heading2Char"/>
     <w:autoRedefine/>
     <w:uiPriority w:val="9"/>
-    <w:semiHidden/>
     <w:unhideWhenUsed/>
     <w:qFormat/>
     <w:rsid w:val="005B1579"/>
@@ -976,7 +4157,7 @@
       <w:rFonts w:eastAsiaTheme="majorEastAsia" w:cstheme="majorBidi"/>
       <w:b/>
       <w:bCs/>
-      <w:color w:val="6F6F74" w:themeColor="accent1"/>
+      <w:color w:val="629DD1" w:themeColor="accent1"/>
       <w:sz w:val="26"/>
       <w:szCs w:val="26"/>
     </w:rPr>
@@ -1019,7 +4200,7 @@
     <w:rsid w:val="005B1579"/>
     <w:pPr>
       <w:pBdr>
-        <w:bottom w:val="single" w:sz="8" w:space="4" w:color="6F6F74" w:themeColor="accent1"/>
+        <w:bottom w:val="single" w:sz="8" w:space="4" w:color="629DD1" w:themeColor="accent1"/>
       </w:pBdr>
       <w:spacing w:after="300" w:line="240" w:lineRule="auto"/>
       <w:contextualSpacing/>
@@ -1027,7 +4208,7 @@
     </w:pPr>
     <w:rPr>
       <w:rFonts w:eastAsiaTheme="majorEastAsia" w:cstheme="majorBidi"/>
-      <w:color w:val="343437" w:themeColor="text2" w:themeShade="BF"/>
+      <w:color w:val="1B1D3D" w:themeColor="text2" w:themeShade="BF"/>
       <w:spacing w:val="5"/>
       <w:kern w:val="28"/>
       <w:sz w:val="52"/>
@@ -1042,7 +4223,7 @@
     <w:rsid w:val="005B1579"/>
     <w:rPr>
       <w:rFonts w:eastAsiaTheme="majorEastAsia" w:cstheme="majorBidi"/>
-      <w:color w:val="343437" w:themeColor="text2" w:themeShade="BF"/>
+      <w:color w:val="1B1D3D" w:themeColor="text2" w:themeShade="BF"/>
       <w:spacing w:val="5"/>
       <w:kern w:val="28"/>
       <w:sz w:val="52"/>
@@ -1059,7 +4240,7 @@
       <w:rFonts w:eastAsiaTheme="majorEastAsia" w:cstheme="majorBidi"/>
       <w:b/>
       <w:bCs/>
-      <w:color w:val="535356" w:themeColor="accent1" w:themeShade="BF"/>
+      <w:color w:val="3476B1" w:themeColor="accent1" w:themeShade="BF"/>
       <w:sz w:val="28"/>
       <w:szCs w:val="28"/>
     </w:rPr>
@@ -1069,13 +4250,12 @@
     <w:basedOn w:val="DefaultParagraphFont"/>
     <w:link w:val="Heading2"/>
     <w:uiPriority w:val="9"/>
-    <w:semiHidden/>
     <w:rsid w:val="005B1579"/>
     <w:rPr>
       <w:rFonts w:eastAsiaTheme="majorEastAsia" w:cstheme="majorBidi"/>
       <w:b/>
       <w:bCs/>
-      <w:color w:val="6F6F74" w:themeColor="accent1"/>
+      <w:color w:val="629DD1" w:themeColor="accent1"/>
       <w:sz w:val="26"/>
       <w:szCs w:val="26"/>
     </w:rPr>
@@ -1203,6 +4383,59 @@
     <w:rsid w:val="00580F26"/>
     <w:rPr>
       <w:rFonts w:ascii="Arial" w:hAnsi="Arial"/>
+    </w:rPr>
+  </w:style>
+  <w:style w:type="paragraph" w:styleId="TOCHeading">
+    <w:name w:val="TOC Heading"/>
+    <w:basedOn w:val="Heading1"/>
+    <w:next w:val="Normal"/>
+    <w:uiPriority w:val="39"/>
+    <w:semiHidden/>
+    <w:unhideWhenUsed/>
+    <w:qFormat/>
+    <w:rsid w:val="00AF16E5"/>
+    <w:pPr>
+      <w:outlineLvl w:val="9"/>
+    </w:pPr>
+    <w:rPr>
+      <w:rFonts w:asciiTheme="majorHAnsi" w:hAnsiTheme="majorHAnsi"/>
+      <w:lang w:val="en-US" w:eastAsia="ja-JP"/>
+    </w:rPr>
+  </w:style>
+  <w:style w:type="paragraph" w:styleId="TOC1">
+    <w:name w:val="toc 1"/>
+    <w:basedOn w:val="Normal"/>
+    <w:next w:val="Normal"/>
+    <w:autoRedefine/>
+    <w:uiPriority w:val="39"/>
+    <w:unhideWhenUsed/>
+    <w:rsid w:val="00AF16E5"/>
+    <w:pPr>
+      <w:spacing w:after="100"/>
+    </w:pPr>
+  </w:style>
+  <w:style w:type="paragraph" w:styleId="TOC2">
+    <w:name w:val="toc 2"/>
+    <w:basedOn w:val="Normal"/>
+    <w:next w:val="Normal"/>
+    <w:autoRedefine/>
+    <w:uiPriority w:val="39"/>
+    <w:unhideWhenUsed/>
+    <w:rsid w:val="00AF16E5"/>
+    <w:pPr>
+      <w:spacing w:after="100"/>
+      <w:ind w:left="220"/>
+    </w:pPr>
+  </w:style>
+  <w:style w:type="character" w:styleId="Hyperlink">
+    <w:name w:val="Hyperlink"/>
+    <w:basedOn w:val="DefaultParagraphFont"/>
+    <w:uiPriority w:val="99"/>
+    <w:unhideWhenUsed/>
+    <w:rsid w:val="00AF16E5"/>
+    <w:rPr>
+      <w:color w:val="9454C3" w:themeColor="hyperlink"/>
+      <w:u w:val="single"/>
     </w:rPr>
   </w:style>
 </w:styles>
@@ -1391,7 +4624,7 @@
       <w:rFonts w:eastAsiaTheme="majorEastAsia" w:cstheme="majorBidi"/>
       <w:b/>
       <w:bCs/>
-      <w:color w:val="535356" w:themeColor="accent1" w:themeShade="BF"/>
+      <w:color w:val="3476B1" w:themeColor="accent1" w:themeShade="BF"/>
       <w:sz w:val="28"/>
       <w:szCs w:val="28"/>
     </w:rPr>
@@ -1403,7 +4636,6 @@
     <w:link w:val="Heading2Char"/>
     <w:autoRedefine/>
     <w:uiPriority w:val="9"/>
-    <w:semiHidden/>
     <w:unhideWhenUsed/>
     <w:qFormat/>
     <w:rsid w:val="005B1579"/>
@@ -1417,7 +4649,7 @@
       <w:rFonts w:eastAsiaTheme="majorEastAsia" w:cstheme="majorBidi"/>
       <w:b/>
       <w:bCs/>
-      <w:color w:val="6F6F74" w:themeColor="accent1"/>
+      <w:color w:val="629DD1" w:themeColor="accent1"/>
       <w:sz w:val="26"/>
       <w:szCs w:val="26"/>
     </w:rPr>
@@ -1460,7 +4692,7 @@
     <w:rsid w:val="005B1579"/>
     <w:pPr>
       <w:pBdr>
-        <w:bottom w:val="single" w:sz="8" w:space="4" w:color="6F6F74" w:themeColor="accent1"/>
+        <w:bottom w:val="single" w:sz="8" w:space="4" w:color="629DD1" w:themeColor="accent1"/>
       </w:pBdr>
       <w:spacing w:after="300" w:line="240" w:lineRule="auto"/>
       <w:contextualSpacing/>
@@ -1468,7 +4700,7 @@
     </w:pPr>
     <w:rPr>
       <w:rFonts w:eastAsiaTheme="majorEastAsia" w:cstheme="majorBidi"/>
-      <w:color w:val="343437" w:themeColor="text2" w:themeShade="BF"/>
+      <w:color w:val="1B1D3D" w:themeColor="text2" w:themeShade="BF"/>
       <w:spacing w:val="5"/>
       <w:kern w:val="28"/>
       <w:sz w:val="52"/>
@@ -1483,7 +4715,7 @@
     <w:rsid w:val="005B1579"/>
     <w:rPr>
       <w:rFonts w:eastAsiaTheme="majorEastAsia" w:cstheme="majorBidi"/>
-      <w:color w:val="343437" w:themeColor="text2" w:themeShade="BF"/>
+      <w:color w:val="1B1D3D" w:themeColor="text2" w:themeShade="BF"/>
       <w:spacing w:val="5"/>
       <w:kern w:val="28"/>
       <w:sz w:val="52"/>
@@ -1500,7 +4732,7 @@
       <w:rFonts w:eastAsiaTheme="majorEastAsia" w:cstheme="majorBidi"/>
       <w:b/>
       <w:bCs/>
-      <w:color w:val="535356" w:themeColor="accent1" w:themeShade="BF"/>
+      <w:color w:val="3476B1" w:themeColor="accent1" w:themeShade="BF"/>
       <w:sz w:val="28"/>
       <w:szCs w:val="28"/>
     </w:rPr>
@@ -1510,13 +4742,12 @@
     <w:basedOn w:val="DefaultParagraphFont"/>
     <w:link w:val="Heading2"/>
     <w:uiPriority w:val="9"/>
-    <w:semiHidden/>
     <w:rsid w:val="005B1579"/>
     <w:rPr>
       <w:rFonts w:eastAsiaTheme="majorEastAsia" w:cstheme="majorBidi"/>
       <w:b/>
       <w:bCs/>
-      <w:color w:val="6F6F74" w:themeColor="accent1"/>
+      <w:color w:val="629DD1" w:themeColor="accent1"/>
       <w:sz w:val="26"/>
       <w:szCs w:val="26"/>
     </w:rPr>
@@ -1646,68 +4877,119 @@
       <w:rFonts w:ascii="Arial" w:hAnsi="Arial"/>
     </w:rPr>
   </w:style>
+  <w:style w:type="paragraph" w:styleId="TOCHeading">
+    <w:name w:val="TOC Heading"/>
+    <w:basedOn w:val="Heading1"/>
+    <w:next w:val="Normal"/>
+    <w:uiPriority w:val="39"/>
+    <w:semiHidden/>
+    <w:unhideWhenUsed/>
+    <w:qFormat/>
+    <w:rsid w:val="00AF16E5"/>
+    <w:pPr>
+      <w:outlineLvl w:val="9"/>
+    </w:pPr>
+    <w:rPr>
+      <w:rFonts w:asciiTheme="majorHAnsi" w:hAnsiTheme="majorHAnsi"/>
+      <w:lang w:val="en-US" w:eastAsia="ja-JP"/>
+    </w:rPr>
+  </w:style>
+  <w:style w:type="paragraph" w:styleId="TOC1">
+    <w:name w:val="toc 1"/>
+    <w:basedOn w:val="Normal"/>
+    <w:next w:val="Normal"/>
+    <w:autoRedefine/>
+    <w:uiPriority w:val="39"/>
+    <w:unhideWhenUsed/>
+    <w:rsid w:val="00AF16E5"/>
+    <w:pPr>
+      <w:spacing w:after="100"/>
+    </w:pPr>
+  </w:style>
+  <w:style w:type="paragraph" w:styleId="TOC2">
+    <w:name w:val="toc 2"/>
+    <w:basedOn w:val="Normal"/>
+    <w:next w:val="Normal"/>
+    <w:autoRedefine/>
+    <w:uiPriority w:val="39"/>
+    <w:unhideWhenUsed/>
+    <w:rsid w:val="00AF16E5"/>
+    <w:pPr>
+      <w:spacing w:after="100"/>
+      <w:ind w:left="220"/>
+    </w:pPr>
+  </w:style>
+  <w:style w:type="character" w:styleId="Hyperlink">
+    <w:name w:val="Hyperlink"/>
+    <w:basedOn w:val="DefaultParagraphFont"/>
+    <w:uiPriority w:val="99"/>
+    <w:unhideWhenUsed/>
+    <w:rsid w:val="00AF16E5"/>
+    <w:rPr>
+      <w:color w:val="9454C3" w:themeColor="hyperlink"/>
+      <w:u w:val="single"/>
+    </w:rPr>
+  </w:style>
 </w:styles>
 </file>
 
 <file path=word/theme/theme1.xml><?xml version="1.0" encoding="utf-8"?>
-<a:theme xmlns:a="http://schemas.openxmlformats.org/drawingml/2006/main" name="BlackTie">
+<a:theme xmlns:a="http://schemas.openxmlformats.org/drawingml/2006/main" name="Elemental">
   <a:themeElements>
-    <a:clrScheme name="BlackTie">
+    <a:clrScheme name="Elemental">
       <a:dk1>
-        <a:srgbClr val="000000"/>
+        <a:sysClr val="windowText" lastClr="000000"/>
       </a:dk1>
       <a:lt1>
-        <a:srgbClr val="FFFFFF"/>
+        <a:sysClr val="window" lastClr="FFFFFF"/>
       </a:lt1>
       <a:dk2>
-        <a:srgbClr val="46464A"/>
+        <a:srgbClr val="242852"/>
       </a:dk2>
       <a:lt2>
-        <a:srgbClr val="E3DCCF"/>
+        <a:srgbClr val="ACCBF9"/>
       </a:lt2>
       <a:accent1>
-        <a:srgbClr val="6F6F74"/>
+        <a:srgbClr val="629DD1"/>
       </a:accent1>
       <a:accent2>
-        <a:srgbClr val="A7B789"/>
+        <a:srgbClr val="297FD5"/>
       </a:accent2>
       <a:accent3>
-        <a:srgbClr val="BEAE98"/>
+        <a:srgbClr val="7F8FA9"/>
       </a:accent3>
       <a:accent4>
-        <a:srgbClr val="92A9B9"/>
+        <a:srgbClr val="4A66AC"/>
       </a:accent4>
       <a:accent5>
-        <a:srgbClr val="9C8265"/>
+        <a:srgbClr val="5AA2AE"/>
       </a:accent5>
       <a:accent6>
-        <a:srgbClr val="8D6974"/>
+        <a:srgbClr val="9D90A0"/>
       </a:accent6>
       <a:hlink>
-        <a:srgbClr val="67AABF"/>
+        <a:srgbClr val="9454C3"/>
       </a:hlink>
       <a:folHlink>
-        <a:srgbClr val="B1B5AB"/>
+        <a:srgbClr val="3EBBF0"/>
       </a:folHlink>
     </a:clrScheme>
-    <a:fontScheme name="BlackTie">
+    <a:fontScheme name="Elemental">
       <a:majorFont>
-        <a:latin typeface="Garamond"/>
+        <a:latin typeface="Palatino Linotype"/>
         <a:ea typeface=""/>
         <a:cs typeface=""/>
-        <a:font script="Grek" typeface="Constantia"/>
-        <a:font script="Cyrl" typeface="Constantia"/>
-        <a:font script="Jpan" typeface="ＭＳ Ｐ明朝"/>
-        <a:font script="Hang" typeface="궁서"/>
-        <a:font script="Hans" typeface="仿宋"/>
-        <a:font script="Hant" typeface="標楷體"/>
+        <a:font script="Jpan" typeface="HGS明朝E"/>
+        <a:font script="Hang" typeface="맑은 고딕"/>
+        <a:font script="Hans" typeface="宋体"/>
+        <a:font script="Hant" typeface="新細明體"/>
         <a:font script="Arab" typeface="Times New Roman"/>
         <a:font script="Hebr" typeface="Times New Roman"/>
-        <a:font script="Thai" typeface="Angsana New"/>
+        <a:font script="Thai" typeface="Browallia New"/>
         <a:font script="Ethi" typeface="Nyala"/>
         <a:font script="Beng" typeface="Vrinda"/>
         <a:font script="Gujr" typeface="Shruti"/>
-        <a:font script="Khmr" typeface="DaunPenh"/>
+        <a:font script="Khmr" typeface="MoolBoran"/>
         <a:font script="Knda" typeface="Tunga"/>
         <a:font script="Guru" typeface="Raavi"/>
         <a:font script="Cans" typeface="Euphemia"/>
@@ -1729,22 +5011,20 @@
         <a:font script="Geor" typeface="Sylfaen"/>
       </a:majorFont>
       <a:minorFont>
-        <a:latin typeface="Garamond"/>
+        <a:latin typeface="Palatino Linotype"/>
         <a:ea typeface=""/>
         <a:cs typeface=""/>
-        <a:font script="Grek" typeface="Constantia"/>
-        <a:font script="Cyrl" typeface="Constantia"/>
-        <a:font script="Jpan" typeface="ＭＳ Ｐ明朝"/>
-        <a:font script="Hang" typeface="궁서"/>
-        <a:font script="Hans" typeface="仿宋"/>
-        <a:font script="Hant" typeface="標楷體"/>
+        <a:font script="Jpan" typeface="HGS明朝E"/>
+        <a:font script="Hang" typeface="맑은 고딕"/>
+        <a:font script="Hans" typeface="宋体"/>
+        <a:font script="Hant" typeface="新細明體"/>
         <a:font script="Arab" typeface="Times New Roman"/>
         <a:font script="Hebr" typeface="Times New Roman"/>
-        <a:font script="Thai" typeface="Angsana New"/>
+        <a:font script="Thai" typeface="Browallia New"/>
         <a:font script="Ethi" typeface="Nyala"/>
         <a:font script="Beng" typeface="Vrinda"/>
         <a:font script="Gujr" typeface="Shruti"/>
-        <a:font script="Khmr" typeface="DaunPenh"/>
+        <a:font script="Khmr" typeface="MoolBoran"/>
         <a:font script="Knda" typeface="Tunga"/>
         <a:font script="Guru" typeface="Raavi"/>
         <a:font script="Cans" typeface="Euphemia"/>
@@ -1766,7 +5046,7 @@
         <a:font script="Geor" typeface="Sylfaen"/>
       </a:minorFont>
     </a:fontScheme>
-    <a:fmtScheme name="BlackTie">
+    <a:fmtScheme name="Elemental">
       <a:fillStyleLst>
         <a:solidFill>
           <a:schemeClr val="phClr"/>
@@ -1775,87 +5055,49 @@
           <a:gsLst>
             <a:gs pos="0">
               <a:schemeClr val="phClr">
-                <a:tint val="45000"/>
-                <a:satMod val="220000"/>
+                <a:tint val="90000"/>
               </a:schemeClr>
             </a:gs>
-            <a:gs pos="30000">
+            <a:gs pos="48000">
               <a:schemeClr val="phClr">
-                <a:tint val="61000"/>
-                <a:satMod val="220000"/>
-              </a:schemeClr>
-            </a:gs>
-            <a:gs pos="45000">
-              <a:schemeClr val="phClr">
-                <a:tint val="66000"/>
-                <a:satMod val="240000"/>
-              </a:schemeClr>
-            </a:gs>
-            <a:gs pos="55000">
-              <a:schemeClr val="phClr">
-                <a:tint val="66000"/>
-                <a:satMod val="220000"/>
-              </a:schemeClr>
-            </a:gs>
-            <a:gs pos="73000">
-              <a:schemeClr val="phClr">
-                <a:tint val="61000"/>
-                <a:satMod val="220000"/>
+                <a:tint val="54000"/>
+                <a:satMod val="140000"/>
               </a:schemeClr>
             </a:gs>
             <a:gs pos="100000">
               <a:schemeClr val="phClr">
-                <a:tint val="45000"/>
-                <a:satMod val="220000"/>
+                <a:tint val="24000"/>
+                <a:satMod val="260000"/>
               </a:schemeClr>
             </a:gs>
           </a:gsLst>
-          <a:lin ang="950000" scaled="1"/>
+          <a:lin ang="16200000" scaled="1"/>
         </a:gradFill>
         <a:gradFill rotWithShape="1">
           <a:gsLst>
             <a:gs pos="0">
+              <a:schemeClr val="phClr"/>
+            </a:gs>
+            <a:gs pos="100000">
               <a:schemeClr val="phClr">
-                <a:shade val="63000"/>
-                <a:satMod val="110000"/>
-              </a:schemeClr>
-            </a:gs>
-            <a:gs pos="30000">
-              <a:schemeClr val="phClr">
-                <a:shade val="90000"/>
-                <a:satMod val="120000"/>
-              </a:schemeClr>
-            </a:gs>
-            <a:gs pos="45000">
-              <a:schemeClr val="phClr">
-                <a:shade val="100000"/>
-                <a:satMod val="128000"/>
-              </a:schemeClr>
-            </a:gs>
-            <a:gs pos="55000">
-              <a:schemeClr val="phClr">
-                <a:shade val="100000"/>
-                <a:satMod val="128000"/>
-              </a:schemeClr>
-            </a:gs>
-            <a:gs pos="73000">
-              <a:schemeClr val="phClr">
-                <a:shade val="90000"/>
-                <a:satMod val="120000"/>
+                <a:shade val="48000"/>
+                <a:satMod val="180000"/>
+                <a:lumMod val="94000"/>
               </a:schemeClr>
             </a:gs>
             <a:gs pos="100000">
               <a:schemeClr val="phClr">
-                <a:shade val="63000"/>
-                <a:satMod val="110000"/>
+                <a:shade val="48000"/>
+                <a:satMod val="180000"/>
+                <a:lumMod val="94000"/>
               </a:schemeClr>
             </a:gs>
           </a:gsLst>
-          <a:lin ang="950000" scaled="1"/>
+          <a:lin ang="4140000" scaled="1"/>
         </a:gradFill>
       </a:fillStyleLst>
       <a:lnStyleLst>
-        <a:ln w="9525" cap="flat" cmpd="sng" algn="ctr">
+        <a:ln w="12700" cap="flat" cmpd="sng" algn="ctr">
           <a:solidFill>
             <a:schemeClr val="phClr"/>
           </a:solidFill>
@@ -1867,7 +5109,7 @@
           </a:solidFill>
           <a:prstDash val="solid"/>
         </a:ln>
-        <a:ln w="53975" cap="flat" cmpd="dbl" algn="ctr">
+        <a:ln w="28575" cap="flat" cmpd="sng" algn="ctr">
           <a:solidFill>
             <a:schemeClr val="phClr"/>
           </a:solidFill>
@@ -1877,27 +5119,18 @@
       <a:effectStyleLst>
         <a:effectStyle>
           <a:effectLst>
-            <a:outerShdw blurRad="38100" dist="25400" dir="5400000" rotWithShape="0">
+            <a:outerShdw blurRad="63500" dist="12700" dir="5400000" sx="102000" sy="102000" rotWithShape="0">
               <a:srgbClr val="000000">
-                <a:alpha val="40000"/>
+                <a:alpha val="32000"/>
               </a:srgbClr>
             </a:outerShdw>
           </a:effectLst>
         </a:effectStyle>
         <a:effectStyle>
           <a:effectLst>
-            <a:outerShdw blurRad="50800" dist="41909" dir="5400000" rotWithShape="0">
+            <a:outerShdw blurRad="76200" dist="38100" dir="5400000" rotWithShape="0">
               <a:srgbClr val="000000">
-                <a:alpha val="40000"/>
-              </a:srgbClr>
-            </a:outerShdw>
-          </a:effectLst>
-        </a:effectStyle>
-        <a:effectStyle>
-          <a:effectLst>
-            <a:outerShdw blurRad="57150" dist="38100" dir="5400000" algn="br" rotWithShape="0">
-              <a:srgbClr val="000000">
-                <a:alpha val="57000"/>
+                <a:alpha val="60000"/>
               </a:srgbClr>
             </a:outerShdw>
           </a:effectLst>
@@ -1905,12 +5138,32 @@
             <a:camera prst="orthographicFront">
               <a:rot lat="0" lon="0" rev="0"/>
             </a:camera>
-            <a:lightRig rig="twoPt" dir="t">
-              <a:rot lat="0" lon="0" rev="1800000"/>
+            <a:lightRig rig="glow" dir="tl">
+              <a:rot lat="0" lon="0" rev="19800000"/>
             </a:lightRig>
           </a:scene3d>
-          <a:sp3d>
-            <a:bevelT w="44450" h="31750" prst="coolSlant"/>
+          <a:sp3d prstMaterial="metal">
+            <a:bevelT w="38100" h="38100"/>
+          </a:sp3d>
+        </a:effectStyle>
+        <a:effectStyle>
+          <a:effectLst>
+            <a:outerShdw blurRad="114300" dist="114300" dir="5400000" rotWithShape="0">
+              <a:srgbClr val="000000">
+                <a:alpha val="70000"/>
+              </a:srgbClr>
+            </a:outerShdw>
+          </a:effectLst>
+          <a:scene3d>
+            <a:camera prst="orthographicFront">
+              <a:rot lat="0" lon="0" rev="0"/>
+            </a:camera>
+            <a:lightRig rig="threePt" dir="t">
+              <a:rot lat="0" lon="0" rev="19800000"/>
+            </a:lightRig>
+          </a:scene3d>
+          <a:sp3d prstMaterial="plastic">
+            <a:bevelT w="50800" h="50800"/>
           </a:sp3d>
         </a:effectStyle>
       </a:effectStyleLst>
@@ -1918,45 +5171,37 @@
         <a:solidFill>
           <a:schemeClr val="phClr"/>
         </a:solidFill>
-        <a:blipFill rotWithShape="1">
+        <a:gradFill rotWithShape="1">
+          <a:gsLst>
+            <a:gs pos="0">
+              <a:schemeClr val="phClr">
+                <a:tint val="95000"/>
+              </a:schemeClr>
+            </a:gs>
+            <a:gs pos="100000">
+              <a:schemeClr val="phClr">
+                <a:shade val="40000"/>
+                <a:satMod val="180000"/>
+              </a:schemeClr>
+            </a:gs>
+          </a:gsLst>
+          <a:lin ang="5400000" scaled="0"/>
+        </a:gradFill>
+        <a:blipFill>
           <a:blip xmlns:r="http://schemas.openxmlformats.org/officeDocument/2006/relationships" r:embed="rId1">
             <a:duotone>
               <a:schemeClr val="phClr">
-                <a:tint val="95000"/>
+                <a:shade val="14000"/>
+                <a:satMod val="280000"/>
               </a:schemeClr>
               <a:schemeClr val="phClr">
-                <a:shade val="20000"/>
+                <a:tint val="60000"/>
+                <a:satMod val="120000"/>
               </a:schemeClr>
             </a:duotone>
           </a:blip>
           <a:stretch/>
         </a:blipFill>
-        <a:gradFill rotWithShape="1">
-          <a:gsLst>
-            <a:gs pos="0">
-              <a:schemeClr val="phClr">
-                <a:tint val="40000"/>
-                <a:satMod val="350000"/>
-              </a:schemeClr>
-            </a:gs>
-            <a:gs pos="40000">
-              <a:schemeClr val="phClr">
-                <a:tint val="45000"/>
-                <a:shade val="99000"/>
-                <a:satMod val="350000"/>
-              </a:schemeClr>
-            </a:gs>
-            <a:gs pos="100000">
-              <a:schemeClr val="phClr">
-                <a:shade val="30000"/>
-                <a:satMod val="255000"/>
-              </a:schemeClr>
-            </a:gs>
-          </a:gsLst>
-          <a:path path="circle">
-            <a:fillToRect l="50000" t="-80000" r="50000" b="180000"/>
-          </a:path>
-        </a:gradFill>
       </a:bgFillStyleLst>
     </a:fmtScheme>
   </a:themeElements>
@@ -1970,7 +5215,7 @@
 </file>
 
 <file path=customXml/itemProps1.xml><?xml version="1.0" encoding="utf-8"?>
-<ds:datastoreItem xmlns:ds="http://schemas.openxmlformats.org/officeDocument/2006/customXml" ds:itemID="{49FD890B-7C30-46F9-BFB6-1A23A8009C90}">
+<ds:datastoreItem xmlns:ds="http://schemas.openxmlformats.org/officeDocument/2006/customXml" ds:itemID="{996B7E37-7AA6-4A01-B3C0-19AAD612BF77}">
   <ds:schemaRefs>
     <ds:schemaRef ds:uri="http://schemas.openxmlformats.org/officeDocument/2006/bibliography"/>
   </ds:schemaRefs>

</xml_diff>

<commit_message>
Added Change Control Forms folder for ccfs.
</commit_message>
<xml_diff>
--- a/FinalDocs/Final Report.docx
+++ b/FinalDocs/Final Report.docx
@@ -550,7 +550,13 @@
     <w:sdt>
       <w:sdtPr>
         <w:rPr>
-          <w:rFonts w:ascii="Arial" w:hAnsi="Arial" w:cs="Arial"/>
+          <w:rFonts w:ascii="Arial" w:eastAsiaTheme="minorHAnsi" w:hAnsi="Arial" w:cs="Arial"/>
+          <w:b w:val="0"/>
+          <w:bCs w:val="0"/>
+          <w:color w:val="auto"/>
+          <w:sz w:val="22"/>
+          <w:szCs w:val="22"/>
+          <w:lang w:val="en-GB" w:eastAsia="en-US"/>
         </w:rPr>
         <w:id w:val="-1004121180"/>
         <w:docPartObj>
@@ -560,12 +566,7 @@
       </w:sdtPr>
       <w:sdtEndPr>
         <w:rPr>
-          <w:rFonts w:eastAsiaTheme="minorHAnsi"/>
           <w:noProof/>
-          <w:color w:val="auto"/>
-          <w:sz w:val="22"/>
-          <w:szCs w:val="22"/>
-          <w:lang w:val="en-GB" w:eastAsia="en-US"/>
         </w:rPr>
       </w:sdtEndPr>
       <w:sdtContent>
@@ -582,6 +583,8 @@
             </w:rPr>
             <w:t>Table of Contents</w:t>
           </w:r>
+          <w:bookmarkStart w:id="0" w:name="_GoBack"/>
+          <w:bookmarkEnd w:id="0"/>
         </w:p>
         <w:p>
           <w:pPr>
@@ -650,8 +653,9 @@
               <w:tab w:val="right" w:leader="dot" w:pos="9016"/>
             </w:tabs>
             <w:rPr>
-              <w:rFonts w:cs="Arial"/>
+              <w:rFonts w:asciiTheme="minorHAnsi" w:eastAsiaTheme="minorEastAsia" w:hAnsiTheme="minorHAnsi"/>
               <w:noProof/>
+              <w:lang w:eastAsia="en-GB"/>
             </w:rPr>
           </w:pPr>
           <w:r>
@@ -672,7 +676,7 @@
             </w:rPr>
             <w:fldChar w:fldCharType="separate"/>
           </w:r>
-          <w:hyperlink w:anchor="_Toc347144206" w:history="1">
+          <w:hyperlink w:anchor="_Toc347222418" w:history="1">
             <w:r>
               <w:rPr>
                 <w:rStyle w:val="Hyperlink"/>
@@ -683,7 +687,6 @@
             </w:r>
             <w:r>
               <w:rPr>
-                <w:rFonts w:cs="Arial"/>
                 <w:noProof/>
                 <w:webHidden/>
               </w:rPr>
@@ -691,7 +694,6 @@
             </w:r>
             <w:r>
               <w:rPr>
-                <w:rFonts w:cs="Arial"/>
                 <w:noProof/>
                 <w:webHidden/>
               </w:rPr>
@@ -699,22 +701,19 @@
             </w:r>
             <w:r>
               <w:rPr>
-                <w:rFonts w:cs="Arial"/>
-                <w:noProof/>
-                <w:webHidden/>
-              </w:rPr>
-              <w:instrText xml:space="preserve"> PAGEREF _Toc347144206 \h </w:instrText>
-            </w:r>
-            <w:r>
-              <w:rPr>
-                <w:rFonts w:cs="Arial"/>
-                <w:noProof/>
-                <w:webHidden/>
-              </w:rPr>
-            </w:r>
-            <w:r>
-              <w:rPr>
-                <w:rFonts w:cs="Arial"/>
+                <w:noProof/>
+                <w:webHidden/>
+              </w:rPr>
+              <w:instrText xml:space="preserve"> PAGEREF _Toc347222418 \h </w:instrText>
+            </w:r>
+            <w:r>
+              <w:rPr>
+                <w:noProof/>
+                <w:webHidden/>
+              </w:rPr>
+            </w:r>
+            <w:r>
+              <w:rPr>
                 <w:noProof/>
                 <w:webHidden/>
               </w:rPr>
@@ -722,15 +721,13 @@
             </w:r>
             <w:r>
               <w:rPr>
-                <w:rFonts w:cs="Arial"/>
-                <w:noProof/>
-                <w:webHidden/>
-              </w:rPr>
-              <w:t>7</w:t>
-            </w:r>
-            <w:r>
-              <w:rPr>
-                <w:rFonts w:cs="Arial"/>
+                <w:noProof/>
+                <w:webHidden/>
+              </w:rPr>
+              <w:t>8</w:t>
+            </w:r>
+            <w:r>
+              <w:rPr>
                 <w:noProof/>
                 <w:webHidden/>
               </w:rPr>
@@ -745,11 +742,12 @@
               <w:tab w:val="right" w:leader="dot" w:pos="9016"/>
             </w:tabs>
             <w:rPr>
-              <w:rFonts w:cs="Arial"/>
+              <w:rFonts w:asciiTheme="minorHAnsi" w:eastAsiaTheme="minorEastAsia" w:hAnsiTheme="minorHAnsi"/>
               <w:noProof/>
+              <w:lang w:eastAsia="en-GB"/>
             </w:rPr>
           </w:pPr>
-          <w:hyperlink w:anchor="_Toc347144207" w:history="1">
+          <w:hyperlink w:anchor="_Toc347222419" w:history="1">
             <w:r>
               <w:rPr>
                 <w:rStyle w:val="Hyperlink"/>
@@ -760,7 +758,6 @@
             </w:r>
             <w:r>
               <w:rPr>
-                <w:rFonts w:cs="Arial"/>
                 <w:noProof/>
                 <w:webHidden/>
               </w:rPr>
@@ -768,7 +765,6 @@
             </w:r>
             <w:r>
               <w:rPr>
-                <w:rFonts w:cs="Arial"/>
                 <w:noProof/>
                 <w:webHidden/>
               </w:rPr>
@@ -776,22 +772,19 @@
             </w:r>
             <w:r>
               <w:rPr>
-                <w:rFonts w:cs="Arial"/>
-                <w:noProof/>
-                <w:webHidden/>
-              </w:rPr>
-              <w:instrText xml:space="preserve"> PAGEREF _Toc347144207 \h </w:instrText>
-            </w:r>
-            <w:r>
-              <w:rPr>
-                <w:rFonts w:cs="Arial"/>
-                <w:noProof/>
-                <w:webHidden/>
-              </w:rPr>
-            </w:r>
-            <w:r>
-              <w:rPr>
-                <w:rFonts w:cs="Arial"/>
+                <w:noProof/>
+                <w:webHidden/>
+              </w:rPr>
+              <w:instrText xml:space="preserve"> PAGEREF _Toc347222419 \h </w:instrText>
+            </w:r>
+            <w:r>
+              <w:rPr>
+                <w:noProof/>
+                <w:webHidden/>
+              </w:rPr>
+            </w:r>
+            <w:r>
+              <w:rPr>
                 <w:noProof/>
                 <w:webHidden/>
               </w:rPr>
@@ -799,15 +792,13 @@
             </w:r>
             <w:r>
               <w:rPr>
-                <w:rFonts w:cs="Arial"/>
-                <w:noProof/>
-                <w:webHidden/>
-              </w:rPr>
-              <w:t>7</w:t>
-            </w:r>
-            <w:r>
-              <w:rPr>
-                <w:rFonts w:cs="Arial"/>
+                <w:noProof/>
+                <w:webHidden/>
+              </w:rPr>
+              <w:t>8</w:t>
+            </w:r>
+            <w:r>
+              <w:rPr>
                 <w:noProof/>
                 <w:webHidden/>
               </w:rPr>
@@ -822,11 +813,12 @@
               <w:tab w:val="right" w:leader="dot" w:pos="9016"/>
             </w:tabs>
             <w:rPr>
-              <w:rFonts w:cs="Arial"/>
+              <w:rFonts w:asciiTheme="minorHAnsi" w:eastAsiaTheme="minorEastAsia" w:hAnsiTheme="minorHAnsi"/>
               <w:noProof/>
+              <w:lang w:eastAsia="en-GB"/>
             </w:rPr>
           </w:pPr>
-          <w:hyperlink w:anchor="_Toc347144208" w:history="1">
+          <w:hyperlink w:anchor="_Toc347222420" w:history="1">
             <w:r>
               <w:rPr>
                 <w:rStyle w:val="Hyperlink"/>
@@ -837,7 +829,6 @@
             </w:r>
             <w:r>
               <w:rPr>
-                <w:rFonts w:cs="Arial"/>
                 <w:noProof/>
                 <w:webHidden/>
               </w:rPr>
@@ -845,7 +836,6 @@
             </w:r>
             <w:r>
               <w:rPr>
-                <w:rFonts w:cs="Arial"/>
                 <w:noProof/>
                 <w:webHidden/>
               </w:rPr>
@@ -853,22 +843,19 @@
             </w:r>
             <w:r>
               <w:rPr>
-                <w:rFonts w:cs="Arial"/>
-                <w:noProof/>
-                <w:webHidden/>
-              </w:rPr>
-              <w:instrText xml:space="preserve"> PAGEREF _Toc347144208 \h </w:instrText>
-            </w:r>
-            <w:r>
-              <w:rPr>
-                <w:rFonts w:cs="Arial"/>
-                <w:noProof/>
-                <w:webHidden/>
-              </w:rPr>
-            </w:r>
-            <w:r>
-              <w:rPr>
-                <w:rFonts w:cs="Arial"/>
+                <w:noProof/>
+                <w:webHidden/>
+              </w:rPr>
+              <w:instrText xml:space="preserve"> PAGEREF _Toc347222420 \h </w:instrText>
+            </w:r>
+            <w:r>
+              <w:rPr>
+                <w:noProof/>
+                <w:webHidden/>
+              </w:rPr>
+            </w:r>
+            <w:r>
+              <w:rPr>
                 <w:noProof/>
                 <w:webHidden/>
               </w:rPr>
@@ -876,15 +863,13 @@
             </w:r>
             <w:r>
               <w:rPr>
-                <w:rFonts w:cs="Arial"/>
-                <w:noProof/>
-                <w:webHidden/>
-              </w:rPr>
-              <w:t>7</w:t>
-            </w:r>
-            <w:r>
-              <w:rPr>
-                <w:rFonts w:cs="Arial"/>
+                <w:noProof/>
+                <w:webHidden/>
+              </w:rPr>
+              <w:t>8</w:t>
+            </w:r>
+            <w:r>
+              <w:rPr>
                 <w:noProof/>
                 <w:webHidden/>
               </w:rPr>
@@ -899,11 +884,15 @@
               <w:tab w:val="right" w:leader="dot" w:pos="9016"/>
             </w:tabs>
             <w:rPr>
-              <w:rFonts w:cs="Arial"/>
+              <w:rStyle w:val="Hyperlink"/>
+              <w:rFonts w:asciiTheme="minorHAnsi" w:eastAsiaTheme="minorEastAsia" w:hAnsiTheme="minorHAnsi"/>
               <w:noProof/>
+              <w:color w:val="auto"/>
+              <w:u w:val="none"/>
+              <w:lang w:eastAsia="en-GB"/>
             </w:rPr>
           </w:pPr>
-          <w:hyperlink w:anchor="_Toc347144209" w:history="1">
+          <w:hyperlink w:anchor="_Toc347222421" w:history="1">
             <w:r>
               <w:rPr>
                 <w:rStyle w:val="Hyperlink"/>
@@ -914,7 +903,6 @@
             </w:r>
             <w:r>
               <w:rPr>
-                <w:rFonts w:cs="Arial"/>
                 <w:noProof/>
                 <w:webHidden/>
               </w:rPr>
@@ -922,7 +910,6 @@
             </w:r>
             <w:r>
               <w:rPr>
-                <w:rFonts w:cs="Arial"/>
                 <w:noProof/>
                 <w:webHidden/>
               </w:rPr>
@@ -930,22 +917,19 @@
             </w:r>
             <w:r>
               <w:rPr>
-                <w:rFonts w:cs="Arial"/>
-                <w:noProof/>
-                <w:webHidden/>
-              </w:rPr>
-              <w:instrText xml:space="preserve"> PAGEREF _Toc347144209 \h </w:instrText>
-            </w:r>
-            <w:r>
-              <w:rPr>
-                <w:rFonts w:cs="Arial"/>
-                <w:noProof/>
-                <w:webHidden/>
-              </w:rPr>
-            </w:r>
-            <w:r>
-              <w:rPr>
-                <w:rFonts w:cs="Arial"/>
+                <w:noProof/>
+                <w:webHidden/>
+              </w:rPr>
+              <w:instrText xml:space="preserve"> PAGEREF _Toc347222421 \h </w:instrText>
+            </w:r>
+            <w:r>
+              <w:rPr>
+                <w:noProof/>
+                <w:webHidden/>
+              </w:rPr>
+            </w:r>
+            <w:r>
+              <w:rPr>
                 <w:noProof/>
                 <w:webHidden/>
               </w:rPr>
@@ -953,15 +937,13 @@
             </w:r>
             <w:r>
               <w:rPr>
-                <w:rFonts w:cs="Arial"/>
-                <w:noProof/>
-                <w:webHidden/>
-              </w:rPr>
-              <w:t>7</w:t>
-            </w:r>
-            <w:r>
-              <w:rPr>
-                <w:rFonts w:cs="Arial"/>
+                <w:noProof/>
+                <w:webHidden/>
+              </w:rPr>
+              <w:t>8</w:t>
+            </w:r>
+            <w:r>
+              <w:rPr>
                 <w:noProof/>
                 <w:webHidden/>
               </w:rPr>
@@ -972,24 +954,16 @@
         <w:p>
           <w:pPr>
             <w:rPr>
-              <w:rStyle w:val="Hyperlink"/>
-              <w:rFonts w:cs="Arial"/>
               <w:b/>
-              <w:noProof/>
-              <w:color w:val="auto"/>
-              <w:u w:val="none"/>
+              <w:lang w:val="en-US" w:eastAsia="ja-JP"/>
             </w:rPr>
           </w:pPr>
           <w:r>
             <w:rPr>
-              <w:rStyle w:val="Hyperlink"/>
-              <w:rFonts w:cs="Arial"/>
               <w:b/>
-              <w:noProof/>
-              <w:color w:val="auto"/>
-              <w:u w:val="none"/>
+              <w:lang w:val="en-US" w:eastAsia="ja-JP"/>
             </w:rPr>
-            <w:t>Appendicies:</w:t>
+            <w:t>Appendices:</w:t>
           </w:r>
         </w:p>
         <w:p>
@@ -999,22 +973,93 @@
               <w:tab w:val="right" w:leader="dot" w:pos="9016"/>
             </w:tabs>
             <w:rPr>
-              <w:rFonts w:cs="Arial"/>
+              <w:rFonts w:asciiTheme="minorHAnsi" w:eastAsiaTheme="minorEastAsia" w:hAnsiTheme="minorHAnsi"/>
               <w:noProof/>
+              <w:lang w:eastAsia="en-GB"/>
             </w:rPr>
           </w:pPr>
-          <w:hyperlink w:anchor="_Toc347144210" w:history="1">
+          <w:hyperlink w:anchor="_Toc347222422" w:history="1">
             <w:r>
               <w:rPr>
                 <w:rStyle w:val="Hyperlink"/>
                 <w:rFonts w:cs="Arial"/>
                 <w:noProof/>
               </w:rPr>
+              <w:t>Requirements</w:t>
+            </w:r>
+            <w:r>
+              <w:rPr>
+                <w:noProof/>
+                <w:webHidden/>
+              </w:rPr>
+              <w:tab/>
+            </w:r>
+            <w:r>
+              <w:rPr>
+                <w:noProof/>
+                <w:webHidden/>
+              </w:rPr>
+              <w:fldChar w:fldCharType="begin"/>
+            </w:r>
+            <w:r>
+              <w:rPr>
+                <w:noProof/>
+                <w:webHidden/>
+              </w:rPr>
+              <w:instrText xml:space="preserve"> PAGEREF _Toc347222422 \h </w:instrText>
+            </w:r>
+            <w:r>
+              <w:rPr>
+                <w:noProof/>
+                <w:webHidden/>
+              </w:rPr>
+            </w:r>
+            <w:r>
+              <w:rPr>
+                <w:noProof/>
+                <w:webHidden/>
+              </w:rPr>
+              <w:fldChar w:fldCharType="separate"/>
+            </w:r>
+            <w:r>
+              <w:rPr>
+                <w:noProof/>
+                <w:webHidden/>
+              </w:rPr>
+              <w:t>9</w:t>
+            </w:r>
+            <w:r>
+              <w:rPr>
+                <w:noProof/>
+                <w:webHidden/>
+              </w:rPr>
+              <w:fldChar w:fldCharType="end"/>
+            </w:r>
+          </w:hyperlink>
+        </w:p>
+        <w:p>
+          <w:pPr>
+            <w:pStyle w:val="TOC1"/>
+            <w:tabs>
+              <w:tab w:val="right" w:leader="dot" w:pos="9016"/>
+            </w:tabs>
+            <w:rPr>
+              <w:rFonts w:asciiTheme="minorHAnsi" w:eastAsiaTheme="minorEastAsia" w:hAnsiTheme="minorHAnsi"/>
+              <w:noProof/>
+              <w:lang w:eastAsia="en-GB"/>
+            </w:rPr>
+          </w:pPr>
+          <w:hyperlink w:anchor="_Toc347222423" w:history="1">
+            <w:r>
+              <w:rPr>
+                <w:rStyle w:val="Hyperlink"/>
+                <w:rFonts w:cs="Arial"/>
+                <w:noProof/>
+              </w:rPr>
               <w:t>Test Report</w:t>
             </w:r>
             <w:r>
               <w:rPr>
-                <w:rFonts w:cs="Arial"/>
                 <w:noProof/>
                 <w:webHidden/>
               </w:rPr>
@@ -1022,7 +1067,6 @@
             </w:r>
             <w:r>
               <w:rPr>
-                <w:rFonts w:cs="Arial"/>
                 <w:noProof/>
                 <w:webHidden/>
               </w:rPr>
@@ -1030,22 +1074,19 @@
             </w:r>
             <w:r>
               <w:rPr>
-                <w:rFonts w:cs="Arial"/>
-                <w:noProof/>
-                <w:webHidden/>
-              </w:rPr>
-              <w:instrText xml:space="preserve"> PAGEREF _Toc347144210 \h </w:instrText>
-            </w:r>
-            <w:r>
-              <w:rPr>
-                <w:rFonts w:cs="Arial"/>
-                <w:noProof/>
-                <w:webHidden/>
-              </w:rPr>
-            </w:r>
-            <w:r>
-              <w:rPr>
-                <w:rFonts w:cs="Arial"/>
+                <w:noProof/>
+                <w:webHidden/>
+              </w:rPr>
+              <w:instrText xml:space="preserve"> PAGEREF _Toc347222423 \h </w:instrText>
+            </w:r>
+            <w:r>
+              <w:rPr>
+                <w:noProof/>
+                <w:webHidden/>
+              </w:rPr>
+            </w:r>
+            <w:r>
+              <w:rPr>
                 <w:noProof/>
                 <w:webHidden/>
               </w:rPr>
@@ -1053,15 +1094,13 @@
             </w:r>
             <w:r>
               <w:rPr>
-                <w:rFonts w:cs="Arial"/>
-                <w:noProof/>
-                <w:webHidden/>
-              </w:rPr>
-              <w:t>8</w:t>
-            </w:r>
-            <w:r>
-              <w:rPr>
-                <w:rFonts w:cs="Arial"/>
+                <w:noProof/>
+                <w:webHidden/>
+              </w:rPr>
+              <w:t>10</w:t>
+            </w:r>
+            <w:r>
+              <w:rPr>
                 <w:noProof/>
                 <w:webHidden/>
               </w:rPr>
@@ -1076,11 +1115,12 @@
               <w:tab w:val="right" w:leader="dot" w:pos="9016"/>
             </w:tabs>
             <w:rPr>
-              <w:rFonts w:cs="Arial"/>
+              <w:rFonts w:asciiTheme="minorHAnsi" w:eastAsiaTheme="minorEastAsia" w:hAnsiTheme="minorHAnsi"/>
               <w:noProof/>
+              <w:lang w:eastAsia="en-GB"/>
             </w:rPr>
           </w:pPr>
-          <w:hyperlink w:anchor="_Toc347144211" w:history="1">
+          <w:hyperlink w:anchor="_Toc347222424" w:history="1">
             <w:r>
               <w:rPr>
                 <w:rStyle w:val="Hyperlink"/>
@@ -1091,7 +1131,6 @@
             </w:r>
             <w:r>
               <w:rPr>
-                <w:rFonts w:cs="Arial"/>
                 <w:noProof/>
                 <w:webHidden/>
               </w:rPr>
@@ -1099,7 +1138,6 @@
             </w:r>
             <w:r>
               <w:rPr>
-                <w:rFonts w:cs="Arial"/>
                 <w:noProof/>
                 <w:webHidden/>
               </w:rPr>
@@ -1107,22 +1145,19 @@
             </w:r>
             <w:r>
               <w:rPr>
-                <w:rFonts w:cs="Arial"/>
-                <w:noProof/>
-                <w:webHidden/>
-              </w:rPr>
-              <w:instrText xml:space="preserve"> PAGEREF _Toc347144211 \h </w:instrText>
-            </w:r>
-            <w:r>
-              <w:rPr>
-                <w:rFonts w:cs="Arial"/>
-                <w:noProof/>
-                <w:webHidden/>
-              </w:rPr>
-            </w:r>
-            <w:r>
-              <w:rPr>
-                <w:rFonts w:cs="Arial"/>
+                <w:noProof/>
+                <w:webHidden/>
+              </w:rPr>
+              <w:instrText xml:space="preserve"> PAGEREF _Toc347222424 \h </w:instrText>
+            </w:r>
+            <w:r>
+              <w:rPr>
+                <w:noProof/>
+                <w:webHidden/>
+              </w:rPr>
+            </w:r>
+            <w:r>
+              <w:rPr>
                 <w:noProof/>
                 <w:webHidden/>
               </w:rPr>
@@ -1130,15 +1165,13 @@
             </w:r>
             <w:r>
               <w:rPr>
-                <w:rFonts w:cs="Arial"/>
-                <w:noProof/>
-                <w:webHidden/>
-              </w:rPr>
-              <w:t>8</w:t>
-            </w:r>
-            <w:r>
-              <w:rPr>
-                <w:rFonts w:cs="Arial"/>
+                <w:noProof/>
+                <w:webHidden/>
+              </w:rPr>
+              <w:t>10</w:t>
+            </w:r>
+            <w:r>
+              <w:rPr>
                 <w:noProof/>
                 <w:webHidden/>
               </w:rPr>
@@ -1153,11 +1186,12 @@
               <w:tab w:val="right" w:leader="dot" w:pos="9016"/>
             </w:tabs>
             <w:rPr>
-              <w:rFonts w:cs="Arial"/>
+              <w:rFonts w:asciiTheme="minorHAnsi" w:eastAsiaTheme="minorEastAsia" w:hAnsiTheme="minorHAnsi"/>
               <w:noProof/>
+              <w:lang w:eastAsia="en-GB"/>
             </w:rPr>
           </w:pPr>
-          <w:hyperlink w:anchor="_Toc347144212" w:history="1">
+          <w:hyperlink w:anchor="_Toc347222425" w:history="1">
             <w:r>
               <w:rPr>
                 <w:rStyle w:val="Hyperlink"/>
@@ -1168,7 +1202,6 @@
             </w:r>
             <w:r>
               <w:rPr>
-                <w:rFonts w:cs="Arial"/>
                 <w:noProof/>
                 <w:webHidden/>
               </w:rPr>
@@ -1176,7 +1209,6 @@
             </w:r>
             <w:r>
               <w:rPr>
-                <w:rFonts w:cs="Arial"/>
                 <w:noProof/>
                 <w:webHidden/>
               </w:rPr>
@@ -1184,22 +1216,19 @@
             </w:r>
             <w:r>
               <w:rPr>
-                <w:rFonts w:cs="Arial"/>
-                <w:noProof/>
-                <w:webHidden/>
-              </w:rPr>
-              <w:instrText xml:space="preserve"> PAGEREF _Toc347144212 \h </w:instrText>
-            </w:r>
-            <w:r>
-              <w:rPr>
-                <w:rFonts w:cs="Arial"/>
-                <w:noProof/>
-                <w:webHidden/>
-              </w:rPr>
-            </w:r>
-            <w:r>
-              <w:rPr>
-                <w:rFonts w:cs="Arial"/>
+                <w:noProof/>
+                <w:webHidden/>
+              </w:rPr>
+              <w:instrText xml:space="preserve"> PAGEREF _Toc347222425 \h </w:instrText>
+            </w:r>
+            <w:r>
+              <w:rPr>
+                <w:noProof/>
+                <w:webHidden/>
+              </w:rPr>
+            </w:r>
+            <w:r>
+              <w:rPr>
                 <w:noProof/>
                 <w:webHidden/>
               </w:rPr>
@@ -1207,15 +1236,13 @@
             </w:r>
             <w:r>
               <w:rPr>
-                <w:rFonts w:cs="Arial"/>
-                <w:noProof/>
-                <w:webHidden/>
-              </w:rPr>
-              <w:t>8</w:t>
-            </w:r>
-            <w:r>
-              <w:rPr>
-                <w:rFonts w:cs="Arial"/>
+                <w:noProof/>
+                <w:webHidden/>
+              </w:rPr>
+              <w:t>11</w:t>
+            </w:r>
+            <w:r>
+              <w:rPr>
                 <w:noProof/>
                 <w:webHidden/>
               </w:rPr>
@@ -1230,11 +1257,12 @@
               <w:tab w:val="right" w:leader="dot" w:pos="9016"/>
             </w:tabs>
             <w:rPr>
-              <w:rFonts w:cs="Arial"/>
+              <w:rFonts w:asciiTheme="minorHAnsi" w:eastAsiaTheme="minorEastAsia" w:hAnsiTheme="minorHAnsi"/>
               <w:noProof/>
+              <w:lang w:eastAsia="en-GB"/>
             </w:rPr>
           </w:pPr>
-          <w:hyperlink w:anchor="_Toc347144213" w:history="1">
+          <w:hyperlink w:anchor="_Toc347222426" w:history="1">
             <w:r>
               <w:rPr>
                 <w:rStyle w:val="Hyperlink"/>
@@ -1245,7 +1273,6 @@
             </w:r>
             <w:r>
               <w:rPr>
-                <w:rFonts w:cs="Arial"/>
                 <w:noProof/>
                 <w:webHidden/>
               </w:rPr>
@@ -1253,7 +1280,6 @@
             </w:r>
             <w:r>
               <w:rPr>
-                <w:rFonts w:cs="Arial"/>
                 <w:noProof/>
                 <w:webHidden/>
               </w:rPr>
@@ -1261,22 +1287,19 @@
             </w:r>
             <w:r>
               <w:rPr>
-                <w:rFonts w:cs="Arial"/>
-                <w:noProof/>
-                <w:webHidden/>
-              </w:rPr>
-              <w:instrText xml:space="preserve"> PAGEREF _Toc347144213 \h </w:instrText>
-            </w:r>
-            <w:r>
-              <w:rPr>
-                <w:rFonts w:cs="Arial"/>
-                <w:noProof/>
-                <w:webHidden/>
-              </w:rPr>
-            </w:r>
-            <w:r>
-              <w:rPr>
-                <w:rFonts w:cs="Arial"/>
+                <w:noProof/>
+                <w:webHidden/>
+              </w:rPr>
+              <w:instrText xml:space="preserve"> PAGEREF _Toc347222426 \h </w:instrText>
+            </w:r>
+            <w:r>
+              <w:rPr>
+                <w:noProof/>
+                <w:webHidden/>
+              </w:rPr>
+            </w:r>
+            <w:r>
+              <w:rPr>
                 <w:noProof/>
                 <w:webHidden/>
               </w:rPr>
@@ -1284,15 +1307,13 @@
             </w:r>
             <w:r>
               <w:rPr>
-                <w:rFonts w:cs="Arial"/>
-                <w:noProof/>
-                <w:webHidden/>
-              </w:rPr>
-              <w:t>8</w:t>
-            </w:r>
-            <w:r>
-              <w:rPr>
-                <w:rFonts w:cs="Arial"/>
+                <w:noProof/>
+                <w:webHidden/>
+              </w:rPr>
+              <w:t>11</w:t>
+            </w:r>
+            <w:r>
+              <w:rPr>
                 <w:noProof/>
                 <w:webHidden/>
               </w:rPr>
@@ -1307,11 +1328,12 @@
               <w:tab w:val="right" w:leader="dot" w:pos="9016"/>
             </w:tabs>
             <w:rPr>
-              <w:rFonts w:cs="Arial"/>
+              <w:rFonts w:asciiTheme="minorHAnsi" w:eastAsiaTheme="minorEastAsia" w:hAnsiTheme="minorHAnsi"/>
               <w:noProof/>
+              <w:lang w:eastAsia="en-GB"/>
             </w:rPr>
           </w:pPr>
-          <w:hyperlink w:anchor="_Toc347144214" w:history="1">
+          <w:hyperlink w:anchor="_Toc347222427" w:history="1">
             <w:r>
               <w:rPr>
                 <w:rStyle w:val="Hyperlink"/>
@@ -1322,7 +1344,6 @@
             </w:r>
             <w:r>
               <w:rPr>
-                <w:rFonts w:cs="Arial"/>
                 <w:noProof/>
                 <w:webHidden/>
               </w:rPr>
@@ -1330,7 +1351,6 @@
             </w:r>
             <w:r>
               <w:rPr>
-                <w:rFonts w:cs="Arial"/>
                 <w:noProof/>
                 <w:webHidden/>
               </w:rPr>
@@ -1338,22 +1358,19 @@
             </w:r>
             <w:r>
               <w:rPr>
-                <w:rFonts w:cs="Arial"/>
-                <w:noProof/>
-                <w:webHidden/>
-              </w:rPr>
-              <w:instrText xml:space="preserve"> PAGEREF _Toc347144214 \h </w:instrText>
-            </w:r>
-            <w:r>
-              <w:rPr>
-                <w:rFonts w:cs="Arial"/>
-                <w:noProof/>
-                <w:webHidden/>
-              </w:rPr>
-            </w:r>
-            <w:r>
-              <w:rPr>
-                <w:rFonts w:cs="Arial"/>
+                <w:noProof/>
+                <w:webHidden/>
+              </w:rPr>
+              <w:instrText xml:space="preserve"> PAGEREF _Toc347222427 \h </w:instrText>
+            </w:r>
+            <w:r>
+              <w:rPr>
+                <w:noProof/>
+                <w:webHidden/>
+              </w:rPr>
+            </w:r>
+            <w:r>
+              <w:rPr>
                 <w:noProof/>
                 <w:webHidden/>
               </w:rPr>
@@ -1361,15 +1378,13 @@
             </w:r>
             <w:r>
               <w:rPr>
-                <w:rFonts w:cs="Arial"/>
-                <w:noProof/>
-                <w:webHidden/>
-              </w:rPr>
-              <w:t>8</w:t>
-            </w:r>
-            <w:r>
-              <w:rPr>
-                <w:rFonts w:cs="Arial"/>
+                <w:noProof/>
+                <w:webHidden/>
+              </w:rPr>
+              <w:t>11</w:t>
+            </w:r>
+            <w:r>
+              <w:rPr>
                 <w:noProof/>
                 <w:webHidden/>
               </w:rPr>
@@ -1384,11 +1399,12 @@
               <w:tab w:val="right" w:leader="dot" w:pos="9016"/>
             </w:tabs>
             <w:rPr>
-              <w:rFonts w:cs="Arial"/>
+              <w:rFonts w:asciiTheme="minorHAnsi" w:eastAsiaTheme="minorEastAsia" w:hAnsiTheme="minorHAnsi"/>
               <w:noProof/>
+              <w:lang w:eastAsia="en-GB"/>
             </w:rPr>
           </w:pPr>
-          <w:hyperlink w:anchor="_Toc347144215" w:history="1">
+          <w:hyperlink w:anchor="_Toc347222428" w:history="1">
             <w:r>
               <w:rPr>
                 <w:rStyle w:val="Hyperlink"/>
@@ -1399,7 +1415,6 @@
             </w:r>
             <w:r>
               <w:rPr>
-                <w:rFonts w:cs="Arial"/>
                 <w:noProof/>
                 <w:webHidden/>
               </w:rPr>
@@ -1407,7 +1422,6 @@
             </w:r>
             <w:r>
               <w:rPr>
-                <w:rFonts w:cs="Arial"/>
                 <w:noProof/>
                 <w:webHidden/>
               </w:rPr>
@@ -1415,22 +1429,19 @@
             </w:r>
             <w:r>
               <w:rPr>
-                <w:rFonts w:cs="Arial"/>
-                <w:noProof/>
-                <w:webHidden/>
-              </w:rPr>
-              <w:instrText xml:space="preserve"> PAGEREF _Toc347144215 \h </w:instrText>
-            </w:r>
-            <w:r>
-              <w:rPr>
-                <w:rFonts w:cs="Arial"/>
-                <w:noProof/>
-                <w:webHidden/>
-              </w:rPr>
-            </w:r>
-            <w:r>
-              <w:rPr>
-                <w:rFonts w:cs="Arial"/>
+                <w:noProof/>
+                <w:webHidden/>
+              </w:rPr>
+              <w:instrText xml:space="preserve"> PAGEREF _Toc347222428 \h </w:instrText>
+            </w:r>
+            <w:r>
+              <w:rPr>
+                <w:noProof/>
+                <w:webHidden/>
+              </w:rPr>
+            </w:r>
+            <w:r>
+              <w:rPr>
                 <w:noProof/>
                 <w:webHidden/>
               </w:rPr>
@@ -1438,15 +1449,13 @@
             </w:r>
             <w:r>
               <w:rPr>
-                <w:rFonts w:cs="Arial"/>
-                <w:noProof/>
-                <w:webHidden/>
-              </w:rPr>
-              <w:t>8</w:t>
-            </w:r>
-            <w:r>
-              <w:rPr>
-                <w:rFonts w:cs="Arial"/>
+                <w:noProof/>
+                <w:webHidden/>
+              </w:rPr>
+              <w:t>11</w:t>
+            </w:r>
+            <w:r>
+              <w:rPr>
                 <w:noProof/>
                 <w:webHidden/>
               </w:rPr>
@@ -1461,11 +1470,12 @@
               <w:tab w:val="right" w:leader="dot" w:pos="9016"/>
             </w:tabs>
             <w:rPr>
-              <w:rFonts w:cs="Arial"/>
+              <w:rFonts w:asciiTheme="minorHAnsi" w:eastAsiaTheme="minorEastAsia" w:hAnsiTheme="minorHAnsi"/>
               <w:noProof/>
+              <w:lang w:eastAsia="en-GB"/>
             </w:rPr>
           </w:pPr>
-          <w:hyperlink w:anchor="_Toc347144216" w:history="1">
+          <w:hyperlink w:anchor="_Toc347222429" w:history="1">
             <w:r>
               <w:rPr>
                 <w:rStyle w:val="Hyperlink"/>
@@ -1476,7 +1486,6 @@
             </w:r>
             <w:r>
               <w:rPr>
-                <w:rFonts w:cs="Arial"/>
                 <w:noProof/>
                 <w:webHidden/>
               </w:rPr>
@@ -1484,7 +1493,6 @@
             </w:r>
             <w:r>
               <w:rPr>
-                <w:rFonts w:cs="Arial"/>
                 <w:noProof/>
                 <w:webHidden/>
               </w:rPr>
@@ -1492,22 +1500,19 @@
             </w:r>
             <w:r>
               <w:rPr>
-                <w:rFonts w:cs="Arial"/>
-                <w:noProof/>
-                <w:webHidden/>
-              </w:rPr>
-              <w:instrText xml:space="preserve"> PAGEREF _Toc347144216 \h </w:instrText>
-            </w:r>
-            <w:r>
-              <w:rPr>
-                <w:rFonts w:cs="Arial"/>
-                <w:noProof/>
-                <w:webHidden/>
-              </w:rPr>
-            </w:r>
-            <w:r>
-              <w:rPr>
-                <w:rFonts w:cs="Arial"/>
+                <w:noProof/>
+                <w:webHidden/>
+              </w:rPr>
+              <w:instrText xml:space="preserve"> PAGEREF _Toc347222429 \h </w:instrText>
+            </w:r>
+            <w:r>
+              <w:rPr>
+                <w:noProof/>
+                <w:webHidden/>
+              </w:rPr>
+            </w:r>
+            <w:r>
+              <w:rPr>
                 <w:noProof/>
                 <w:webHidden/>
               </w:rPr>
@@ -1515,15 +1520,13 @@
             </w:r>
             <w:r>
               <w:rPr>
-                <w:rFonts w:cs="Arial"/>
-                <w:noProof/>
-                <w:webHidden/>
-              </w:rPr>
-              <w:t>8</w:t>
-            </w:r>
-            <w:r>
-              <w:rPr>
-                <w:rFonts w:cs="Arial"/>
+                <w:noProof/>
+                <w:webHidden/>
+              </w:rPr>
+              <w:t>11</w:t>
+            </w:r>
+            <w:r>
+              <w:rPr>
                 <w:noProof/>
                 <w:webHidden/>
               </w:rPr>
@@ -1538,11 +1541,12 @@
               <w:tab w:val="right" w:leader="dot" w:pos="9016"/>
             </w:tabs>
             <w:rPr>
-              <w:rFonts w:cs="Arial"/>
+              <w:rFonts w:asciiTheme="minorHAnsi" w:eastAsiaTheme="minorEastAsia" w:hAnsiTheme="minorHAnsi"/>
               <w:noProof/>
+              <w:lang w:eastAsia="en-GB"/>
             </w:rPr>
           </w:pPr>
-          <w:hyperlink w:anchor="_Toc347144217" w:history="1">
+          <w:hyperlink w:anchor="_Toc347222430" w:history="1">
             <w:r>
               <w:rPr>
                 <w:rStyle w:val="Hyperlink"/>
@@ -1553,7 +1557,6 @@
             </w:r>
             <w:r>
               <w:rPr>
-                <w:rFonts w:cs="Arial"/>
                 <w:noProof/>
                 <w:webHidden/>
               </w:rPr>
@@ -1561,7 +1564,6 @@
             </w:r>
             <w:r>
               <w:rPr>
-                <w:rFonts w:cs="Arial"/>
                 <w:noProof/>
                 <w:webHidden/>
               </w:rPr>
@@ -1569,22 +1571,19 @@
             </w:r>
             <w:r>
               <w:rPr>
-                <w:rFonts w:cs="Arial"/>
-                <w:noProof/>
-                <w:webHidden/>
-              </w:rPr>
-              <w:instrText xml:space="preserve"> PAGEREF _Toc347144217 \h </w:instrText>
-            </w:r>
-            <w:r>
-              <w:rPr>
-                <w:rFonts w:cs="Arial"/>
-                <w:noProof/>
-                <w:webHidden/>
-              </w:rPr>
-            </w:r>
-            <w:r>
-              <w:rPr>
-                <w:rFonts w:cs="Arial"/>
+                <w:noProof/>
+                <w:webHidden/>
+              </w:rPr>
+              <w:instrText xml:space="preserve"> PAGEREF _Toc347222430 \h </w:instrText>
+            </w:r>
+            <w:r>
+              <w:rPr>
+                <w:noProof/>
+                <w:webHidden/>
+              </w:rPr>
+            </w:r>
+            <w:r>
+              <w:rPr>
                 <w:noProof/>
                 <w:webHidden/>
               </w:rPr>
@@ -1592,94 +1591,13 @@
             </w:r>
             <w:r>
               <w:rPr>
-                <w:rFonts w:cs="Arial"/>
-                <w:noProof/>
-                <w:webHidden/>
-              </w:rPr>
-              <w:t>8</w:t>
-            </w:r>
-            <w:r>
-              <w:rPr>
-                <w:rFonts w:cs="Arial"/>
-                <w:noProof/>
-                <w:webHidden/>
-              </w:rPr>
-              <w:fldChar w:fldCharType="end"/>
-            </w:r>
-          </w:hyperlink>
-          <w:bookmarkStart w:id="0" w:name="_GoBack"/>
-          <w:bookmarkEnd w:id="0"/>
-        </w:p>
-        <w:p>
-          <w:pPr>
-            <w:pStyle w:val="TOC2"/>
-            <w:tabs>
-              <w:tab w:val="right" w:leader="dot" w:pos="9016"/>
-            </w:tabs>
-            <w:rPr>
-              <w:rFonts w:cs="Arial"/>
-              <w:noProof/>
-            </w:rPr>
-          </w:pPr>
-          <w:hyperlink w:anchor="_Toc347144218" w:history="1">
-            <w:r>
-              <w:rPr>
-                <w:rStyle w:val="Hyperlink"/>
-                <w:rFonts w:cs="Arial"/>
-                <w:noProof/>
-              </w:rPr>
-              <w:t>Files</w:t>
-            </w:r>
-            <w:r>
-              <w:rPr>
-                <w:rFonts w:cs="Arial"/>
-                <w:noProof/>
-                <w:webHidden/>
-              </w:rPr>
-              <w:tab/>
-            </w:r>
-            <w:r>
-              <w:rPr>
-                <w:rFonts w:cs="Arial"/>
-                <w:noProof/>
-                <w:webHidden/>
-              </w:rPr>
-              <w:fldChar w:fldCharType="begin"/>
-            </w:r>
-            <w:r>
-              <w:rPr>
-                <w:rFonts w:cs="Arial"/>
-                <w:noProof/>
-                <w:webHidden/>
-              </w:rPr>
-              <w:instrText xml:space="preserve"> PAGEREF _Toc347144218 \h </w:instrText>
-            </w:r>
-            <w:r>
-              <w:rPr>
-                <w:rFonts w:cs="Arial"/>
-                <w:noProof/>
-                <w:webHidden/>
-              </w:rPr>
-            </w:r>
-            <w:r>
-              <w:rPr>
-                <w:rFonts w:cs="Arial"/>
-                <w:noProof/>
-                <w:webHidden/>
-              </w:rPr>
-              <w:fldChar w:fldCharType="separate"/>
-            </w:r>
-            <w:r>
-              <w:rPr>
-                <w:rFonts w:cs="Arial"/>
-                <w:noProof/>
-                <w:webHidden/>
-              </w:rPr>
-              <w:t>8</w:t>
-            </w:r>
-            <w:r>
-              <w:rPr>
-                <w:rFonts w:cs="Arial"/>
+                <w:noProof/>
+                <w:webHidden/>
+              </w:rPr>
+              <w:t>11</w:t>
+            </w:r>
+            <w:r>
+              <w:rPr>
                 <w:noProof/>
                 <w:webHidden/>
               </w:rPr>
@@ -1694,22 +1612,22 @@
               <w:tab w:val="right" w:leader="dot" w:pos="9016"/>
             </w:tabs>
             <w:rPr>
-              <w:rFonts w:cs="Arial"/>
+              <w:rFonts w:asciiTheme="minorHAnsi" w:eastAsiaTheme="minorEastAsia" w:hAnsiTheme="minorHAnsi"/>
               <w:noProof/>
+              <w:lang w:eastAsia="en-GB"/>
             </w:rPr>
           </w:pPr>
-          <w:hyperlink w:anchor="_Toc347144219" w:history="1">
+          <w:hyperlink w:anchor="_Toc347222431" w:history="1">
             <w:r>
               <w:rPr>
                 <w:rStyle w:val="Hyperlink"/>
                 <w:rFonts w:cs="Arial"/>
                 <w:noProof/>
               </w:rPr>
-              <w:t>Interfaces</w:t>
-            </w:r>
-            <w:r>
-              <w:rPr>
-                <w:rFonts w:cs="Arial"/>
+              <w:t>Files</w:t>
+            </w:r>
+            <w:r>
+              <w:rPr>
                 <w:noProof/>
                 <w:webHidden/>
               </w:rPr>
@@ -1717,7 +1635,6 @@
             </w:r>
             <w:r>
               <w:rPr>
-                <w:rFonts w:cs="Arial"/>
                 <w:noProof/>
                 <w:webHidden/>
               </w:rPr>
@@ -1725,22 +1642,19 @@
             </w:r>
             <w:r>
               <w:rPr>
-                <w:rFonts w:cs="Arial"/>
-                <w:noProof/>
-                <w:webHidden/>
-              </w:rPr>
-              <w:instrText xml:space="preserve"> PAGEREF _Toc347144219 \h </w:instrText>
-            </w:r>
-            <w:r>
-              <w:rPr>
-                <w:rFonts w:cs="Arial"/>
-                <w:noProof/>
-                <w:webHidden/>
-              </w:rPr>
-            </w:r>
-            <w:r>
-              <w:rPr>
-                <w:rFonts w:cs="Arial"/>
+                <w:noProof/>
+                <w:webHidden/>
+              </w:rPr>
+              <w:instrText xml:space="preserve"> PAGEREF _Toc347222431 \h </w:instrText>
+            </w:r>
+            <w:r>
+              <w:rPr>
+                <w:noProof/>
+                <w:webHidden/>
+              </w:rPr>
+            </w:r>
+            <w:r>
+              <w:rPr>
                 <w:noProof/>
                 <w:webHidden/>
               </w:rPr>
@@ -1748,15 +1662,13 @@
             </w:r>
             <w:r>
               <w:rPr>
-                <w:rFonts w:cs="Arial"/>
-                <w:noProof/>
-                <w:webHidden/>
-              </w:rPr>
-              <w:t>8</w:t>
-            </w:r>
-            <w:r>
-              <w:rPr>
-                <w:rFonts w:cs="Arial"/>
+                <w:noProof/>
+                <w:webHidden/>
+              </w:rPr>
+              <w:t>11</w:t>
+            </w:r>
+            <w:r>
+              <w:rPr>
                 <w:noProof/>
                 <w:webHidden/>
               </w:rPr>
@@ -1771,22 +1683,22 @@
               <w:tab w:val="right" w:leader="dot" w:pos="9016"/>
             </w:tabs>
             <w:rPr>
-              <w:rFonts w:cs="Arial"/>
+              <w:rFonts w:asciiTheme="minorHAnsi" w:eastAsiaTheme="minorEastAsia" w:hAnsiTheme="minorHAnsi"/>
               <w:noProof/>
+              <w:lang w:eastAsia="en-GB"/>
             </w:rPr>
           </w:pPr>
-          <w:hyperlink w:anchor="_Toc347144220" w:history="1">
+          <w:hyperlink w:anchor="_Toc347222432" w:history="1">
             <w:r>
               <w:rPr>
                 <w:rStyle w:val="Hyperlink"/>
                 <w:rFonts w:cs="Arial"/>
                 <w:noProof/>
               </w:rPr>
-              <w:t>Suggestions for improvements</w:t>
-            </w:r>
-            <w:r>
-              <w:rPr>
-                <w:rFonts w:cs="Arial"/>
+              <w:t>Interfaces</w:t>
+            </w:r>
+            <w:r>
+              <w:rPr>
                 <w:noProof/>
                 <w:webHidden/>
               </w:rPr>
@@ -1794,7 +1706,6 @@
             </w:r>
             <w:r>
               <w:rPr>
-                <w:rFonts w:cs="Arial"/>
                 <w:noProof/>
                 <w:webHidden/>
               </w:rPr>
@@ -1802,22 +1713,19 @@
             </w:r>
             <w:r>
               <w:rPr>
-                <w:rFonts w:cs="Arial"/>
-                <w:noProof/>
-                <w:webHidden/>
-              </w:rPr>
-              <w:instrText xml:space="preserve"> PAGEREF _Toc347144220 \h </w:instrText>
-            </w:r>
-            <w:r>
-              <w:rPr>
-                <w:rFonts w:cs="Arial"/>
-                <w:noProof/>
-                <w:webHidden/>
-              </w:rPr>
-            </w:r>
-            <w:r>
-              <w:rPr>
-                <w:rFonts w:cs="Arial"/>
+                <w:noProof/>
+                <w:webHidden/>
+              </w:rPr>
+              <w:instrText xml:space="preserve"> PAGEREF _Toc347222432 \h </w:instrText>
+            </w:r>
+            <w:r>
+              <w:rPr>
+                <w:noProof/>
+                <w:webHidden/>
+              </w:rPr>
+            </w:r>
+            <w:r>
+              <w:rPr>
                 <w:noProof/>
                 <w:webHidden/>
               </w:rPr>
@@ -1825,15 +1733,13 @@
             </w:r>
             <w:r>
               <w:rPr>
-                <w:rFonts w:cs="Arial"/>
-                <w:noProof/>
-                <w:webHidden/>
-              </w:rPr>
-              <w:t>8</w:t>
-            </w:r>
-            <w:r>
-              <w:rPr>
-                <w:rFonts w:cs="Arial"/>
+                <w:noProof/>
+                <w:webHidden/>
+              </w:rPr>
+              <w:t>11</w:t>
+            </w:r>
+            <w:r>
+              <w:rPr>
                 <w:noProof/>
                 <w:webHidden/>
               </w:rPr>
@@ -1848,22 +1754,22 @@
               <w:tab w:val="right" w:leader="dot" w:pos="9016"/>
             </w:tabs>
             <w:rPr>
-              <w:rFonts w:cs="Arial"/>
+              <w:rFonts w:asciiTheme="minorHAnsi" w:eastAsiaTheme="minorEastAsia" w:hAnsiTheme="minorHAnsi"/>
               <w:noProof/>
+              <w:lang w:eastAsia="en-GB"/>
             </w:rPr>
           </w:pPr>
-          <w:hyperlink w:anchor="_Toc347144221" w:history="1">
+          <w:hyperlink w:anchor="_Toc347222433" w:history="1">
             <w:r>
               <w:rPr>
                 <w:rStyle w:val="Hyperlink"/>
                 <w:rFonts w:cs="Arial"/>
                 <w:noProof/>
               </w:rPr>
-              <w:t>Things to watch when making changes</w:t>
-            </w:r>
-            <w:r>
-              <w:rPr>
-                <w:rFonts w:cs="Arial"/>
+              <w:t>Suggestions for improvements</w:t>
+            </w:r>
+            <w:r>
+              <w:rPr>
                 <w:noProof/>
                 <w:webHidden/>
               </w:rPr>
@@ -1871,7 +1777,6 @@
             </w:r>
             <w:r>
               <w:rPr>
-                <w:rFonts w:cs="Arial"/>
                 <w:noProof/>
                 <w:webHidden/>
               </w:rPr>
@@ -1879,22 +1784,19 @@
             </w:r>
             <w:r>
               <w:rPr>
-                <w:rFonts w:cs="Arial"/>
-                <w:noProof/>
-                <w:webHidden/>
-              </w:rPr>
-              <w:instrText xml:space="preserve"> PAGEREF _Toc347144221 \h </w:instrText>
-            </w:r>
-            <w:r>
-              <w:rPr>
-                <w:rFonts w:cs="Arial"/>
-                <w:noProof/>
-                <w:webHidden/>
-              </w:rPr>
-            </w:r>
-            <w:r>
-              <w:rPr>
-                <w:rFonts w:cs="Arial"/>
+                <w:noProof/>
+                <w:webHidden/>
+              </w:rPr>
+              <w:instrText xml:space="preserve"> PAGEREF _Toc347222433 \h </w:instrText>
+            </w:r>
+            <w:r>
+              <w:rPr>
+                <w:noProof/>
+                <w:webHidden/>
+              </w:rPr>
+            </w:r>
+            <w:r>
+              <w:rPr>
                 <w:noProof/>
                 <w:webHidden/>
               </w:rPr>
@@ -1902,15 +1804,13 @@
             </w:r>
             <w:r>
               <w:rPr>
-                <w:rFonts w:cs="Arial"/>
-                <w:noProof/>
-                <w:webHidden/>
-              </w:rPr>
-              <w:t>8</w:t>
-            </w:r>
-            <w:r>
-              <w:rPr>
-                <w:rFonts w:cs="Arial"/>
+                <w:noProof/>
+                <w:webHidden/>
+              </w:rPr>
+              <w:t>11</w:t>
+            </w:r>
+            <w:r>
+              <w:rPr>
                 <w:noProof/>
                 <w:webHidden/>
               </w:rPr>
@@ -1925,22 +1825,22 @@
               <w:tab w:val="right" w:leader="dot" w:pos="9016"/>
             </w:tabs>
             <w:rPr>
-              <w:rFonts w:cs="Arial"/>
+              <w:rFonts w:asciiTheme="minorHAnsi" w:eastAsiaTheme="minorEastAsia" w:hAnsiTheme="minorHAnsi"/>
               <w:noProof/>
+              <w:lang w:eastAsia="en-GB"/>
             </w:rPr>
           </w:pPr>
-          <w:hyperlink w:anchor="_Toc347144222" w:history="1">
+          <w:hyperlink w:anchor="_Toc347222434" w:history="1">
             <w:r>
               <w:rPr>
                 <w:rStyle w:val="Hyperlink"/>
                 <w:rFonts w:cs="Arial"/>
                 <w:noProof/>
               </w:rPr>
-              <w:t>Physical limitations of program</w:t>
-            </w:r>
-            <w:r>
-              <w:rPr>
-                <w:rFonts w:cs="Arial"/>
+              <w:t>Things to watch when making changes</w:t>
+            </w:r>
+            <w:r>
+              <w:rPr>
                 <w:noProof/>
                 <w:webHidden/>
               </w:rPr>
@@ -1948,7 +1848,6 @@
             </w:r>
             <w:r>
               <w:rPr>
-                <w:rFonts w:cs="Arial"/>
                 <w:noProof/>
                 <w:webHidden/>
               </w:rPr>
@@ -1956,22 +1855,19 @@
             </w:r>
             <w:r>
               <w:rPr>
-                <w:rFonts w:cs="Arial"/>
-                <w:noProof/>
-                <w:webHidden/>
-              </w:rPr>
-              <w:instrText xml:space="preserve"> PAGEREF _Toc347144222 \h </w:instrText>
-            </w:r>
-            <w:r>
-              <w:rPr>
-                <w:rFonts w:cs="Arial"/>
-                <w:noProof/>
-                <w:webHidden/>
-              </w:rPr>
-            </w:r>
-            <w:r>
-              <w:rPr>
-                <w:rFonts w:cs="Arial"/>
+                <w:noProof/>
+                <w:webHidden/>
+              </w:rPr>
+              <w:instrText xml:space="preserve"> PAGEREF _Toc347222434 \h </w:instrText>
+            </w:r>
+            <w:r>
+              <w:rPr>
+                <w:noProof/>
+                <w:webHidden/>
+              </w:rPr>
+            </w:r>
+            <w:r>
+              <w:rPr>
                 <w:noProof/>
                 <w:webHidden/>
               </w:rPr>
@@ -1979,15 +1875,13 @@
             </w:r>
             <w:r>
               <w:rPr>
-                <w:rFonts w:cs="Arial"/>
-                <w:noProof/>
-                <w:webHidden/>
-              </w:rPr>
-              <w:t>8</w:t>
-            </w:r>
-            <w:r>
-              <w:rPr>
-                <w:rFonts w:cs="Arial"/>
+                <w:noProof/>
+                <w:webHidden/>
+              </w:rPr>
+              <w:t>11</w:t>
+            </w:r>
+            <w:r>
+              <w:rPr>
                 <w:noProof/>
                 <w:webHidden/>
               </w:rPr>
@@ -2002,22 +1896,93 @@
               <w:tab w:val="right" w:leader="dot" w:pos="9016"/>
             </w:tabs>
             <w:rPr>
-              <w:rFonts w:cs="Arial"/>
+              <w:rFonts w:asciiTheme="minorHAnsi" w:eastAsiaTheme="minorEastAsia" w:hAnsiTheme="minorHAnsi"/>
               <w:noProof/>
+              <w:lang w:eastAsia="en-GB"/>
             </w:rPr>
           </w:pPr>
-          <w:hyperlink w:anchor="_Toc347144223" w:history="1">
+          <w:hyperlink w:anchor="_Toc347222435" w:history="1">
             <w:r>
               <w:rPr>
                 <w:rStyle w:val="Hyperlink"/>
                 <w:rFonts w:cs="Arial"/>
                 <w:noProof/>
               </w:rPr>
+              <w:t>Physical limitations of program</w:t>
+            </w:r>
+            <w:r>
+              <w:rPr>
+                <w:noProof/>
+                <w:webHidden/>
+              </w:rPr>
+              <w:tab/>
+            </w:r>
+            <w:r>
+              <w:rPr>
+                <w:noProof/>
+                <w:webHidden/>
+              </w:rPr>
+              <w:fldChar w:fldCharType="begin"/>
+            </w:r>
+            <w:r>
+              <w:rPr>
+                <w:noProof/>
+                <w:webHidden/>
+              </w:rPr>
+              <w:instrText xml:space="preserve"> PAGEREF _Toc347222435 \h </w:instrText>
+            </w:r>
+            <w:r>
+              <w:rPr>
+                <w:noProof/>
+                <w:webHidden/>
+              </w:rPr>
+            </w:r>
+            <w:r>
+              <w:rPr>
+                <w:noProof/>
+                <w:webHidden/>
+              </w:rPr>
+              <w:fldChar w:fldCharType="separate"/>
+            </w:r>
+            <w:r>
+              <w:rPr>
+                <w:noProof/>
+                <w:webHidden/>
+              </w:rPr>
+              <w:t>11</w:t>
+            </w:r>
+            <w:r>
+              <w:rPr>
+                <w:noProof/>
+                <w:webHidden/>
+              </w:rPr>
+              <w:fldChar w:fldCharType="end"/>
+            </w:r>
+          </w:hyperlink>
+        </w:p>
+        <w:p>
+          <w:pPr>
+            <w:pStyle w:val="TOC2"/>
+            <w:tabs>
+              <w:tab w:val="right" w:leader="dot" w:pos="9016"/>
+            </w:tabs>
+            <w:rPr>
+              <w:rFonts w:asciiTheme="minorHAnsi" w:eastAsiaTheme="minorEastAsia" w:hAnsiTheme="minorHAnsi"/>
+              <w:noProof/>
+              <w:lang w:eastAsia="en-GB"/>
+            </w:rPr>
+          </w:pPr>
+          <w:hyperlink w:anchor="_Toc347222436" w:history="1">
+            <w:r>
+              <w:rPr>
+                <w:rStyle w:val="Hyperlink"/>
+                <w:rFonts w:cs="Arial"/>
+                <w:noProof/>
+              </w:rPr>
               <w:t>Rebuilding and testing</w:t>
             </w:r>
             <w:r>
               <w:rPr>
-                <w:rFonts w:cs="Arial"/>
                 <w:noProof/>
                 <w:webHidden/>
               </w:rPr>
@@ -2025,7 +1990,6 @@
             </w:r>
             <w:r>
               <w:rPr>
-                <w:rFonts w:cs="Arial"/>
                 <w:noProof/>
                 <w:webHidden/>
               </w:rPr>
@@ -2033,22 +1997,19 @@
             </w:r>
             <w:r>
               <w:rPr>
-                <w:rFonts w:cs="Arial"/>
-                <w:noProof/>
-                <w:webHidden/>
-              </w:rPr>
-              <w:instrText xml:space="preserve"> PAGEREF _Toc347144223 \h </w:instrText>
-            </w:r>
-            <w:r>
-              <w:rPr>
-                <w:rFonts w:cs="Arial"/>
-                <w:noProof/>
-                <w:webHidden/>
-              </w:rPr>
-            </w:r>
-            <w:r>
-              <w:rPr>
-                <w:rFonts w:cs="Arial"/>
+                <w:noProof/>
+                <w:webHidden/>
+              </w:rPr>
+              <w:instrText xml:space="preserve"> PAGEREF _Toc347222436 \h </w:instrText>
+            </w:r>
+            <w:r>
+              <w:rPr>
+                <w:noProof/>
+                <w:webHidden/>
+              </w:rPr>
+            </w:r>
+            <w:r>
+              <w:rPr>
                 <w:noProof/>
                 <w:webHidden/>
               </w:rPr>
@@ -2056,15 +2017,13 @@
             </w:r>
             <w:r>
               <w:rPr>
-                <w:rFonts w:cs="Arial"/>
-                <w:noProof/>
-                <w:webHidden/>
-              </w:rPr>
-              <w:t>8</w:t>
-            </w:r>
-            <w:r>
-              <w:rPr>
-                <w:rFonts w:cs="Arial"/>
+                <w:noProof/>
+                <w:webHidden/>
+              </w:rPr>
+              <w:t>11</w:t>
+            </w:r>
+            <w:r>
+              <w:rPr>
                 <w:noProof/>
                 <w:webHidden/>
               </w:rPr>
@@ -2079,11 +2038,12 @@
               <w:tab w:val="right" w:leader="dot" w:pos="9016"/>
             </w:tabs>
             <w:rPr>
-              <w:rFonts w:cs="Arial"/>
+              <w:rFonts w:asciiTheme="minorHAnsi" w:eastAsiaTheme="minorEastAsia" w:hAnsiTheme="minorHAnsi"/>
               <w:noProof/>
+              <w:lang w:eastAsia="en-GB"/>
             </w:rPr>
           </w:pPr>
-          <w:hyperlink w:anchor="_Toc347144224" w:history="1">
+          <w:hyperlink w:anchor="_Toc347222437" w:history="1">
             <w:r>
               <w:rPr>
                 <w:rStyle w:val="Hyperlink"/>
@@ -2094,7 +2054,6 @@
             </w:r>
             <w:r>
               <w:rPr>
-                <w:rFonts w:cs="Arial"/>
                 <w:noProof/>
                 <w:webHidden/>
               </w:rPr>
@@ -2102,7 +2061,6 @@
             </w:r>
             <w:r>
               <w:rPr>
-                <w:rFonts w:cs="Arial"/>
                 <w:noProof/>
                 <w:webHidden/>
               </w:rPr>
@@ -2110,22 +2068,19 @@
             </w:r>
             <w:r>
               <w:rPr>
-                <w:rFonts w:cs="Arial"/>
-                <w:noProof/>
-                <w:webHidden/>
-              </w:rPr>
-              <w:instrText xml:space="preserve"> PAGEREF _Toc347144224 \h </w:instrText>
-            </w:r>
-            <w:r>
-              <w:rPr>
-                <w:rFonts w:cs="Arial"/>
-                <w:noProof/>
-                <w:webHidden/>
-              </w:rPr>
-            </w:r>
-            <w:r>
-              <w:rPr>
-                <w:rFonts w:cs="Arial"/>
+                <w:noProof/>
+                <w:webHidden/>
+              </w:rPr>
+              <w:instrText xml:space="preserve"> PAGEREF _Toc347222437 \h </w:instrText>
+            </w:r>
+            <w:r>
+              <w:rPr>
+                <w:noProof/>
+                <w:webHidden/>
+              </w:rPr>
+            </w:r>
+            <w:r>
+              <w:rPr>
                 <w:noProof/>
                 <w:webHidden/>
               </w:rPr>
@@ -2133,15 +2088,13 @@
             </w:r>
             <w:r>
               <w:rPr>
-                <w:rFonts w:cs="Arial"/>
-                <w:noProof/>
-                <w:webHidden/>
-              </w:rPr>
-              <w:t>9</w:t>
-            </w:r>
-            <w:r>
-              <w:rPr>
-                <w:rFonts w:cs="Arial"/>
+                <w:noProof/>
+                <w:webHidden/>
+              </w:rPr>
+              <w:t>12</w:t>
+            </w:r>
+            <w:r>
+              <w:rPr>
                 <w:noProof/>
                 <w:webHidden/>
               </w:rPr>
@@ -2156,11 +2109,12 @@
               <w:tab w:val="right" w:leader="dot" w:pos="9016"/>
             </w:tabs>
             <w:rPr>
-              <w:rFonts w:cs="Arial"/>
+              <w:rFonts w:asciiTheme="minorHAnsi" w:eastAsiaTheme="minorEastAsia" w:hAnsiTheme="minorHAnsi"/>
               <w:noProof/>
+              <w:lang w:eastAsia="en-GB"/>
             </w:rPr>
           </w:pPr>
-          <w:hyperlink w:anchor="_Toc347144225" w:history="1">
+          <w:hyperlink w:anchor="_Toc347222438" w:history="1">
             <w:r>
               <w:rPr>
                 <w:rStyle w:val="Hyperlink"/>
@@ -2171,7 +2125,6 @@
             </w:r>
             <w:r>
               <w:rPr>
-                <w:rFonts w:cs="Arial"/>
                 <w:noProof/>
                 <w:webHidden/>
               </w:rPr>
@@ -2179,7 +2132,6 @@
             </w:r>
             <w:r>
               <w:rPr>
-                <w:rFonts w:cs="Arial"/>
                 <w:noProof/>
                 <w:webHidden/>
               </w:rPr>
@@ -2187,22 +2139,19 @@
             </w:r>
             <w:r>
               <w:rPr>
-                <w:rFonts w:cs="Arial"/>
-                <w:noProof/>
-                <w:webHidden/>
-              </w:rPr>
-              <w:instrText xml:space="preserve"> PAGEREF _Toc347144225 \h </w:instrText>
-            </w:r>
-            <w:r>
-              <w:rPr>
-                <w:rFonts w:cs="Arial"/>
-                <w:noProof/>
-                <w:webHidden/>
-              </w:rPr>
-            </w:r>
-            <w:r>
-              <w:rPr>
-                <w:rFonts w:cs="Arial"/>
+                <w:noProof/>
+                <w:webHidden/>
+              </w:rPr>
+              <w:instrText xml:space="preserve"> PAGEREF _Toc347222438 \h </w:instrText>
+            </w:r>
+            <w:r>
+              <w:rPr>
+                <w:noProof/>
+                <w:webHidden/>
+              </w:rPr>
+            </w:r>
+            <w:r>
+              <w:rPr>
                 <w:noProof/>
                 <w:webHidden/>
               </w:rPr>
@@ -2210,15 +2159,13 @@
             </w:r>
             <w:r>
               <w:rPr>
-                <w:rFonts w:cs="Arial"/>
-                <w:noProof/>
-                <w:webHidden/>
-              </w:rPr>
-              <w:t>9</w:t>
-            </w:r>
-            <w:r>
-              <w:rPr>
-                <w:rFonts w:cs="Arial"/>
+                <w:noProof/>
+                <w:webHidden/>
+              </w:rPr>
+              <w:t>12</w:t>
+            </w:r>
+            <w:r>
+              <w:rPr>
                 <w:noProof/>
                 <w:webHidden/>
               </w:rPr>
@@ -2233,11 +2180,12 @@
               <w:tab w:val="right" w:leader="dot" w:pos="9016"/>
             </w:tabs>
             <w:rPr>
-              <w:rFonts w:cs="Arial"/>
+              <w:rFonts w:asciiTheme="minorHAnsi" w:eastAsiaTheme="minorEastAsia" w:hAnsiTheme="minorHAnsi"/>
               <w:noProof/>
+              <w:lang w:eastAsia="en-GB"/>
             </w:rPr>
           </w:pPr>
-          <w:hyperlink w:anchor="_Toc347144226" w:history="1">
+          <w:hyperlink w:anchor="_Toc347222439" w:history="1">
             <w:r>
               <w:rPr>
                 <w:rStyle w:val="Hyperlink"/>
@@ -2248,7 +2196,6 @@
             </w:r>
             <w:r>
               <w:rPr>
-                <w:rFonts w:cs="Arial"/>
                 <w:noProof/>
                 <w:webHidden/>
               </w:rPr>
@@ -2256,7 +2203,6 @@
             </w:r>
             <w:r>
               <w:rPr>
-                <w:rFonts w:cs="Arial"/>
                 <w:noProof/>
                 <w:webHidden/>
               </w:rPr>
@@ -2264,22 +2210,19 @@
             </w:r>
             <w:r>
               <w:rPr>
-                <w:rFonts w:cs="Arial"/>
-                <w:noProof/>
-                <w:webHidden/>
-              </w:rPr>
-              <w:instrText xml:space="preserve"> PAGEREF _Toc347144226 \h </w:instrText>
-            </w:r>
-            <w:r>
-              <w:rPr>
-                <w:rFonts w:cs="Arial"/>
-                <w:noProof/>
-                <w:webHidden/>
-              </w:rPr>
-            </w:r>
-            <w:r>
-              <w:rPr>
-                <w:rFonts w:cs="Arial"/>
+                <w:noProof/>
+                <w:webHidden/>
+              </w:rPr>
+              <w:instrText xml:space="preserve"> PAGEREF _Toc347222439 \h </w:instrText>
+            </w:r>
+            <w:r>
+              <w:rPr>
+                <w:noProof/>
+                <w:webHidden/>
+              </w:rPr>
+            </w:r>
+            <w:r>
+              <w:rPr>
                 <w:noProof/>
                 <w:webHidden/>
               </w:rPr>
@@ -2287,15 +2230,13 @@
             </w:r>
             <w:r>
               <w:rPr>
-                <w:rFonts w:cs="Arial"/>
-                <w:noProof/>
-                <w:webHidden/>
-              </w:rPr>
-              <w:t>10</w:t>
-            </w:r>
-            <w:r>
-              <w:rPr>
-                <w:rFonts w:cs="Arial"/>
+                <w:noProof/>
+                <w:webHidden/>
+              </w:rPr>
+              <w:t>13</w:t>
+            </w:r>
+            <w:r>
+              <w:rPr>
                 <w:noProof/>
                 <w:webHidden/>
               </w:rPr>
@@ -2310,11 +2251,12 @@
               <w:tab w:val="right" w:leader="dot" w:pos="9016"/>
             </w:tabs>
             <w:rPr>
-              <w:rFonts w:cs="Arial"/>
+              <w:rFonts w:asciiTheme="minorHAnsi" w:eastAsiaTheme="minorEastAsia" w:hAnsiTheme="minorHAnsi"/>
               <w:noProof/>
+              <w:lang w:eastAsia="en-GB"/>
             </w:rPr>
           </w:pPr>
-          <w:hyperlink w:anchor="_Toc347144227" w:history="1">
+          <w:hyperlink w:anchor="_Toc347222440" w:history="1">
             <w:r>
               <w:rPr>
                 <w:rStyle w:val="Hyperlink"/>
@@ -2325,7 +2267,6 @@
             </w:r>
             <w:r>
               <w:rPr>
-                <w:rFonts w:cs="Arial"/>
                 <w:noProof/>
                 <w:webHidden/>
               </w:rPr>
@@ -2333,7 +2274,6 @@
             </w:r>
             <w:r>
               <w:rPr>
-                <w:rFonts w:cs="Arial"/>
                 <w:noProof/>
                 <w:webHidden/>
               </w:rPr>
@@ -2341,22 +2281,19 @@
             </w:r>
             <w:r>
               <w:rPr>
-                <w:rFonts w:cs="Arial"/>
-                <w:noProof/>
-                <w:webHidden/>
-              </w:rPr>
-              <w:instrText xml:space="preserve"> PAGEREF _Toc347144227 \h </w:instrText>
-            </w:r>
-            <w:r>
-              <w:rPr>
-                <w:rFonts w:cs="Arial"/>
-                <w:noProof/>
-                <w:webHidden/>
-              </w:rPr>
-            </w:r>
-            <w:r>
-              <w:rPr>
-                <w:rFonts w:cs="Arial"/>
+                <w:noProof/>
+                <w:webHidden/>
+              </w:rPr>
+              <w:instrText xml:space="preserve"> PAGEREF _Toc347222440 \h </w:instrText>
+            </w:r>
+            <w:r>
+              <w:rPr>
+                <w:noProof/>
+                <w:webHidden/>
+              </w:rPr>
+            </w:r>
+            <w:r>
+              <w:rPr>
                 <w:noProof/>
                 <w:webHidden/>
               </w:rPr>
@@ -2364,15 +2301,13 @@
             </w:r>
             <w:r>
               <w:rPr>
-                <w:rFonts w:cs="Arial"/>
-                <w:noProof/>
-                <w:webHidden/>
-              </w:rPr>
-              <w:t>11</w:t>
-            </w:r>
-            <w:r>
-              <w:rPr>
-                <w:rFonts w:cs="Arial"/>
+                <w:noProof/>
+                <w:webHidden/>
+              </w:rPr>
+              <w:t>14</w:t>
+            </w:r>
+            <w:r>
+              <w:rPr>
                 <w:noProof/>
                 <w:webHidden/>
               </w:rPr>
@@ -2387,11 +2322,12 @@
               <w:tab w:val="right" w:leader="dot" w:pos="9016"/>
             </w:tabs>
             <w:rPr>
-              <w:rFonts w:cs="Arial"/>
+              <w:rFonts w:asciiTheme="minorHAnsi" w:eastAsiaTheme="minorEastAsia" w:hAnsiTheme="minorHAnsi"/>
               <w:noProof/>
+              <w:lang w:eastAsia="en-GB"/>
             </w:rPr>
           </w:pPr>
-          <w:hyperlink w:anchor="_Toc347144228" w:history="1">
+          <w:hyperlink w:anchor="_Toc347222441" w:history="1">
             <w:r>
               <w:rPr>
                 <w:rStyle w:val="Hyperlink"/>
@@ -2402,7 +2338,6 @@
             </w:r>
             <w:r>
               <w:rPr>
-                <w:rFonts w:cs="Arial"/>
                 <w:noProof/>
                 <w:webHidden/>
               </w:rPr>
@@ -2410,7 +2345,6 @@
             </w:r>
             <w:r>
               <w:rPr>
-                <w:rFonts w:cs="Arial"/>
                 <w:noProof/>
                 <w:webHidden/>
               </w:rPr>
@@ -2418,22 +2352,19 @@
             </w:r>
             <w:r>
               <w:rPr>
-                <w:rFonts w:cs="Arial"/>
-                <w:noProof/>
-                <w:webHidden/>
-              </w:rPr>
-              <w:instrText xml:space="preserve"> PAGEREF _Toc347144228 \h </w:instrText>
-            </w:r>
-            <w:r>
-              <w:rPr>
-                <w:rFonts w:cs="Arial"/>
-                <w:noProof/>
-                <w:webHidden/>
-              </w:rPr>
-            </w:r>
-            <w:r>
-              <w:rPr>
-                <w:rFonts w:cs="Arial"/>
+                <w:noProof/>
+                <w:webHidden/>
+              </w:rPr>
+              <w:instrText xml:space="preserve"> PAGEREF _Toc347222441 \h </w:instrText>
+            </w:r>
+            <w:r>
+              <w:rPr>
+                <w:noProof/>
+                <w:webHidden/>
+              </w:rPr>
+            </w:r>
+            <w:r>
+              <w:rPr>
                 <w:noProof/>
                 <w:webHidden/>
               </w:rPr>
@@ -2441,15 +2372,13 @@
             </w:r>
             <w:r>
               <w:rPr>
-                <w:rFonts w:cs="Arial"/>
-                <w:noProof/>
-                <w:webHidden/>
-              </w:rPr>
-              <w:t>12</w:t>
-            </w:r>
-            <w:r>
-              <w:rPr>
-                <w:rFonts w:cs="Arial"/>
+                <w:noProof/>
+                <w:webHidden/>
+              </w:rPr>
+              <w:t>15</w:t>
+            </w:r>
+            <w:r>
+              <w:rPr>
                 <w:noProof/>
                 <w:webHidden/>
               </w:rPr>
@@ -2464,11 +2393,12 @@
               <w:tab w:val="right" w:leader="dot" w:pos="9016"/>
             </w:tabs>
             <w:rPr>
-              <w:rFonts w:cs="Arial"/>
+              <w:rFonts w:asciiTheme="minorHAnsi" w:eastAsiaTheme="minorEastAsia" w:hAnsiTheme="minorHAnsi"/>
               <w:noProof/>
+              <w:lang w:eastAsia="en-GB"/>
             </w:rPr>
           </w:pPr>
-          <w:hyperlink w:anchor="_Toc347144229" w:history="1">
+          <w:hyperlink w:anchor="_Toc347222442" w:history="1">
             <w:r>
               <w:rPr>
                 <w:rStyle w:val="Hyperlink"/>
@@ -2479,7 +2409,6 @@
             </w:r>
             <w:r>
               <w:rPr>
-                <w:rFonts w:cs="Arial"/>
                 <w:noProof/>
                 <w:webHidden/>
               </w:rPr>
@@ -2487,7 +2416,6 @@
             </w:r>
             <w:r>
               <w:rPr>
-                <w:rFonts w:cs="Arial"/>
                 <w:noProof/>
                 <w:webHidden/>
               </w:rPr>
@@ -2495,22 +2423,19 @@
             </w:r>
             <w:r>
               <w:rPr>
-                <w:rFonts w:cs="Arial"/>
-                <w:noProof/>
-                <w:webHidden/>
-              </w:rPr>
-              <w:instrText xml:space="preserve"> PAGEREF _Toc347144229 \h </w:instrText>
-            </w:r>
-            <w:r>
-              <w:rPr>
-                <w:rFonts w:cs="Arial"/>
-                <w:noProof/>
-                <w:webHidden/>
-              </w:rPr>
-            </w:r>
-            <w:r>
-              <w:rPr>
-                <w:rFonts w:cs="Arial"/>
+                <w:noProof/>
+                <w:webHidden/>
+              </w:rPr>
+              <w:instrText xml:space="preserve"> PAGEREF _Toc347222442 \h </w:instrText>
+            </w:r>
+            <w:r>
+              <w:rPr>
+                <w:noProof/>
+                <w:webHidden/>
+              </w:rPr>
+            </w:r>
+            <w:r>
+              <w:rPr>
                 <w:noProof/>
                 <w:webHidden/>
               </w:rPr>
@@ -2518,15 +2443,13 @@
             </w:r>
             <w:r>
               <w:rPr>
-                <w:rFonts w:cs="Arial"/>
-                <w:noProof/>
-                <w:webHidden/>
-              </w:rPr>
-              <w:t>13</w:t>
-            </w:r>
-            <w:r>
-              <w:rPr>
-                <w:rFonts w:cs="Arial"/>
+                <w:noProof/>
+                <w:webHidden/>
+              </w:rPr>
+              <w:t>16</w:t>
+            </w:r>
+            <w:r>
+              <w:rPr>
                 <w:noProof/>
                 <w:webHidden/>
               </w:rPr>
@@ -2541,11 +2464,12 @@
               <w:tab w:val="right" w:leader="dot" w:pos="9016"/>
             </w:tabs>
             <w:rPr>
-              <w:rFonts w:cs="Arial"/>
+              <w:rFonts w:asciiTheme="minorHAnsi" w:eastAsiaTheme="minorEastAsia" w:hAnsiTheme="minorHAnsi"/>
               <w:noProof/>
+              <w:lang w:eastAsia="en-GB"/>
             </w:rPr>
           </w:pPr>
-          <w:hyperlink w:anchor="_Toc347144230" w:history="1">
+          <w:hyperlink w:anchor="_Toc347222443" w:history="1">
             <w:r>
               <w:rPr>
                 <w:rStyle w:val="Hyperlink"/>
@@ -2556,7 +2480,6 @@
             </w:r>
             <w:r>
               <w:rPr>
-                <w:rFonts w:cs="Arial"/>
                 <w:noProof/>
                 <w:webHidden/>
               </w:rPr>
@@ -2564,7 +2487,6 @@
             </w:r>
             <w:r>
               <w:rPr>
-                <w:rFonts w:cs="Arial"/>
                 <w:noProof/>
                 <w:webHidden/>
               </w:rPr>
@@ -2572,22 +2494,19 @@
             </w:r>
             <w:r>
               <w:rPr>
-                <w:rFonts w:cs="Arial"/>
-                <w:noProof/>
-                <w:webHidden/>
-              </w:rPr>
-              <w:instrText xml:space="preserve"> PAGEREF _Toc347144230 \h </w:instrText>
-            </w:r>
-            <w:r>
-              <w:rPr>
-                <w:rFonts w:cs="Arial"/>
-                <w:noProof/>
-                <w:webHidden/>
-              </w:rPr>
-            </w:r>
-            <w:r>
-              <w:rPr>
-                <w:rFonts w:cs="Arial"/>
+                <w:noProof/>
+                <w:webHidden/>
+              </w:rPr>
+              <w:instrText xml:space="preserve"> PAGEREF _Toc347222443 \h </w:instrText>
+            </w:r>
+            <w:r>
+              <w:rPr>
+                <w:noProof/>
+                <w:webHidden/>
+              </w:rPr>
+            </w:r>
+            <w:r>
+              <w:rPr>
                 <w:noProof/>
                 <w:webHidden/>
               </w:rPr>
@@ -2595,15 +2514,13 @@
             </w:r>
             <w:r>
               <w:rPr>
-                <w:rFonts w:cs="Arial"/>
-                <w:noProof/>
-                <w:webHidden/>
-              </w:rPr>
-              <w:t>14</w:t>
-            </w:r>
-            <w:r>
-              <w:rPr>
-                <w:rFonts w:cs="Arial"/>
+                <w:noProof/>
+                <w:webHidden/>
+              </w:rPr>
+              <w:t>17</w:t>
+            </w:r>
+            <w:r>
+              <w:rPr>
                 <w:noProof/>
                 <w:webHidden/>
               </w:rPr>
@@ -2618,11 +2535,12 @@
               <w:tab w:val="right" w:leader="dot" w:pos="9016"/>
             </w:tabs>
             <w:rPr>
-              <w:rFonts w:cs="Arial"/>
+              <w:rFonts w:asciiTheme="minorHAnsi" w:eastAsiaTheme="minorEastAsia" w:hAnsiTheme="minorHAnsi"/>
               <w:noProof/>
+              <w:lang w:eastAsia="en-GB"/>
             </w:rPr>
           </w:pPr>
-          <w:hyperlink w:anchor="_Toc347144231" w:history="1">
+          <w:hyperlink w:anchor="_Toc347222444" w:history="1">
             <w:r>
               <w:rPr>
                 <w:rStyle w:val="Hyperlink"/>
@@ -2633,7 +2551,6 @@
             </w:r>
             <w:r>
               <w:rPr>
-                <w:rFonts w:cs="Arial"/>
                 <w:noProof/>
                 <w:webHidden/>
               </w:rPr>
@@ -2641,7 +2558,6 @@
             </w:r>
             <w:r>
               <w:rPr>
-                <w:rFonts w:cs="Arial"/>
                 <w:noProof/>
                 <w:webHidden/>
               </w:rPr>
@@ -2649,22 +2565,19 @@
             </w:r>
             <w:r>
               <w:rPr>
-                <w:rFonts w:cs="Arial"/>
-                <w:noProof/>
-                <w:webHidden/>
-              </w:rPr>
-              <w:instrText xml:space="preserve"> PAGEREF _Toc347144231 \h </w:instrText>
-            </w:r>
-            <w:r>
-              <w:rPr>
-                <w:rFonts w:cs="Arial"/>
-                <w:noProof/>
-                <w:webHidden/>
-              </w:rPr>
-            </w:r>
-            <w:r>
-              <w:rPr>
-                <w:rFonts w:cs="Arial"/>
+                <w:noProof/>
+                <w:webHidden/>
+              </w:rPr>
+              <w:instrText xml:space="preserve"> PAGEREF _Toc347222444 \h </w:instrText>
+            </w:r>
+            <w:r>
+              <w:rPr>
+                <w:noProof/>
+                <w:webHidden/>
+              </w:rPr>
+            </w:r>
+            <w:r>
+              <w:rPr>
                 <w:noProof/>
                 <w:webHidden/>
               </w:rPr>
@@ -2672,15 +2585,13 @@
             </w:r>
             <w:r>
               <w:rPr>
-                <w:rFonts w:cs="Arial"/>
-                <w:noProof/>
-                <w:webHidden/>
-              </w:rPr>
-              <w:t>15</w:t>
-            </w:r>
-            <w:r>
-              <w:rPr>
-                <w:rFonts w:cs="Arial"/>
+                <w:noProof/>
+                <w:webHidden/>
+              </w:rPr>
+              <w:t>18</w:t>
+            </w:r>
+            <w:r>
+              <w:rPr>
                 <w:noProof/>
                 <w:webHidden/>
               </w:rPr>
@@ -2695,11 +2606,12 @@
               <w:tab w:val="right" w:leader="dot" w:pos="9016"/>
             </w:tabs>
             <w:rPr>
-              <w:rFonts w:cs="Arial"/>
+              <w:rFonts w:asciiTheme="minorHAnsi" w:eastAsiaTheme="minorEastAsia" w:hAnsiTheme="minorHAnsi"/>
               <w:noProof/>
+              <w:lang w:eastAsia="en-GB"/>
             </w:rPr>
           </w:pPr>
-          <w:hyperlink w:anchor="_Toc347144232" w:history="1">
+          <w:hyperlink w:anchor="_Toc347222445" w:history="1">
             <w:r>
               <w:rPr>
                 <w:rStyle w:val="Hyperlink"/>
@@ -2710,7 +2622,6 @@
             </w:r>
             <w:r>
               <w:rPr>
-                <w:rFonts w:cs="Arial"/>
                 <w:noProof/>
                 <w:webHidden/>
               </w:rPr>
@@ -2718,7 +2629,6 @@
             </w:r>
             <w:r>
               <w:rPr>
-                <w:rFonts w:cs="Arial"/>
                 <w:noProof/>
                 <w:webHidden/>
               </w:rPr>
@@ -2726,22 +2636,19 @@
             </w:r>
             <w:r>
               <w:rPr>
-                <w:rFonts w:cs="Arial"/>
-                <w:noProof/>
-                <w:webHidden/>
-              </w:rPr>
-              <w:instrText xml:space="preserve"> PAGEREF _Toc347144232 \h </w:instrText>
-            </w:r>
-            <w:r>
-              <w:rPr>
-                <w:rFonts w:cs="Arial"/>
-                <w:noProof/>
-                <w:webHidden/>
-              </w:rPr>
-            </w:r>
-            <w:r>
-              <w:rPr>
-                <w:rFonts w:cs="Arial"/>
+                <w:noProof/>
+                <w:webHidden/>
+              </w:rPr>
+              <w:instrText xml:space="preserve"> PAGEREF _Toc347222445 \h </w:instrText>
+            </w:r>
+            <w:r>
+              <w:rPr>
+                <w:noProof/>
+                <w:webHidden/>
+              </w:rPr>
+            </w:r>
+            <w:r>
+              <w:rPr>
                 <w:noProof/>
                 <w:webHidden/>
               </w:rPr>
@@ -2749,15 +2656,13 @@
             </w:r>
             <w:r>
               <w:rPr>
-                <w:rFonts w:cs="Arial"/>
-                <w:noProof/>
-                <w:webHidden/>
-              </w:rPr>
-              <w:t>16</w:t>
-            </w:r>
-            <w:r>
-              <w:rPr>
-                <w:rFonts w:cs="Arial"/>
+                <w:noProof/>
+                <w:webHidden/>
+              </w:rPr>
+              <w:t>19</w:t>
+            </w:r>
+            <w:r>
+              <w:rPr>
                 <w:noProof/>
                 <w:webHidden/>
               </w:rPr>
@@ -2778,11 +2683,54 @@
               <w:bCs/>
               <w:noProof/>
             </w:rPr>
+            <w:lastRenderedPageBreak/>
             <w:fldChar w:fldCharType="end"/>
           </w:r>
         </w:p>
       </w:sdtContent>
     </w:sdt>
+    <w:p>
+      <w:pPr>
+        <w:pStyle w:val="Title"/>
+        <w:rPr>
+          <w:rFonts w:cs="Arial"/>
+        </w:rPr>
+      </w:pPr>
+      <w:r>
+        <w:rPr>
+          <w:rFonts w:cs="Arial"/>
+        </w:rPr>
+        <w:t>Project Plan</w:t>
+      </w:r>
+    </w:p>
+    <w:p>
+      <w:pPr>
+        <w:rPr>
+          <w:rFonts w:cs="Arial"/>
+        </w:rPr>
+      </w:pPr>
+      <w:r>
+        <w:rPr>
+          <w:rFonts w:cs="Arial"/>
+        </w:rPr>
+        <w:br w:type="page"/>
+      </w:r>
+    </w:p>
+    <w:p>
+      <w:pPr>
+        <w:pStyle w:val="Title"/>
+        <w:rPr>
+          <w:rFonts w:cs="Arial"/>
+        </w:rPr>
+      </w:pPr>
+      <w:r>
+        <w:rPr>
+          <w:rFonts w:cs="Arial"/>
+        </w:rPr>
+        <w:lastRenderedPageBreak/>
+        <w:t>Test Specification</w:t>
+      </w:r>
+    </w:p>
     <w:p>
       <w:pPr>
         <w:rPr>
@@ -2796,12 +2744,48 @@
       </w:pPr>
       <w:r>
         <w:rPr>
-          <w:rFonts w:eastAsiaTheme="majorEastAsia" w:cs="Arial"/>
-          <w:color w:val="1B1D3D" w:themeColor="text2" w:themeShade="BF"/>
-          <w:spacing w:val="5"/>
-          <w:kern w:val="28"/>
-          <w:sz w:val="52"/>
-          <w:szCs w:val="52"/>
+          <w:rFonts w:cs="Arial"/>
+        </w:rPr>
+        <w:br w:type="page"/>
+      </w:r>
+    </w:p>
+    <w:p>
+      <w:pPr>
+        <w:pStyle w:val="Title"/>
+        <w:rPr>
+          <w:rFonts w:cs="Arial"/>
+        </w:rPr>
+      </w:pPr>
+      <w:r>
+        <w:rPr>
+          <w:rFonts w:cs="Arial"/>
+        </w:rPr>
+        <w:lastRenderedPageBreak/>
+        <w:t>Design Specification</w:t>
+      </w:r>
+    </w:p>
+    <w:p>
+      <w:pPr>
+        <w:rPr>
+          <w:rFonts w:cs="Arial"/>
+        </w:rPr>
+      </w:pPr>
+      <w:r>
+        <w:rPr>
+          <w:rFonts w:cs="Arial"/>
+        </w:rPr>
+        <w:br w:type="page"/>
+      </w:r>
+    </w:p>
+    <w:p>
+      <w:pPr>
+        <w:rPr>
+          <w:rFonts w:cs="Arial"/>
+        </w:rPr>
+      </w:pPr>
+      <w:r>
+        <w:rPr>
+          <w:rFonts w:cs="Arial"/>
         </w:rPr>
         <w:lastRenderedPageBreak/>
         <w:br w:type="page"/>
@@ -2819,109 +2803,6 @@
           <w:rFonts w:cs="Arial"/>
         </w:rPr>
         <w:lastRenderedPageBreak/>
-        <w:t>Project Plan</w:t>
-      </w:r>
-    </w:p>
-    <w:p>
-      <w:pPr>
-        <w:rPr>
-          <w:rFonts w:cs="Arial"/>
-        </w:rPr>
-      </w:pPr>
-      <w:r>
-        <w:rPr>
-          <w:rFonts w:cs="Arial"/>
-        </w:rPr>
-        <w:br w:type="page"/>
-      </w:r>
-    </w:p>
-    <w:p>
-      <w:pPr>
-        <w:pStyle w:val="Title"/>
-        <w:rPr>
-          <w:rFonts w:cs="Arial"/>
-        </w:rPr>
-      </w:pPr>
-      <w:r>
-        <w:rPr>
-          <w:rFonts w:cs="Arial"/>
-        </w:rPr>
-        <w:lastRenderedPageBreak/>
-        <w:t>Test Specification</w:t>
-      </w:r>
-    </w:p>
-    <w:p>
-      <w:pPr>
-        <w:rPr>
-          <w:rFonts w:eastAsiaTheme="majorEastAsia" w:cs="Arial"/>
-          <w:color w:val="1B1D3D" w:themeColor="text2" w:themeShade="BF"/>
-          <w:spacing w:val="5"/>
-          <w:kern w:val="28"/>
-          <w:sz w:val="52"/>
-          <w:szCs w:val="52"/>
-        </w:rPr>
-      </w:pPr>
-      <w:r>
-        <w:rPr>
-          <w:rFonts w:cs="Arial"/>
-        </w:rPr>
-        <w:br w:type="page"/>
-      </w:r>
-    </w:p>
-    <w:p>
-      <w:pPr>
-        <w:pStyle w:val="Title"/>
-        <w:rPr>
-          <w:rFonts w:cs="Arial"/>
-        </w:rPr>
-      </w:pPr>
-      <w:r>
-        <w:rPr>
-          <w:rFonts w:cs="Arial"/>
-        </w:rPr>
-        <w:lastRenderedPageBreak/>
-        <w:t>Design Specification</w:t>
-      </w:r>
-    </w:p>
-    <w:p>
-      <w:pPr>
-        <w:rPr>
-          <w:rFonts w:cs="Arial"/>
-        </w:rPr>
-      </w:pPr>
-      <w:r>
-        <w:rPr>
-          <w:rFonts w:cs="Arial"/>
-        </w:rPr>
-        <w:br w:type="page"/>
-      </w:r>
-    </w:p>
-    <w:p>
-      <w:pPr>
-        <w:rPr>
-          <w:rFonts w:cs="Arial"/>
-        </w:rPr>
-      </w:pPr>
-      <w:r>
-        <w:rPr>
-          <w:rFonts w:cs="Arial"/>
-        </w:rPr>
-        <w:lastRenderedPageBreak/>
-        <w:br w:type="page"/>
-      </w:r>
-    </w:p>
-    <w:p>
-      <w:pPr>
-        <w:pStyle w:val="Title"/>
-        <w:rPr>
-          <w:rFonts w:cs="Arial"/>
-        </w:rPr>
-      </w:pPr>
-      <w:r>
-        <w:rPr>
-          <w:rFonts w:cs="Arial"/>
-        </w:rPr>
-        <w:lastRenderedPageBreak/>
         <w:t>End-Of-Project Report</w:t>
       </w:r>
     </w:p>
@@ -2932,7 +2813,7 @@
           <w:rFonts w:cs="Arial"/>
         </w:rPr>
       </w:pPr>
-      <w:bookmarkStart w:id="1" w:name="_Toc347144206"/>
+      <w:bookmarkStart w:id="1" w:name="_Toc347222418"/>
       <w:r>
         <w:rPr>
           <w:rFonts w:cs="Arial"/>
@@ -2955,7 +2836,7 @@
           <w:rFonts w:cs="Arial"/>
         </w:rPr>
       </w:pPr>
-      <w:bookmarkStart w:id="2" w:name="_Toc347144207"/>
+      <w:bookmarkStart w:id="2" w:name="_Toc347222419"/>
       <w:r>
         <w:rPr>
           <w:rFonts w:cs="Arial"/>
@@ -2978,7 +2859,7 @@
           <w:rFonts w:cs="Arial"/>
         </w:rPr>
       </w:pPr>
-      <w:bookmarkStart w:id="3" w:name="_Toc347144208"/>
+      <w:bookmarkStart w:id="3" w:name="_Toc347222420"/>
       <w:r>
         <w:rPr>
           <w:rFonts w:cs="Arial"/>
@@ -3001,7 +2882,7 @@
           <w:rFonts w:cs="Arial"/>
         </w:rPr>
       </w:pPr>
-      <w:bookmarkStart w:id="4" w:name="_Toc347144209"/>
+      <w:bookmarkStart w:id="4" w:name="_Toc347222421"/>
       <w:r>
         <w:rPr>
           <w:rFonts w:cs="Arial"/>
@@ -3045,14 +2926,509 @@
           <w:rFonts w:cs="Arial"/>
         </w:rPr>
       </w:pPr>
-      <w:bookmarkStart w:id="5" w:name="_Toc347144210"/>
+      <w:bookmarkStart w:id="5" w:name="_Toc347222422"/>
+      <w:r>
+        <w:rPr>
+          <w:rFonts w:cs="Arial"/>
+        </w:rPr>
+        <w:t>Requirements</w:t>
+      </w:r>
+      <w:bookmarkEnd w:id="5"/>
+    </w:p>
+    <w:p>
+      <w:pPr>
+        <w:rPr>
+          <w:b/>
+          <w:u w:val="single"/>
+        </w:rPr>
+      </w:pPr>
+      <w:r>
+        <w:rPr>
+          <w:b/>
+          <w:u w:val="single"/>
+        </w:rPr>
+        <w:t>Functional Requirements</w:t>
+      </w:r>
+    </w:p>
+    <w:p>
+      <w:pPr>
+        <w:spacing w:after="0"/>
+        <w:rPr>
+          <w:b/>
+        </w:rPr>
+      </w:pPr>
+      <w:r>
+        <w:rPr>
+          <w:b/>
+        </w:rPr>
+        <w:t xml:space="preserve">FR1 Server-based authentication </w:t>
+      </w:r>
+    </w:p>
+    <w:p>
+      <w:r>
+        <w:t>The server will be used to authenticate a user, allowing them to log-in or register from their browser.</w:t>
+      </w:r>
+    </w:p>
+    <w:p>
+      <w:pPr>
+        <w:spacing w:after="0"/>
+        <w:rPr>
+          <w:b/>
+        </w:rPr>
+      </w:pPr>
+      <w:r>
+        <w:rPr>
+          <w:b/>
+        </w:rPr>
+        <w:t>FR2 Server friends list</w:t>
+      </w:r>
+    </w:p>
+    <w:p>
+      <w:r>
+        <w:t xml:space="preserve">The server will maintain a list of friends for each user.  </w:t>
+      </w:r>
+      <w:r>
+        <w:t>Users</w:t>
+      </w:r>
+      <w:r>
+        <w:t xml:space="preserve"> will only be able t</w:t>
+      </w:r>
+      <w:r>
+        <w:t xml:space="preserve">o interact directly with their </w:t>
+      </w:r>
+      <w:r>
+        <w:t xml:space="preserve">friends.  Friends will be identified by their email address and added by a request-confirm mechanism.   </w:t>
+      </w:r>
+    </w:p>
+    <w:p>
+      <w:pPr>
+        <w:spacing w:after="0"/>
+        <w:rPr>
+          <w:b/>
+        </w:rPr>
+      </w:pPr>
+      <w:r>
+        <w:rPr>
+          <w:b/>
+        </w:rPr>
+        <w:t>FR3 Server monster list</w:t>
+      </w:r>
+    </w:p>
+    <w:p>
+      <w:r>
+        <w:t>The server will maintain a list of the monsters owned by each player and their att</w:t>
+      </w:r>
+      <w:r>
+        <w:t xml:space="preserve">ributes.  These include genetic </w:t>
+      </w:r>
+      <w:r>
+        <w:t>attributes and phenotypic attrib</w:t>
+      </w:r>
+      <w:r>
+        <w:t xml:space="preserve">utes (such as age, health </w:t>
+      </w:r>
+      <w:proofErr w:type="spellStart"/>
+      <w:r>
+        <w:t>etc</w:t>
+      </w:r>
+      <w:proofErr w:type="spellEnd"/>
+      <w:r>
+        <w:t>).</w:t>
+      </w:r>
+      <w:r>
+        <w:t xml:space="preserve"> The server will manage the monster lifecycle i.e. mating, birth, ageing, illness, injury and death.  New users should be allocate</w:t>
+      </w:r>
+      <w:r>
+        <w:t>d</w:t>
+      </w:r>
+      <w:r>
+        <w:t xml:space="preserve"> a basic (random) monster and a small pot of virtual money.</w:t>
+      </w:r>
+    </w:p>
+    <w:p>
+      <w:pPr>
+        <w:spacing w:after="0"/>
+        <w:rPr>
+          <w:b/>
+        </w:rPr>
+      </w:pPr>
+      <w:r>
+        <w:rPr>
+          <w:b/>
+        </w:rPr>
+        <w:t>FR4 Server monster fights</w:t>
+      </w:r>
+    </w:p>
+    <w:p>
+      <w:r>
+        <w:t>The server will handle monster fights with a (virtual) cash prize available.  The system will provide a fixed value prize to</w:t>
+      </w:r>
+      <w:r>
+        <w:t xml:space="preserve"> the winner. </w:t>
+      </w:r>
+      <w:r>
+        <w:t xml:space="preserve">Users can select one of their monsters and challenge one of their friend’s monsters to </w:t>
+      </w:r>
+      <w:r>
+        <w:t xml:space="preserve">a match. </w:t>
+      </w:r>
+      <w:r>
+        <w:t xml:space="preserve">The friend can accept or decline the challenge. If they accept, the server will decide the winner based on the characteristics of the monsters along with an element of random chance (see Appendix A for an outline </w:t>
+      </w:r>
+      <w:r>
+        <w:t xml:space="preserve">suggested algorithm). </w:t>
+      </w:r>
+      <w:r>
+        <w:t>The server “pays” the winner the prize value and the loser’s monster should die.</w:t>
+      </w:r>
+    </w:p>
+    <w:p>
+      <w:pPr>
+        <w:spacing w:after="0"/>
+        <w:rPr>
+          <w:b/>
+        </w:rPr>
+      </w:pPr>
+      <w:r>
+        <w:rPr>
+          <w:b/>
+        </w:rPr>
+        <w:t>FR5 Server-server communication</w:t>
+      </w:r>
+    </w:p>
+    <w:p>
+      <w:r>
+        <w:t xml:space="preserve">The server should be able to communicate with other servers using a standard protocol (agreed between groups) in order to play the game (add friends, buy/sell monsters, arrange monster breeding, manage fights, </w:t>
+      </w:r>
+      <w:proofErr w:type="spellStart"/>
+      <w:r>
+        <w:t>etc</w:t>
+      </w:r>
+      <w:proofErr w:type="spellEnd"/>
+      <w:r>
+        <w:t>).</w:t>
+      </w:r>
+    </w:p>
+    <w:p>
+      <w:pPr>
+        <w:spacing w:after="0"/>
+        <w:rPr>
+          <w:b/>
+        </w:rPr>
+      </w:pPr>
+      <w:r>
+        <w:rPr>
+          <w:b/>
+        </w:rPr>
+        <w:t>FR6 Client options</w:t>
+      </w:r>
+    </w:p>
+    <w:p>
+      <w:r>
+        <w:t>The client will allow users to interact with the system i.e. register/unregister, add/</w:t>
+      </w:r>
+      <w:r>
+        <w:t>remove friends, offer for sale/</w:t>
+      </w:r>
+      <w:r>
+        <w:t xml:space="preserve">buy monsters, offer for breeding / purchase breeding, etc.  The sale and breeding of monsters will be managed in a similar way.  If a user wishes to offer a monster for sale or breeding they can assign a value to the monster.  </w:t>
+      </w:r>
+    </w:p>
+    <w:p>
+      <w:r>
+        <w:t>Any of their friends can view the monster’s price and purchase it or hire it for breeding.  When purchasing the monster is transferred to the purchaser, when breeding the offspring are transferred to the purchaser.  In both cases the sale price is transferred from the buyer to the seller.  If the buyer does not have sufficient funds the transaction should not take place.</w:t>
+      </w:r>
+    </w:p>
+    <w:p>
+      <w:pPr>
+        <w:spacing w:after="0"/>
+        <w:rPr>
+          <w:b/>
+        </w:rPr>
+      </w:pPr>
+      <w:r>
+        <w:rPr>
+          <w:b/>
+        </w:rPr>
+        <w:t xml:space="preserve">FR7 </w:t>
+      </w:r>
+      <w:proofErr w:type="spellStart"/>
+      <w:r>
+        <w:rPr>
+          <w:b/>
+        </w:rPr>
+        <w:t>Startup</w:t>
+      </w:r>
+      <w:proofErr w:type="spellEnd"/>
+      <w:r>
+        <w:rPr>
+          <w:b/>
+        </w:rPr>
+        <w:t xml:space="preserve"> of software in browser</w:t>
+      </w:r>
+    </w:p>
+    <w:p>
+      <w:r>
+        <w:t>When the software first starts, it will display a set of choices for the user as follows:</w:t>
+      </w:r>
+    </w:p>
+    <w:p>
+      <w:pPr>
+        <w:spacing w:after="0"/>
+      </w:pPr>
+      <w:r>
+        <w:lastRenderedPageBreak/>
+        <w:t>• Log in</w:t>
+      </w:r>
+    </w:p>
+    <w:p>
+      <w:pPr>
+        <w:spacing w:after="0"/>
+      </w:pPr>
+      <w:r>
+        <w:t>• Create new account</w:t>
+      </w:r>
+    </w:p>
+    <w:p>
+      <w:pPr>
+        <w:spacing w:after="0"/>
+      </w:pPr>
+    </w:p>
+    <w:p>
+      <w:r>
+        <w:t>Once logged in the system should provide an option to log-out.  This will take the user back to the initial log-in/register screen.</w:t>
+      </w:r>
+    </w:p>
+    <w:p>
+      <w:pPr>
+        <w:spacing w:after="0"/>
+        <w:rPr>
+          <w:b/>
+        </w:rPr>
+      </w:pPr>
+      <w:r>
+        <w:rPr>
+          <w:b/>
+        </w:rPr>
+        <w:t>FR8 Game display in browser</w:t>
+      </w:r>
+    </w:p>
+    <w:p>
+      <w:r>
+        <w:t>When the player has logged in they should be able to see a list of their monsters (with status info), their friends (with offers of monste</w:t>
+      </w:r>
+      <w:r>
+        <w:t xml:space="preserve">rs for sale and for breeding), </w:t>
+      </w:r>
+      <w:r>
+        <w:t xml:space="preserve">challenge requests (with prize money </w:t>
+      </w:r>
+      <w:proofErr w:type="spellStart"/>
+      <w:r>
+        <w:t>etc</w:t>
+      </w:r>
+      <w:proofErr w:type="spellEnd"/>
+      <w:r>
+        <w:t xml:space="preserve">) and have options to interact with these options as described in FR6. </w:t>
+      </w:r>
+    </w:p>
+    <w:p>
+      <w:pPr>
+        <w:spacing w:after="0"/>
+        <w:rPr>
+          <w:b/>
+        </w:rPr>
+      </w:pPr>
+      <w:r>
+        <w:rPr>
+          <w:b/>
+        </w:rPr>
+        <w:t>FR9 Friend matching</w:t>
+      </w:r>
+    </w:p>
+    <w:p>
+      <w:r>
+        <w:t>The system should allow users to send a friend request to other users of the system (identified e.g. by their email) and to accept o</w:t>
+      </w:r>
+      <w:r>
+        <w:t>r reject requests sent to them.</w:t>
+      </w:r>
+      <w:r>
+        <w:t xml:space="preserve"> On accept the friend would be added to the friend list.</w:t>
+      </w:r>
+    </w:p>
+    <w:p>
+      <w:pPr>
+        <w:spacing w:after="0"/>
+        <w:rPr>
+          <w:b/>
+        </w:rPr>
+      </w:pPr>
+      <w:r>
+        <w:rPr>
+          <w:b/>
+        </w:rPr>
+        <w:t>FR10 Fight notifications</w:t>
+      </w:r>
+    </w:p>
+    <w:p>
+      <w:r>
+        <w:t>Following a fight that the user has entered, the monster lists off all</w:t>
+      </w:r>
+      <w:r>
+        <w:t xml:space="preserve"> competitors should be updated.</w:t>
+      </w:r>
+      <w:r>
+        <w:t xml:space="preserve"> Loser’s monsters should be removed from their list, the winner will have the prize money added to his account and the monster’s status will be updated (accounting for injuries </w:t>
+      </w:r>
+      <w:proofErr w:type="spellStart"/>
+      <w:r>
+        <w:t>etc</w:t>
+      </w:r>
+      <w:proofErr w:type="spellEnd"/>
+      <w:r>
+        <w:t>).</w:t>
+      </w:r>
+    </w:p>
+    <w:p>
+      <w:pPr>
+        <w:spacing w:after="0"/>
+        <w:rPr>
+          <w:b/>
+        </w:rPr>
+      </w:pPr>
+      <w:r>
+        <w:rPr>
+          <w:b/>
+        </w:rPr>
+        <w:t>FR11 Friends rich list</w:t>
+      </w:r>
+    </w:p>
+    <w:p>
+      <w:r>
+        <w:t>A user should be able to see a list of his friends (including h</w:t>
+      </w:r>
+      <w:r>
+        <w:t xml:space="preserve">imself) and the wealth of each, </w:t>
+      </w:r>
+      <w:r>
+        <w:t>ordered by wealth.</w:t>
+      </w:r>
+    </w:p>
+    <w:p>
+      <w:pPr>
+        <w:rPr>
+          <w:b/>
+          <w:u w:val="single"/>
+        </w:rPr>
+      </w:pPr>
+      <w:r>
+        <w:rPr>
+          <w:b/>
+          <w:u w:val="single"/>
+        </w:rPr>
+        <w:t>External Interface Requirements</w:t>
+      </w:r>
+    </w:p>
+    <w:p>
+      <w:pPr>
+        <w:spacing w:after="0"/>
+        <w:rPr>
+          <w:b/>
+        </w:rPr>
+      </w:pPr>
+      <w:r>
+        <w:rPr>
+          <w:b/>
+        </w:rPr>
+        <w:t>EIR1 Appearance of Interface</w:t>
+      </w:r>
+    </w:p>
+    <w:p>
+      <w:r>
+        <w:t>The program should conform to usual look and feel guidelines for web-based applications.</w:t>
+      </w:r>
+    </w:p>
+    <w:p>
+      <w:pPr>
+        <w:rPr>
+          <w:b/>
+          <w:u w:val="single"/>
+        </w:rPr>
+      </w:pPr>
+      <w:r>
+        <w:rPr>
+          <w:b/>
+          <w:u w:val="single"/>
+        </w:rPr>
+        <w:t>Performance Requirements</w:t>
+      </w:r>
+    </w:p>
+    <w:p>
+      <w:pPr>
+        <w:spacing w:after="0"/>
+        <w:rPr>
+          <w:b/>
+        </w:rPr>
+      </w:pPr>
+      <w:r>
+        <w:rPr>
+          <w:b/>
+        </w:rPr>
+        <w:t>PR1</w:t>
+      </w:r>
+      <w:r>
+        <w:rPr>
+          <w:b/>
+        </w:rPr>
+        <w:t xml:space="preserve"> Response of program to user input</w:t>
+      </w:r>
+    </w:p>
+    <w:p>
+      <w:r>
+        <w:t>The user should feel like the system is responding to them at all times during g</w:t>
+      </w:r>
+      <w:r>
+        <w:t xml:space="preserve">ame play.  There should not be </w:t>
+      </w:r>
+      <w:r>
+        <w:t>any perceptible lag between attempting a game action and the system responding.</w:t>
+      </w:r>
+    </w:p>
+    <w:p>
+      <w:pPr>
+        <w:spacing w:after="0"/>
+        <w:rPr>
+          <w:b/>
+        </w:rPr>
+      </w:pPr>
+      <w:r>
+        <w:rPr>
+          <w:b/>
+        </w:rPr>
+        <w:t>PR2 Target computer for system</w:t>
+      </w:r>
+    </w:p>
+    <w:p>
+      <w:r>
+        <w:t>The client software produced should run correctly on standard browsers (i.e. one of the browsers installed on the IS desktop).  The servers should also run either on the Department’s or University’s systems or a third-party system, but should be accessible from the department for testing.</w:t>
+      </w:r>
+    </w:p>
+    <w:p>
+      <w:pPr>
+        <w:pStyle w:val="Heading1"/>
+        <w:rPr>
+          <w:rFonts w:cs="Arial"/>
+        </w:rPr>
+      </w:pPr>
+      <w:bookmarkStart w:id="6" w:name="_Toc347222423"/>
       <w:r>
         <w:rPr>
           <w:rFonts w:cs="Arial"/>
         </w:rPr>
         <w:t>Test Report</w:t>
       </w:r>
-      <w:bookmarkEnd w:id="5"/>
+      <w:bookmarkEnd w:id="6"/>
     </w:p>
     <w:p>
       <w:pPr>
@@ -3061,14 +3437,14 @@
           <w:rFonts w:cs="Arial"/>
         </w:rPr>
       </w:pPr>
-      <w:bookmarkStart w:id="6" w:name="_Toc347144211"/>
+      <w:bookmarkStart w:id="7" w:name="_Toc347222424"/>
       <w:r>
         <w:rPr>
           <w:rFonts w:cs="Arial"/>
         </w:rPr>
         <w:t>Test table</w:t>
       </w:r>
-      <w:bookmarkEnd w:id="6"/>
+      <w:bookmarkEnd w:id="7"/>
     </w:p>
     <w:p>
       <w:pPr>
@@ -3084,14 +3460,15 @@
           <w:rFonts w:cs="Arial"/>
         </w:rPr>
       </w:pPr>
-      <w:bookmarkStart w:id="7" w:name="_Toc347144212"/>
-      <w:r>
-        <w:rPr>
-          <w:rFonts w:cs="Arial"/>
-        </w:rPr>
+      <w:bookmarkStart w:id="8" w:name="_Toc347222425"/>
+      <w:r>
+        <w:rPr>
+          <w:rFonts w:cs="Arial"/>
+        </w:rPr>
+        <w:lastRenderedPageBreak/>
         <w:t>Failed tests</w:t>
       </w:r>
-      <w:bookmarkEnd w:id="7"/>
+      <w:bookmarkEnd w:id="8"/>
     </w:p>
     <w:p>
       <w:pPr>
@@ -3100,7 +3477,7 @@
           <w:rFonts w:cs="Arial"/>
         </w:rPr>
       </w:pPr>
-      <w:bookmarkStart w:id="8" w:name="_Toc347144213"/>
+      <w:bookmarkStart w:id="9" w:name="_Toc347222426"/>
       <w:r>
         <w:rPr>
           <w:rFonts w:cs="Arial"/>
@@ -3113,7 +3490,7 @@
         </w:rPr>
         <w:t>ance Manual</w:t>
       </w:r>
-      <w:bookmarkEnd w:id="8"/>
+      <w:bookmarkEnd w:id="9"/>
     </w:p>
     <w:p>
       <w:pPr>
@@ -3122,14 +3499,14 @@
           <w:rFonts w:cs="Arial"/>
         </w:rPr>
       </w:pPr>
-      <w:bookmarkStart w:id="9" w:name="_Toc347144214"/>
+      <w:bookmarkStart w:id="10" w:name="_Toc347222427"/>
       <w:r>
         <w:rPr>
           <w:rFonts w:cs="Arial"/>
         </w:rPr>
         <w:t>Program description</w:t>
       </w:r>
-      <w:bookmarkEnd w:id="9"/>
+      <w:bookmarkEnd w:id="10"/>
     </w:p>
     <w:p>
       <w:pPr>
@@ -3145,14 +3522,14 @@
           <w:rFonts w:cs="Arial"/>
         </w:rPr>
       </w:pPr>
-      <w:bookmarkStart w:id="10" w:name="_Toc347144215"/>
+      <w:bookmarkStart w:id="11" w:name="_Toc347222428"/>
       <w:r>
         <w:rPr>
           <w:rFonts w:cs="Arial"/>
         </w:rPr>
         <w:t>Program structure</w:t>
       </w:r>
-      <w:bookmarkEnd w:id="10"/>
+      <w:bookmarkEnd w:id="11"/>
     </w:p>
     <w:p>
       <w:pPr>
@@ -3168,14 +3545,14 @@
           <w:rFonts w:cs="Arial"/>
         </w:rPr>
       </w:pPr>
-      <w:bookmarkStart w:id="11" w:name="_Toc347144216"/>
+      <w:bookmarkStart w:id="12" w:name="_Toc347222429"/>
       <w:r>
         <w:rPr>
           <w:rFonts w:cs="Arial"/>
         </w:rPr>
         <w:t>Algorithms</w:t>
       </w:r>
-      <w:bookmarkEnd w:id="11"/>
+      <w:bookmarkEnd w:id="12"/>
     </w:p>
     <w:p>
       <w:pPr>
@@ -3191,14 +3568,14 @@
           <w:rFonts w:cs="Arial"/>
         </w:rPr>
       </w:pPr>
-      <w:bookmarkStart w:id="12" w:name="_Toc347144217"/>
+      <w:bookmarkStart w:id="13" w:name="_Toc347222430"/>
       <w:r>
         <w:rPr>
           <w:rFonts w:cs="Arial"/>
         </w:rPr>
         <w:t>Main data areas</w:t>
       </w:r>
-      <w:bookmarkEnd w:id="12"/>
+      <w:bookmarkEnd w:id="13"/>
     </w:p>
     <w:p>
       <w:pPr>
@@ -3214,14 +3591,14 @@
           <w:rFonts w:cs="Arial"/>
         </w:rPr>
       </w:pPr>
-      <w:bookmarkStart w:id="13" w:name="_Toc347144218"/>
+      <w:bookmarkStart w:id="14" w:name="_Toc347222431"/>
       <w:r>
         <w:rPr>
           <w:rFonts w:cs="Arial"/>
         </w:rPr>
         <w:t>Files</w:t>
       </w:r>
-      <w:bookmarkEnd w:id="13"/>
+      <w:bookmarkEnd w:id="14"/>
     </w:p>
     <w:p>
       <w:pPr>
@@ -3237,14 +3614,14 @@
           <w:rFonts w:cs="Arial"/>
         </w:rPr>
       </w:pPr>
-      <w:bookmarkStart w:id="14" w:name="_Toc347144219"/>
+      <w:bookmarkStart w:id="15" w:name="_Toc347222432"/>
       <w:r>
         <w:rPr>
           <w:rFonts w:cs="Arial"/>
         </w:rPr>
         <w:t>Interfaces</w:t>
       </w:r>
-      <w:bookmarkEnd w:id="14"/>
+      <w:bookmarkEnd w:id="15"/>
     </w:p>
     <w:p>
       <w:pPr>
@@ -3260,14 +3637,14 @@
           <w:rFonts w:cs="Arial"/>
         </w:rPr>
       </w:pPr>
-      <w:bookmarkStart w:id="15" w:name="_Toc347144220"/>
+      <w:bookmarkStart w:id="16" w:name="_Toc347222433"/>
       <w:r>
         <w:rPr>
           <w:rFonts w:cs="Arial"/>
         </w:rPr>
         <w:t>Suggestions for improvements</w:t>
       </w:r>
-      <w:bookmarkEnd w:id="15"/>
+      <w:bookmarkEnd w:id="16"/>
     </w:p>
     <w:p>
       <w:pPr>
@@ -3283,14 +3660,14 @@
           <w:rFonts w:cs="Arial"/>
         </w:rPr>
       </w:pPr>
-      <w:bookmarkStart w:id="16" w:name="_Toc347144221"/>
+      <w:bookmarkStart w:id="17" w:name="_Toc347222434"/>
       <w:r>
         <w:rPr>
           <w:rFonts w:cs="Arial"/>
         </w:rPr>
         <w:t>Things to watch when making changes</w:t>
       </w:r>
-      <w:bookmarkEnd w:id="16"/>
+      <w:bookmarkEnd w:id="17"/>
     </w:p>
     <w:p>
       <w:pPr>
@@ -3306,14 +3683,14 @@
           <w:rFonts w:cs="Arial"/>
         </w:rPr>
       </w:pPr>
-      <w:bookmarkStart w:id="17" w:name="_Toc347144222"/>
+      <w:bookmarkStart w:id="18" w:name="_Toc347222435"/>
       <w:r>
         <w:rPr>
           <w:rFonts w:cs="Arial"/>
         </w:rPr>
         <w:t>Physical limitations of program</w:t>
       </w:r>
-      <w:bookmarkEnd w:id="17"/>
+      <w:bookmarkEnd w:id="18"/>
     </w:p>
     <w:p>
       <w:pPr>
@@ -3329,14 +3706,14 @@
           <w:rFonts w:cs="Arial"/>
         </w:rPr>
       </w:pPr>
-      <w:bookmarkStart w:id="18" w:name="_Toc347144223"/>
+      <w:bookmarkStart w:id="19" w:name="_Toc347222436"/>
       <w:r>
         <w:rPr>
           <w:rFonts w:cs="Arial"/>
         </w:rPr>
         <w:t>Rebuilding and testing</w:t>
       </w:r>
-      <w:bookmarkEnd w:id="18"/>
+      <w:bookmarkEnd w:id="19"/>
     </w:p>
     <w:p>
       <w:pPr>
@@ -3365,7 +3742,7 @@
           <w:rFonts w:cs="Arial"/>
         </w:rPr>
       </w:pPr>
-      <w:bookmarkStart w:id="19" w:name="_Toc347144224"/>
+      <w:bookmarkStart w:id="20" w:name="_Toc347222437"/>
       <w:r>
         <w:rPr>
           <w:rFonts w:cs="Arial"/>
@@ -3373,7 +3750,7 @@
         <w:lastRenderedPageBreak/>
         <w:t>Personal Reflective Reports</w:t>
       </w:r>
-      <w:bookmarkEnd w:id="19"/>
+      <w:bookmarkEnd w:id="20"/>
     </w:p>
     <w:p>
       <w:pPr>
@@ -3389,14 +3766,14 @@
           <w:rFonts w:cs="Arial"/>
         </w:rPr>
       </w:pPr>
-      <w:bookmarkStart w:id="20" w:name="_Toc347144225"/>
+      <w:bookmarkStart w:id="21" w:name="_Toc347222438"/>
       <w:r>
         <w:rPr>
           <w:rFonts w:cs="Arial"/>
         </w:rPr>
         <w:t>Chris Savill – chs17</w:t>
       </w:r>
-      <w:bookmarkEnd w:id="20"/>
+      <w:bookmarkEnd w:id="21"/>
     </w:p>
     <w:p>
       <w:pPr>
@@ -3418,7 +3795,7 @@
           <w:rFonts w:cs="Arial"/>
         </w:rPr>
       </w:pPr>
-      <w:bookmarkStart w:id="21" w:name="_Toc347144226"/>
+      <w:bookmarkStart w:id="22" w:name="_Toc347222439"/>
       <w:r>
         <w:rPr>
           <w:rFonts w:cs="Arial"/>
@@ -3440,7 +3817,7 @@
         </w:rPr>
         <w:t xml:space="preserve"> – rig6</w:t>
       </w:r>
-      <w:bookmarkEnd w:id="21"/>
+      <w:bookmarkEnd w:id="22"/>
     </w:p>
     <w:p>
       <w:pPr>
@@ -3469,7 +3846,7 @@
           <w:rFonts w:cs="Arial"/>
         </w:rPr>
       </w:pPr>
-      <w:bookmarkStart w:id="22" w:name="_Toc347144227"/>
+      <w:bookmarkStart w:id="23" w:name="_Toc347222440"/>
       <w:r>
         <w:rPr>
           <w:rFonts w:cs="Arial"/>
@@ -3477,7 +3854,7 @@
         <w:lastRenderedPageBreak/>
         <w:t>Edward Davies – edd14</w:t>
       </w:r>
-      <w:bookmarkEnd w:id="22"/>
+      <w:bookmarkEnd w:id="23"/>
     </w:p>
     <w:p>
       <w:pPr>
@@ -3506,7 +3883,7 @@
           <w:rFonts w:cs="Arial"/>
         </w:rPr>
       </w:pPr>
-      <w:bookmarkStart w:id="23" w:name="_Toc347144228"/>
+      <w:bookmarkStart w:id="24" w:name="_Toc347222441"/>
       <w:r>
         <w:rPr>
           <w:rFonts w:cs="Arial"/>
@@ -3514,7 +3891,7 @@
         <w:lastRenderedPageBreak/>
         <w:t>Sam Morrison – sjm16</w:t>
       </w:r>
-      <w:bookmarkEnd w:id="23"/>
+      <w:bookmarkEnd w:id="24"/>
     </w:p>
     <w:p>
       <w:pPr>
@@ -3543,7 +3920,7 @@
           <w:rFonts w:cs="Arial"/>
         </w:rPr>
       </w:pPr>
-      <w:bookmarkStart w:id="24" w:name="_Toc347144229"/>
+      <w:bookmarkStart w:id="25" w:name="_Toc347222442"/>
       <w:r>
         <w:rPr>
           <w:rFonts w:cs="Arial"/>
@@ -3551,7 +3928,7 @@
         <w:lastRenderedPageBreak/>
         <w:t>Jacob Smith – jas32</w:t>
       </w:r>
-      <w:bookmarkEnd w:id="24"/>
+      <w:bookmarkEnd w:id="25"/>
     </w:p>
     <w:p>
       <w:pPr>
@@ -3580,7 +3957,7 @@
           <w:rFonts w:cs="Arial"/>
         </w:rPr>
       </w:pPr>
-      <w:bookmarkStart w:id="25" w:name="_Toc347144230"/>
+      <w:bookmarkStart w:id="26" w:name="_Toc347222443"/>
       <w:r>
         <w:rPr>
           <w:rFonts w:cs="Arial"/>
@@ -3609,7 +3986,7 @@
         </w:rPr>
         <w:t>ivc</w:t>
       </w:r>
-      <w:bookmarkEnd w:id="25"/>
+      <w:bookmarkEnd w:id="26"/>
       <w:proofErr w:type="spellEnd"/>
     </w:p>
     <w:p>
@@ -3639,7 +4016,7 @@
           <w:rFonts w:cs="Arial"/>
         </w:rPr>
       </w:pPr>
-      <w:bookmarkStart w:id="26" w:name="_Toc347144231"/>
+      <w:bookmarkStart w:id="27" w:name="_Toc347222444"/>
       <w:r>
         <w:rPr>
           <w:rFonts w:cs="Arial"/>
@@ -3654,7 +4031,7 @@
         </w:rPr>
         <w:t>krf</w:t>
       </w:r>
-      <w:bookmarkEnd w:id="26"/>
+      <w:bookmarkEnd w:id="27"/>
       <w:proofErr w:type="spellEnd"/>
     </w:p>
     <w:p>
@@ -3684,7 +4061,7 @@
           <w:rFonts w:cs="Arial"/>
         </w:rPr>
       </w:pPr>
-      <w:bookmarkStart w:id="27" w:name="_Toc347144232"/>
+      <w:bookmarkStart w:id="28" w:name="_Toc347222445"/>
       <w:r>
         <w:rPr>
           <w:rFonts w:cs="Arial"/>
@@ -3692,7 +4069,7 @@
         <w:lastRenderedPageBreak/>
         <w:t>Oliver Roe – olr1</w:t>
       </w:r>
-      <w:bookmarkEnd w:id="27"/>
+      <w:bookmarkEnd w:id="28"/>
     </w:p>
     <w:p>
       <w:pPr>
@@ -3753,9 +4130,9 @@
       <w:tblLook w:val="04A0" w:firstRow="1" w:lastRow="0" w:firstColumn="1" w:lastColumn="0" w:noHBand="0" w:noVBand="1"/>
     </w:tblPr>
     <w:tblGrid>
-      <w:gridCol w:w="3950"/>
-      <w:gridCol w:w="1342"/>
-      <w:gridCol w:w="3950"/>
+      <w:gridCol w:w="3889"/>
+      <w:gridCol w:w="1464"/>
+      <w:gridCol w:w="3889"/>
     </w:tblGrid>
     <w:tr>
       <w:trPr>
@@ -3815,27 +4192,14 @@
           <w:r>
             <w:t xml:space="preserve"> of </w:t>
           </w:r>
-          <w:r>
-            <w:fldChar w:fldCharType="begin"/>
-          </w:r>
-          <w:r>
-            <w:instrText xml:space="preserve"> NUMPAGES  \* Arabic  \* MERGEFORMAT </w:instrText>
-          </w:r>
-          <w:r>
-            <w:fldChar w:fldCharType="separate"/>
-          </w:r>
-          <w:r>
-            <w:rPr>
-              <w:noProof/>
-            </w:rPr>
-            <w:t>18</w:t>
-          </w:r>
-          <w:r>
-            <w:rPr>
-              <w:noProof/>
-            </w:rPr>
-            <w:fldChar w:fldCharType="end"/>
-          </w:r>
+          <w:fldSimple w:instr=" NUMPAGES  \* Arabic  \* MERGEFORMAT ">
+            <w:r>
+              <w:rPr>
+                <w:noProof/>
+              </w:rPr>
+              <w:t>19</w:t>
+            </w:r>
+          </w:fldSimple>
         </w:p>
       </w:tc>
       <w:tc>
@@ -5215,7 +5579,7 @@
 </file>
 
 <file path=customXml/itemProps1.xml><?xml version="1.0" encoding="utf-8"?>
-<ds:datastoreItem xmlns:ds="http://schemas.openxmlformats.org/officeDocument/2006/customXml" ds:itemID="{996B7E37-7AA6-4A01-B3C0-19AAD612BF77}">
+<ds:datastoreItem xmlns:ds="http://schemas.openxmlformats.org/officeDocument/2006/customXml" ds:itemID="{E81A3153-87B7-4BC0-ACB5-DD782903FD8F}">
   <ds:schemaRefs>
     <ds:schemaRef ds:uri="http://schemas.openxmlformats.org/officeDocument/2006/bibliography"/>
   </ds:schemaRefs>

</xml_diff>